<commit_message>
- Added Sort & Direction into filter table.
</commit_message>
<xml_diff>
--- a/002 - DOCUMENT/API Documentation/Olives/patient_api_endpoints_heartbeat.docx
+++ b/002 - DOCUMENT/API Documentation/Olives/patient_api_endpoints_heartbeat.docx
@@ -9820,11 +9820,11 @@
         <w:tblLook w:val="04A0" w:firstRow="1" w:lastRow="0" w:firstColumn="1" w:lastColumn="0" w:noHBand="0" w:noVBand="1"/>
       </w:tblPr>
       <w:tblGrid>
-        <w:gridCol w:w="1563"/>
-        <w:gridCol w:w="794"/>
+        <w:gridCol w:w="1562"/>
+        <w:gridCol w:w="800"/>
         <w:gridCol w:w="985"/>
-        <w:gridCol w:w="1095"/>
-        <w:gridCol w:w="6478"/>
+        <w:gridCol w:w="1093"/>
+        <w:gridCol w:w="6475"/>
       </w:tblGrid>
       <w:tr>
         <w:tc>
@@ -10080,6 +10080,7 @@
           <w:tcPr>
             <w:tcW w:w="1573" w:type="dxa"/>
             <w:shd w:val="clear" w:color="auto" w:fill="auto"/>
+            <w:vAlign w:val="center"/>
           </w:tcPr>
           <w:p>
             <w:pPr>
@@ -10187,6 +10188,31 @@
               <w:t>Email which is used for accessing server api.</w:t>
             </w:r>
           </w:p>
+          <w:p>
+            <w:pPr>
+              <w:pStyle w:val="ListParagraph"/>
+              <w:numPr>
+                <w:ilvl w:val="0"/>
+                <w:numId w:val="45"/>
+              </w:numPr>
+              <w:rPr>
+                <w:rFonts w:ascii="Times New Roman" w:hAnsi="Times New Roman" w:cs="Times New Roman"/>
+                <w:color w:val="000000" w:themeColor="text1"/>
+                <w:sz w:val="20"/>
+                <w:szCs w:val="20"/>
+              </w:rPr>
+            </w:pPr>
+            <w:r>
+              <w:rPr>
+                <w:rFonts w:ascii="Times New Roman" w:hAnsi="Times New Roman" w:cs="Times New Roman"/>
+                <w:b/>
+                <w:color w:val="000000" w:themeColor="text1"/>
+                <w:sz w:val="20"/>
+                <w:szCs w:val="20"/>
+              </w:rPr>
+              <w:t>Required</w:t>
+            </w:r>
+          </w:p>
         </w:tc>
       </w:tr>
       <w:tr>
@@ -10194,6 +10220,7 @@
           <w:tcPr>
             <w:tcW w:w="1573" w:type="dxa"/>
             <w:shd w:val="clear" w:color="auto" w:fill="auto"/>
+            <w:vAlign w:val="center"/>
           </w:tcPr>
           <w:p>
             <w:pPr>
@@ -10301,6 +10328,31 @@
               <w:t>Password of email</w:t>
             </w:r>
           </w:p>
+          <w:p>
+            <w:pPr>
+              <w:pStyle w:val="ListParagraph"/>
+              <w:numPr>
+                <w:ilvl w:val="0"/>
+                <w:numId w:val="45"/>
+              </w:numPr>
+              <w:rPr>
+                <w:rFonts w:ascii="Times New Roman" w:hAnsi="Times New Roman" w:cs="Times New Roman"/>
+                <w:color w:val="000000" w:themeColor="text1"/>
+                <w:sz w:val="20"/>
+                <w:szCs w:val="20"/>
+              </w:rPr>
+            </w:pPr>
+            <w:r>
+              <w:rPr>
+                <w:rFonts w:ascii="Times New Roman" w:hAnsi="Times New Roman" w:cs="Times New Roman"/>
+                <w:b/>
+                <w:color w:val="000000" w:themeColor="text1"/>
+                <w:sz w:val="20"/>
+                <w:szCs w:val="20"/>
+              </w:rPr>
+              <w:t>Required</w:t>
+            </w:r>
+          </w:p>
         </w:tc>
       </w:tr>
       <w:tr>
@@ -10308,6 +10360,7 @@
           <w:tcPr>
             <w:tcW w:w="1573" w:type="dxa"/>
             <w:shd w:val="clear" w:color="auto" w:fill="auto"/>
+            <w:vAlign w:val="center"/>
           </w:tcPr>
           <w:p>
             <w:pPr>
@@ -10415,6 +10468,31 @@
               <w:t>Minimum rate of heart.</w:t>
             </w:r>
           </w:p>
+          <w:p>
+            <w:pPr>
+              <w:pStyle w:val="ListParagraph"/>
+              <w:numPr>
+                <w:ilvl w:val="0"/>
+                <w:numId w:val="45"/>
+              </w:numPr>
+              <w:rPr>
+                <w:rFonts w:ascii="Times New Roman" w:hAnsi="Times New Roman" w:cs="Times New Roman"/>
+                <w:color w:val="000000" w:themeColor="text1"/>
+                <w:sz w:val="20"/>
+                <w:szCs w:val="20"/>
+              </w:rPr>
+            </w:pPr>
+            <w:r>
+              <w:rPr>
+                <w:rFonts w:ascii="Times New Roman" w:hAnsi="Times New Roman" w:cs="Times New Roman"/>
+                <w:b/>
+                <w:color w:val="000000" w:themeColor="text1"/>
+                <w:sz w:val="20"/>
+                <w:szCs w:val="20"/>
+              </w:rPr>
+              <w:t>Optional</w:t>
+            </w:r>
+          </w:p>
         </w:tc>
       </w:tr>
       <w:tr>
@@ -10422,6 +10500,7 @@
           <w:tcPr>
             <w:tcW w:w="1573" w:type="dxa"/>
             <w:shd w:val="clear" w:color="auto" w:fill="auto"/>
+            <w:vAlign w:val="center"/>
           </w:tcPr>
           <w:p>
             <w:pPr>
@@ -10529,6 +10608,31 @@
               <w:t>Maximum rate of heart.</w:t>
             </w:r>
           </w:p>
+          <w:p>
+            <w:pPr>
+              <w:pStyle w:val="ListParagraph"/>
+              <w:numPr>
+                <w:ilvl w:val="0"/>
+                <w:numId w:val="45"/>
+              </w:numPr>
+              <w:rPr>
+                <w:rFonts w:ascii="Times New Roman" w:hAnsi="Times New Roman" w:cs="Times New Roman"/>
+                <w:color w:val="000000" w:themeColor="text1"/>
+                <w:sz w:val="20"/>
+                <w:szCs w:val="20"/>
+              </w:rPr>
+            </w:pPr>
+            <w:r>
+              <w:rPr>
+                <w:rFonts w:ascii="Times New Roman" w:hAnsi="Times New Roman" w:cs="Times New Roman"/>
+                <w:b/>
+                <w:color w:val="000000" w:themeColor="text1"/>
+                <w:sz w:val="20"/>
+                <w:szCs w:val="20"/>
+              </w:rPr>
+              <w:t>Optional</w:t>
+            </w:r>
+          </w:p>
         </w:tc>
       </w:tr>
       <w:tr>
@@ -10536,6 +10640,7 @@
           <w:tcPr>
             <w:tcW w:w="1573" w:type="dxa"/>
             <w:shd w:val="clear" w:color="auto" w:fill="auto"/>
+            <w:vAlign w:val="center"/>
           </w:tcPr>
           <w:p>
             <w:pPr>
@@ -10643,6 +10748,31 @@
               <w:t>Time after which measurement was done.</w:t>
             </w:r>
           </w:p>
+          <w:p>
+            <w:pPr>
+              <w:pStyle w:val="ListParagraph"/>
+              <w:numPr>
+                <w:ilvl w:val="0"/>
+                <w:numId w:val="45"/>
+              </w:numPr>
+              <w:rPr>
+                <w:rFonts w:ascii="Times New Roman" w:hAnsi="Times New Roman" w:cs="Times New Roman"/>
+                <w:color w:val="000000" w:themeColor="text1"/>
+                <w:sz w:val="20"/>
+                <w:szCs w:val="20"/>
+              </w:rPr>
+            </w:pPr>
+            <w:r>
+              <w:rPr>
+                <w:rFonts w:ascii="Times New Roman" w:hAnsi="Times New Roman" w:cs="Times New Roman"/>
+                <w:b/>
+                <w:color w:val="000000" w:themeColor="text1"/>
+                <w:sz w:val="20"/>
+                <w:szCs w:val="20"/>
+              </w:rPr>
+              <w:t>Optional</w:t>
+            </w:r>
+          </w:p>
         </w:tc>
       </w:tr>
       <w:tr>
@@ -10650,6 +10780,7 @@
           <w:tcPr>
             <w:tcW w:w="1573" w:type="dxa"/>
             <w:shd w:val="clear" w:color="auto" w:fill="auto"/>
+            <w:vAlign w:val="center"/>
           </w:tcPr>
           <w:p>
             <w:pPr>
@@ -10757,6 +10888,31 @@
               <w:t>Time before which measurement had been done.</w:t>
             </w:r>
           </w:p>
+          <w:p>
+            <w:pPr>
+              <w:pStyle w:val="ListParagraph"/>
+              <w:numPr>
+                <w:ilvl w:val="0"/>
+                <w:numId w:val="45"/>
+              </w:numPr>
+              <w:rPr>
+                <w:rFonts w:ascii="Times New Roman" w:hAnsi="Times New Roman" w:cs="Times New Roman"/>
+                <w:color w:val="000000" w:themeColor="text1"/>
+                <w:sz w:val="20"/>
+                <w:szCs w:val="20"/>
+              </w:rPr>
+            </w:pPr>
+            <w:r>
+              <w:rPr>
+                <w:rFonts w:ascii="Times New Roman" w:hAnsi="Times New Roman" w:cs="Times New Roman"/>
+                <w:b/>
+                <w:color w:val="000000" w:themeColor="text1"/>
+                <w:sz w:val="20"/>
+                <w:szCs w:val="20"/>
+              </w:rPr>
+              <w:t>Optional</w:t>
+            </w:r>
+          </w:p>
         </w:tc>
       </w:tr>
       <w:tr>
@@ -10764,6 +10920,7 @@
           <w:tcPr>
             <w:tcW w:w="1573" w:type="dxa"/>
             <w:shd w:val="clear" w:color="auto" w:fill="auto"/>
+            <w:vAlign w:val="center"/>
           </w:tcPr>
           <w:p>
             <w:pPr>
@@ -10871,6 +11028,31 @@
               <w:t>Time after which note was created.</w:t>
             </w:r>
           </w:p>
+          <w:p>
+            <w:pPr>
+              <w:pStyle w:val="ListParagraph"/>
+              <w:numPr>
+                <w:ilvl w:val="0"/>
+                <w:numId w:val="45"/>
+              </w:numPr>
+              <w:rPr>
+                <w:rFonts w:ascii="Times New Roman" w:hAnsi="Times New Roman" w:cs="Times New Roman"/>
+                <w:color w:val="000000" w:themeColor="text1"/>
+                <w:sz w:val="20"/>
+                <w:szCs w:val="20"/>
+              </w:rPr>
+            </w:pPr>
+            <w:r>
+              <w:rPr>
+                <w:rFonts w:ascii="Times New Roman" w:hAnsi="Times New Roman" w:cs="Times New Roman"/>
+                <w:b/>
+                <w:color w:val="000000" w:themeColor="text1"/>
+                <w:sz w:val="20"/>
+                <w:szCs w:val="20"/>
+              </w:rPr>
+              <w:t>Optional</w:t>
+            </w:r>
+          </w:p>
         </w:tc>
       </w:tr>
       <w:tr>
@@ -10878,6 +11060,7 @@
           <w:tcPr>
             <w:tcW w:w="1573" w:type="dxa"/>
             <w:shd w:val="clear" w:color="auto" w:fill="auto"/>
+            <w:vAlign w:val="center"/>
           </w:tcPr>
           <w:p>
             <w:pPr>
@@ -10985,6 +11168,31 @@
               <w:t>Time before which note had been created.</w:t>
             </w:r>
           </w:p>
+          <w:p>
+            <w:pPr>
+              <w:pStyle w:val="ListParagraph"/>
+              <w:numPr>
+                <w:ilvl w:val="0"/>
+                <w:numId w:val="45"/>
+              </w:numPr>
+              <w:rPr>
+                <w:rFonts w:ascii="Times New Roman" w:hAnsi="Times New Roman" w:cs="Times New Roman"/>
+                <w:color w:val="000000" w:themeColor="text1"/>
+                <w:sz w:val="20"/>
+                <w:szCs w:val="20"/>
+              </w:rPr>
+            </w:pPr>
+            <w:r>
+              <w:rPr>
+                <w:rFonts w:ascii="Times New Roman" w:hAnsi="Times New Roman" w:cs="Times New Roman"/>
+                <w:b/>
+                <w:color w:val="000000" w:themeColor="text1"/>
+                <w:sz w:val="20"/>
+                <w:szCs w:val="20"/>
+              </w:rPr>
+              <w:t>Optional</w:t>
+            </w:r>
+          </w:p>
         </w:tc>
       </w:tr>
       <w:tr>
@@ -10992,6 +11200,7 @@
           <w:tcPr>
             <w:tcW w:w="1573" w:type="dxa"/>
             <w:shd w:val="clear" w:color="auto" w:fill="auto"/>
+            <w:vAlign w:val="center"/>
           </w:tcPr>
           <w:p>
             <w:pPr>
@@ -11099,6 +11308,31 @@
               <w:t>Time after which note was modified.</w:t>
             </w:r>
           </w:p>
+          <w:p>
+            <w:pPr>
+              <w:pStyle w:val="ListParagraph"/>
+              <w:numPr>
+                <w:ilvl w:val="0"/>
+                <w:numId w:val="45"/>
+              </w:numPr>
+              <w:rPr>
+                <w:rFonts w:ascii="Times New Roman" w:hAnsi="Times New Roman" w:cs="Times New Roman"/>
+                <w:color w:val="000000" w:themeColor="text1"/>
+                <w:sz w:val="20"/>
+                <w:szCs w:val="20"/>
+              </w:rPr>
+            </w:pPr>
+            <w:r>
+              <w:rPr>
+                <w:rFonts w:ascii="Times New Roman" w:hAnsi="Times New Roman" w:cs="Times New Roman"/>
+                <w:b/>
+                <w:color w:val="000000" w:themeColor="text1"/>
+                <w:sz w:val="20"/>
+                <w:szCs w:val="20"/>
+              </w:rPr>
+              <w:t>Optional</w:t>
+            </w:r>
+          </w:p>
         </w:tc>
       </w:tr>
       <w:tr>
@@ -11106,6 +11340,7 @@
           <w:tcPr>
             <w:tcW w:w="1573" w:type="dxa"/>
             <w:shd w:val="clear" w:color="auto" w:fill="auto"/>
+            <w:vAlign w:val="center"/>
           </w:tcPr>
           <w:p>
             <w:pPr>
@@ -11213,6 +11448,31 @@
               <w:t>Time before which note had been modified.</w:t>
             </w:r>
           </w:p>
+          <w:p>
+            <w:pPr>
+              <w:pStyle w:val="ListParagraph"/>
+              <w:numPr>
+                <w:ilvl w:val="0"/>
+                <w:numId w:val="45"/>
+              </w:numPr>
+              <w:rPr>
+                <w:rFonts w:ascii="Times New Roman" w:hAnsi="Times New Roman" w:cs="Times New Roman"/>
+                <w:color w:val="000000" w:themeColor="text1"/>
+                <w:sz w:val="20"/>
+                <w:szCs w:val="20"/>
+              </w:rPr>
+            </w:pPr>
+            <w:r>
+              <w:rPr>
+                <w:rFonts w:ascii="Times New Roman" w:hAnsi="Times New Roman" w:cs="Times New Roman"/>
+                <w:b/>
+                <w:color w:val="000000" w:themeColor="text1"/>
+                <w:sz w:val="20"/>
+                <w:szCs w:val="20"/>
+              </w:rPr>
+              <w:t>Optional</w:t>
+            </w:r>
+          </w:p>
         </w:tc>
       </w:tr>
       <w:tr>
@@ -11220,6 +11480,7 @@
           <w:tcPr>
             <w:tcW w:w="1573" w:type="dxa"/>
             <w:shd w:val="clear" w:color="auto" w:fill="auto"/>
+            <w:vAlign w:val="center"/>
           </w:tcPr>
           <w:p>
             <w:pPr>
@@ -11325,6 +11586,430 @@
                 <w:szCs w:val="20"/>
               </w:rPr>
               <w:t>Content of note.</w:t>
+            </w:r>
+          </w:p>
+          <w:p>
+            <w:pPr>
+              <w:pStyle w:val="ListParagraph"/>
+              <w:numPr>
+                <w:ilvl w:val="0"/>
+                <w:numId w:val="45"/>
+              </w:numPr>
+              <w:rPr>
+                <w:rFonts w:ascii="Times New Roman" w:hAnsi="Times New Roman" w:cs="Times New Roman"/>
+                <w:color w:val="000000" w:themeColor="text1"/>
+                <w:sz w:val="20"/>
+                <w:szCs w:val="20"/>
+              </w:rPr>
+            </w:pPr>
+            <w:r>
+              <w:rPr>
+                <w:rFonts w:ascii="Times New Roman" w:hAnsi="Times New Roman" w:cs="Times New Roman"/>
+                <w:b/>
+                <w:color w:val="000000" w:themeColor="text1"/>
+                <w:sz w:val="20"/>
+                <w:szCs w:val="20"/>
+              </w:rPr>
+              <w:t>Optional</w:t>
+            </w:r>
+          </w:p>
+        </w:tc>
+      </w:tr>
+      <w:tr>
+        <w:tc>
+          <w:tcPr>
+            <w:tcW w:w="1573" w:type="dxa"/>
+            <w:shd w:val="clear" w:color="auto" w:fill="auto"/>
+            <w:vAlign w:val="center"/>
+          </w:tcPr>
+          <w:p>
+            <w:pPr>
+              <w:pStyle w:val="ListParagraph"/>
+              <w:ind w:left="0"/>
+              <w:jc w:val="center"/>
+              <w:rPr>
+                <w:rFonts w:ascii="Times New Roman" w:hAnsi="Times New Roman" w:cs="Times New Roman"/>
+                <w:color w:val="000000" w:themeColor="text1"/>
+                <w:sz w:val="20"/>
+                <w:szCs w:val="20"/>
+              </w:rPr>
+            </w:pPr>
+            <w:r>
+              <w:rPr>
+                <w:rFonts w:ascii="Times New Roman" w:hAnsi="Times New Roman" w:cs="Times New Roman"/>
+                <w:color w:val="000000" w:themeColor="text1"/>
+                <w:sz w:val="20"/>
+                <w:szCs w:val="20"/>
+              </w:rPr>
+              <w:t>BODY</w:t>
+            </w:r>
+          </w:p>
+        </w:tc>
+        <w:tc>
+          <w:tcPr>
+            <w:tcW w:w="1672" w:type="dxa"/>
+            <w:gridSpan w:val="2"/>
+            <w:shd w:val="clear" w:color="auto" w:fill="auto"/>
+            <w:vAlign w:val="center"/>
+          </w:tcPr>
+          <w:p>
+            <w:pPr>
+              <w:pStyle w:val="ListParagraph"/>
+              <w:ind w:left="0"/>
+              <w:rPr>
+                <w:rFonts w:ascii="Times New Roman" w:hAnsi="Times New Roman" w:cs="Times New Roman"/>
+                <w:b/>
+                <w:color w:val="000000" w:themeColor="text1"/>
+                <w:sz w:val="20"/>
+                <w:szCs w:val="20"/>
+              </w:rPr>
+            </w:pPr>
+            <w:r>
+              <w:rPr>
+                <w:rFonts w:ascii="Times New Roman" w:hAnsi="Times New Roman" w:cs="Times New Roman"/>
+                <w:b/>
+                <w:color w:val="000000" w:themeColor="text1"/>
+                <w:sz w:val="20"/>
+                <w:szCs w:val="20"/>
+              </w:rPr>
+              <w:t>Sort</w:t>
+            </w:r>
+          </w:p>
+        </w:tc>
+        <w:tc>
+          <w:tcPr>
+            <w:tcW w:w="1100" w:type="dxa"/>
+            <w:shd w:val="clear" w:color="auto" w:fill="auto"/>
+          </w:tcPr>
+          <w:p>
+            <w:pPr>
+              <w:pStyle w:val="ListParagraph"/>
+              <w:ind w:left="0"/>
+              <w:jc w:val="center"/>
+              <w:rPr>
+                <w:rFonts w:ascii="Times New Roman" w:hAnsi="Times New Roman" w:cs="Times New Roman"/>
+                <w:color w:val="000000" w:themeColor="text1"/>
+                <w:sz w:val="20"/>
+                <w:szCs w:val="20"/>
+              </w:rPr>
+            </w:pPr>
+            <w:r>
+              <w:rPr>
+                <w:rFonts w:ascii="Times New Roman" w:hAnsi="Times New Roman" w:cs="Times New Roman"/>
+                <w:color w:val="000000" w:themeColor="text1"/>
+                <w:sz w:val="20"/>
+                <w:szCs w:val="20"/>
+              </w:rPr>
+              <w:t>int</w:t>
+            </w:r>
+          </w:p>
+        </w:tc>
+        <w:tc>
+          <w:tcPr>
+            <w:tcW w:w="6570" w:type="dxa"/>
+            <w:shd w:val="clear" w:color="auto" w:fill="auto"/>
+          </w:tcPr>
+          <w:p>
+            <w:pPr>
+              <w:rPr>
+                <w:rFonts w:ascii="Times New Roman" w:hAnsi="Times New Roman" w:cs="Times New Roman"/>
+                <w:color w:val="000000" w:themeColor="text1"/>
+                <w:sz w:val="20"/>
+                <w:szCs w:val="20"/>
+              </w:rPr>
+            </w:pPr>
+            <w:r>
+              <w:rPr>
+                <w:rFonts w:ascii="Times New Roman" w:hAnsi="Times New Roman" w:cs="Times New Roman"/>
+                <w:color w:val="000000" w:themeColor="text1"/>
+                <w:sz w:val="20"/>
+                <w:szCs w:val="20"/>
+              </w:rPr>
+              <w:t>What property should be used for sorting.</w:t>
+            </w:r>
+          </w:p>
+          <w:p>
+            <w:pPr>
+              <w:pStyle w:val="ListParagraph"/>
+              <w:numPr>
+                <w:ilvl w:val="0"/>
+                <w:numId w:val="45"/>
+              </w:numPr>
+              <w:rPr>
+                <w:rFonts w:ascii="Times New Roman" w:hAnsi="Times New Roman" w:cs="Times New Roman"/>
+                <w:color w:val="000000" w:themeColor="text1"/>
+                <w:sz w:val="20"/>
+                <w:szCs w:val="20"/>
+              </w:rPr>
+            </w:pPr>
+            <w:r>
+              <w:rPr>
+                <w:rFonts w:ascii="Times New Roman" w:hAnsi="Times New Roman" w:cs="Times New Roman"/>
+                <w:b/>
+                <w:color w:val="000000" w:themeColor="text1"/>
+                <w:sz w:val="20"/>
+                <w:szCs w:val="20"/>
+              </w:rPr>
+              <w:t>0: Time</w:t>
+            </w:r>
+          </w:p>
+          <w:p>
+            <w:pPr>
+              <w:pStyle w:val="ListParagraph"/>
+              <w:numPr>
+                <w:ilvl w:val="0"/>
+                <w:numId w:val="45"/>
+              </w:numPr>
+              <w:rPr>
+                <w:rFonts w:ascii="Times New Roman" w:hAnsi="Times New Roman" w:cs="Times New Roman"/>
+                <w:color w:val="000000" w:themeColor="text1"/>
+                <w:sz w:val="20"/>
+                <w:szCs w:val="20"/>
+              </w:rPr>
+            </w:pPr>
+            <w:r>
+              <w:rPr>
+                <w:rFonts w:ascii="Times New Roman" w:hAnsi="Times New Roman" w:cs="Times New Roman"/>
+                <w:b/>
+                <w:color w:val="000000" w:themeColor="text1"/>
+                <w:sz w:val="20"/>
+                <w:szCs w:val="20"/>
+              </w:rPr>
+              <w:t>1: Created</w:t>
+            </w:r>
+          </w:p>
+          <w:p>
+            <w:pPr>
+              <w:pStyle w:val="ListParagraph"/>
+              <w:numPr>
+                <w:ilvl w:val="0"/>
+                <w:numId w:val="45"/>
+              </w:numPr>
+              <w:rPr>
+                <w:rFonts w:ascii="Times New Roman" w:hAnsi="Times New Roman" w:cs="Times New Roman"/>
+                <w:color w:val="000000" w:themeColor="text1"/>
+                <w:sz w:val="20"/>
+                <w:szCs w:val="20"/>
+              </w:rPr>
+            </w:pPr>
+            <w:r>
+              <w:rPr>
+                <w:rFonts w:ascii="Times New Roman" w:hAnsi="Times New Roman" w:cs="Times New Roman"/>
+                <w:b/>
+                <w:color w:val="000000" w:themeColor="text1"/>
+                <w:sz w:val="20"/>
+                <w:szCs w:val="20"/>
+              </w:rPr>
+              <w:t>2 : Last modified</w:t>
+            </w:r>
+          </w:p>
+          <w:p>
+            <w:pPr>
+              <w:rPr>
+                <w:rFonts w:ascii="Times New Roman" w:hAnsi="Times New Roman" w:cs="Times New Roman"/>
+                <w:b/>
+                <w:color w:val="000000" w:themeColor="text1"/>
+                <w:sz w:val="20"/>
+                <w:szCs w:val="20"/>
+              </w:rPr>
+            </w:pPr>
+            <w:r>
+              <w:rPr>
+                <w:rFonts w:ascii="Times New Roman" w:hAnsi="Times New Roman" w:cs="Times New Roman"/>
+                <w:b/>
+                <w:color w:val="000000" w:themeColor="text1"/>
+                <w:sz w:val="20"/>
+                <w:szCs w:val="20"/>
+              </w:rPr>
+              <w:t>Default: Time</w:t>
+            </w:r>
+          </w:p>
+        </w:tc>
+      </w:tr>
+      <w:tr>
+        <w:tc>
+          <w:tcPr>
+            <w:tcW w:w="1573" w:type="dxa"/>
+            <w:shd w:val="clear" w:color="auto" w:fill="auto"/>
+            <w:vAlign w:val="center"/>
+          </w:tcPr>
+          <w:p>
+            <w:pPr>
+              <w:pStyle w:val="ListParagraph"/>
+              <w:ind w:left="0"/>
+              <w:jc w:val="center"/>
+              <w:rPr>
+                <w:rFonts w:ascii="Times New Roman" w:hAnsi="Times New Roman" w:cs="Times New Roman"/>
+                <w:color w:val="000000" w:themeColor="text1"/>
+                <w:sz w:val="20"/>
+                <w:szCs w:val="20"/>
+              </w:rPr>
+            </w:pPr>
+            <w:r>
+              <w:rPr>
+                <w:rFonts w:ascii="Times New Roman" w:hAnsi="Times New Roman" w:cs="Times New Roman"/>
+                <w:color w:val="000000" w:themeColor="text1"/>
+                <w:sz w:val="20"/>
+                <w:szCs w:val="20"/>
+              </w:rPr>
+              <w:t>BODY</w:t>
+            </w:r>
+          </w:p>
+        </w:tc>
+        <w:tc>
+          <w:tcPr>
+            <w:tcW w:w="1672" w:type="dxa"/>
+            <w:gridSpan w:val="2"/>
+            <w:shd w:val="clear" w:color="auto" w:fill="auto"/>
+            <w:vAlign w:val="center"/>
+          </w:tcPr>
+          <w:p>
+            <w:pPr>
+              <w:pStyle w:val="ListParagraph"/>
+              <w:ind w:left="0"/>
+              <w:rPr>
+                <w:rFonts w:ascii="Times New Roman" w:hAnsi="Times New Roman" w:cs="Times New Roman"/>
+                <w:b/>
+                <w:color w:val="000000" w:themeColor="text1"/>
+                <w:sz w:val="20"/>
+                <w:szCs w:val="20"/>
+              </w:rPr>
+            </w:pPr>
+            <w:r>
+              <w:rPr>
+                <w:rFonts w:ascii="Times New Roman" w:hAnsi="Times New Roman" w:cs="Times New Roman"/>
+                <w:b/>
+                <w:color w:val="000000" w:themeColor="text1"/>
+                <w:sz w:val="20"/>
+                <w:szCs w:val="20"/>
+              </w:rPr>
+              <w:t>Direction</w:t>
+            </w:r>
+          </w:p>
+        </w:tc>
+        <w:tc>
+          <w:tcPr>
+            <w:tcW w:w="1100" w:type="dxa"/>
+            <w:shd w:val="clear" w:color="auto" w:fill="auto"/>
+          </w:tcPr>
+          <w:p>
+            <w:pPr>
+              <w:pStyle w:val="ListParagraph"/>
+              <w:ind w:left="0"/>
+              <w:jc w:val="center"/>
+              <w:rPr>
+                <w:rFonts w:ascii="Times New Roman" w:hAnsi="Times New Roman" w:cs="Times New Roman"/>
+                <w:color w:val="000000" w:themeColor="text1"/>
+                <w:sz w:val="20"/>
+                <w:szCs w:val="20"/>
+              </w:rPr>
+            </w:pPr>
+            <w:r>
+              <w:rPr>
+                <w:rFonts w:ascii="Times New Roman" w:hAnsi="Times New Roman" w:cs="Times New Roman"/>
+                <w:color w:val="000000" w:themeColor="text1"/>
+                <w:sz w:val="20"/>
+                <w:szCs w:val="20"/>
+              </w:rPr>
+              <w:t>int</w:t>
+            </w:r>
+          </w:p>
+        </w:tc>
+        <w:tc>
+          <w:tcPr>
+            <w:tcW w:w="6570" w:type="dxa"/>
+            <w:shd w:val="clear" w:color="auto" w:fill="auto"/>
+          </w:tcPr>
+          <w:p>
+            <w:pPr>
+              <w:rPr>
+                <w:rFonts w:ascii="Times New Roman" w:hAnsi="Times New Roman" w:cs="Times New Roman"/>
+                <w:color w:val="000000" w:themeColor="text1"/>
+                <w:sz w:val="20"/>
+                <w:szCs w:val="20"/>
+              </w:rPr>
+            </w:pPr>
+            <w:r>
+              <w:rPr>
+                <w:rFonts w:ascii="Times New Roman" w:hAnsi="Times New Roman" w:cs="Times New Roman"/>
+                <w:color w:val="000000" w:themeColor="text1"/>
+                <w:sz w:val="20"/>
+                <w:szCs w:val="20"/>
+              </w:rPr>
+              <w:t xml:space="preserve">Whether records should be sorted ascendingly or decendingly. </w:t>
+            </w:r>
+          </w:p>
+          <w:p>
+            <w:pPr>
+              <w:pStyle w:val="ListParagraph"/>
+              <w:numPr>
+                <w:ilvl w:val="0"/>
+                <w:numId w:val="45"/>
+              </w:numPr>
+              <w:rPr>
+                <w:rFonts w:ascii="Times New Roman" w:hAnsi="Times New Roman" w:cs="Times New Roman"/>
+                <w:b/>
+                <w:color w:val="000000" w:themeColor="text1"/>
+                <w:sz w:val="20"/>
+                <w:szCs w:val="20"/>
+              </w:rPr>
+            </w:pPr>
+            <w:bookmarkStart w:id="0" w:name="_GoBack"/>
+            <w:r>
+              <w:rPr>
+                <w:rFonts w:ascii="Times New Roman" w:hAnsi="Times New Roman" w:cs="Times New Roman"/>
+                <w:b/>
+                <w:color w:val="000000" w:themeColor="text1"/>
+                <w:sz w:val="20"/>
+                <w:szCs w:val="20"/>
+              </w:rPr>
+              <w:t>0 : Ascending</w:t>
+            </w:r>
+          </w:p>
+          <w:bookmarkEnd w:id="0"/>
+          <w:p>
+            <w:pPr>
+              <w:pStyle w:val="ListParagraph"/>
+              <w:numPr>
+                <w:ilvl w:val="0"/>
+                <w:numId w:val="45"/>
+              </w:numPr>
+              <w:rPr>
+                <w:rFonts w:ascii="Times New Roman" w:hAnsi="Times New Roman" w:cs="Times New Roman"/>
+                <w:b/>
+                <w:color w:val="000000" w:themeColor="text1"/>
+                <w:sz w:val="20"/>
+                <w:szCs w:val="20"/>
+              </w:rPr>
+            </w:pPr>
+            <w:r>
+              <w:rPr>
+                <w:rFonts w:ascii="Times New Roman" w:hAnsi="Times New Roman" w:cs="Times New Roman"/>
+                <w:b/>
+                <w:color w:val="000000" w:themeColor="text1"/>
+                <w:sz w:val="20"/>
+                <w:szCs w:val="20"/>
+              </w:rPr>
+              <w:t>1: Decending</w:t>
+            </w:r>
+          </w:p>
+          <w:p>
+            <w:pPr>
+              <w:rPr>
+                <w:rFonts w:ascii="Times New Roman" w:hAnsi="Times New Roman" w:cs="Times New Roman"/>
+                <w:color w:val="000000" w:themeColor="text1"/>
+                <w:sz w:val="20"/>
+                <w:szCs w:val="20"/>
+              </w:rPr>
+            </w:pPr>
+            <w:r>
+              <w:rPr>
+                <w:rFonts w:ascii="Times New Roman" w:hAnsi="Times New Roman" w:cs="Times New Roman"/>
+                <w:color w:val="000000" w:themeColor="text1"/>
+                <w:sz w:val="20"/>
+                <w:szCs w:val="20"/>
+              </w:rPr>
+              <w:t>Default : Decending.</w:t>
             </w:r>
           </w:p>
         </w:tc>
@@ -11960,8 +12645,6 @@
               </w:rPr>
               <w:t>}</w:t>
             </w:r>
-            <w:bookmarkStart w:id="0" w:name="_GoBack"/>
-            <w:bookmarkEnd w:id="0"/>
           </w:p>
         </w:tc>
       </w:tr>
@@ -12125,6 +12808,15 @@
                 <w:szCs w:val="20"/>
               </w:rPr>
               <w:br/>
+            </w:r>
+            <w:r>
+              <w:rPr>
+                <w:rFonts w:ascii="Times New Roman" w:hAnsi="Times New Roman" w:cs="Times New Roman"/>
+                <w:color w:val="000000" w:themeColor="text1"/>
+                <w:sz w:val="20"/>
+                <w:szCs w:val="20"/>
+              </w:rPr>
+              <w:lastRenderedPageBreak/>
               <w:t>    </w:t>
             </w:r>
             <w:r>
@@ -12187,6 +12879,7 @@
                 <w:sz w:val="20"/>
                 <w:szCs w:val="20"/>
               </w:rPr>
+              <w:lastRenderedPageBreak/>
               <w:t>401</w:t>
             </w:r>
           </w:p>

</xml_diff>

<commit_message>
- Update owner field to Get & Filter
</commit_message>
<xml_diff>
--- a/002 - DOCUMENT/API Documentation/Olives/patient_api_endpoints_heartbeat.docx
+++ b/002 - DOCUMENT/API Documentation/Olives/patient_api_endpoints_heartbeat.docx
@@ -7531,8 +7531,8 @@
         <w:tblLook w:val="04A0" w:firstRow="1" w:lastRow="0" w:firstColumn="1" w:lastColumn="0" w:noHBand="0" w:noVBand="1"/>
       </w:tblPr>
       <w:tblGrid>
-        <w:gridCol w:w="1601"/>
-        <w:gridCol w:w="526"/>
+        <w:gridCol w:w="1701"/>
+        <w:gridCol w:w="426"/>
         <w:gridCol w:w="830"/>
         <w:gridCol w:w="1116"/>
         <w:gridCol w:w="6842"/>
@@ -7665,7 +7665,7 @@
       <w:tr>
         <w:tc>
           <w:tcPr>
-            <w:tcW w:w="1601" w:type="dxa"/>
+            <w:tcW w:w="1701" w:type="dxa"/>
             <w:shd w:val="clear" w:color="auto" w:fill="9CC2E5"/>
           </w:tcPr>
           <w:p>
@@ -7693,7 +7693,7 @@
         </w:tc>
         <w:tc>
           <w:tcPr>
-            <w:tcW w:w="1356" w:type="dxa"/>
+            <w:tcW w:w="1256" w:type="dxa"/>
             <w:gridSpan w:val="2"/>
             <w:shd w:val="clear" w:color="auto" w:fill="9CC2E5"/>
           </w:tcPr>
@@ -7780,8 +7780,9 @@
       <w:tr>
         <w:tc>
           <w:tcPr>
-            <w:tcW w:w="1601" w:type="dxa"/>
+            <w:tcW w:w="1701" w:type="dxa"/>
             <w:shd w:val="clear" w:color="auto" w:fill="auto"/>
+            <w:vAlign w:val="center"/>
           </w:tcPr>
           <w:p>
             <w:pPr>
@@ -7808,7 +7809,7 @@
         </w:tc>
         <w:tc>
           <w:tcPr>
-            <w:tcW w:w="1356" w:type="dxa"/>
+            <w:tcW w:w="1256" w:type="dxa"/>
             <w:gridSpan w:val="2"/>
             <w:shd w:val="clear" w:color="auto" w:fill="auto"/>
             <w:vAlign w:val="center"/>
@@ -7841,6 +7842,7 @@
           <w:tcPr>
             <w:tcW w:w="1116" w:type="dxa"/>
             <w:shd w:val="clear" w:color="auto" w:fill="auto"/>
+            <w:vAlign w:val="center"/>
           </w:tcPr>
           <w:p>
             <w:pPr>
@@ -7894,8 +7896,9 @@
       <w:tr>
         <w:tc>
           <w:tcPr>
-            <w:tcW w:w="1601" w:type="dxa"/>
+            <w:tcW w:w="1701" w:type="dxa"/>
             <w:shd w:val="clear" w:color="auto" w:fill="auto"/>
+            <w:vAlign w:val="center"/>
           </w:tcPr>
           <w:p>
             <w:pPr>
@@ -7922,7 +7925,7 @@
         </w:tc>
         <w:tc>
           <w:tcPr>
-            <w:tcW w:w="1356" w:type="dxa"/>
+            <w:tcW w:w="1256" w:type="dxa"/>
             <w:gridSpan w:val="2"/>
             <w:shd w:val="clear" w:color="auto" w:fill="auto"/>
             <w:vAlign w:val="center"/>
@@ -7955,6 +7958,7 @@
           <w:tcPr>
             <w:tcW w:w="1116" w:type="dxa"/>
             <w:shd w:val="clear" w:color="auto" w:fill="auto"/>
+            <w:vAlign w:val="center"/>
           </w:tcPr>
           <w:p>
             <w:pPr>
@@ -8008,8 +8012,9 @@
       <w:tr>
         <w:tc>
           <w:tcPr>
-            <w:tcW w:w="1601" w:type="dxa"/>
+            <w:tcW w:w="1701" w:type="dxa"/>
             <w:shd w:val="clear" w:color="auto" w:fill="auto"/>
+            <w:vAlign w:val="center"/>
           </w:tcPr>
           <w:p>
             <w:pPr>
@@ -8036,7 +8041,7 @@
         </w:tc>
         <w:tc>
           <w:tcPr>
-            <w:tcW w:w="1356" w:type="dxa"/>
+            <w:tcW w:w="1256" w:type="dxa"/>
             <w:gridSpan w:val="2"/>
             <w:shd w:val="clear" w:color="auto" w:fill="auto"/>
             <w:vAlign w:val="center"/>
@@ -8061,7 +8066,7 @@
                 <w:sz w:val="20"/>
                 <w:szCs w:val="20"/>
               </w:rPr>
-              <w:t>Id</w:t>
+              <w:t>Owner</w:t>
             </w:r>
           </w:p>
         </w:tc>
@@ -8069,6 +8074,201 @@
           <w:tcPr>
             <w:tcW w:w="1116" w:type="dxa"/>
             <w:shd w:val="clear" w:color="auto" w:fill="auto"/>
+            <w:vAlign w:val="center"/>
+          </w:tcPr>
+          <w:p>
+            <w:pPr>
+              <w:pStyle w:val="ListParagraph"/>
+              <w:ind w:left="0"/>
+              <w:jc w:val="center"/>
+              <w:rPr>
+                <w:rFonts w:ascii="Times New Roman" w:hAnsi="Times New Roman" w:cs="Times New Roman"/>
+                <w:color w:val="000000" w:themeColor="text1"/>
+                <w:sz w:val="20"/>
+                <w:szCs w:val="20"/>
+              </w:rPr>
+            </w:pPr>
+            <w:r>
+              <w:rPr>
+                <w:rFonts w:ascii="Times New Roman" w:hAnsi="Times New Roman" w:cs="Times New Roman"/>
+                <w:color w:val="000000" w:themeColor="text1"/>
+                <w:sz w:val="20"/>
+                <w:szCs w:val="20"/>
+              </w:rPr>
+              <w:t>int</w:t>
+            </w:r>
+          </w:p>
+        </w:tc>
+        <w:tc>
+          <w:tcPr>
+            <w:tcW w:w="6842" w:type="dxa"/>
+            <w:shd w:val="clear" w:color="auto" w:fill="auto"/>
+          </w:tcPr>
+          <w:p>
+            <w:pPr>
+              <w:rPr>
+                <w:rFonts w:ascii="Times New Roman" w:hAnsi="Times New Roman" w:cs="Times New Roman"/>
+                <w:color w:val="000000" w:themeColor="text1"/>
+                <w:sz w:val="20"/>
+                <w:szCs w:val="20"/>
+              </w:rPr>
+            </w:pPr>
+            <w:r>
+              <w:rPr>
+                <w:rFonts w:ascii="Times New Roman" w:hAnsi="Times New Roman" w:cs="Times New Roman"/>
+                <w:color w:val="000000" w:themeColor="text1"/>
+                <w:sz w:val="20"/>
+                <w:szCs w:val="20"/>
+              </w:rPr>
+              <w:t>Whose heart rate records the requester want to watch.</w:t>
+            </w:r>
+          </w:p>
+          <w:p>
+            <w:pPr>
+              <w:pStyle w:val="ListParagraph"/>
+              <w:numPr>
+                <w:ilvl w:val="0"/>
+                <w:numId w:val="45"/>
+              </w:numPr>
+              <w:rPr>
+                <w:rFonts w:ascii="Times New Roman" w:hAnsi="Times New Roman" w:cs="Times New Roman"/>
+                <w:color w:val="000000" w:themeColor="text1"/>
+                <w:sz w:val="20"/>
+                <w:szCs w:val="20"/>
+              </w:rPr>
+            </w:pPr>
+            <w:r>
+              <w:rPr>
+                <w:rFonts w:ascii="Times New Roman" w:hAnsi="Times New Roman" w:cs="Times New Roman"/>
+                <w:b/>
+                <w:color w:val="000000" w:themeColor="text1"/>
+                <w:sz w:val="20"/>
+                <w:szCs w:val="20"/>
+              </w:rPr>
+              <w:t xml:space="preserve">Null </w:t>
+            </w:r>
+            <w:r>
+              <w:rPr>
+                <w:rFonts w:ascii="Times New Roman" w:hAnsi="Times New Roman" w:cs="Times New Roman"/>
+                <w:color w:val="000000" w:themeColor="text1"/>
+                <w:sz w:val="20"/>
+                <w:szCs w:val="20"/>
+              </w:rPr>
+              <w:t>: requester’s record</w:t>
+            </w:r>
+          </w:p>
+          <w:p>
+            <w:pPr>
+              <w:pStyle w:val="ListParagraph"/>
+              <w:numPr>
+                <w:ilvl w:val="0"/>
+                <w:numId w:val="45"/>
+              </w:numPr>
+              <w:rPr>
+                <w:rFonts w:ascii="Times New Roman" w:hAnsi="Times New Roman" w:cs="Times New Roman"/>
+                <w:color w:val="000000" w:themeColor="text1"/>
+                <w:sz w:val="20"/>
+                <w:szCs w:val="20"/>
+              </w:rPr>
+            </w:pPr>
+            <w:r>
+              <w:rPr>
+                <w:rFonts w:ascii="Times New Roman" w:hAnsi="Times New Roman" w:cs="Times New Roman"/>
+                <w:b/>
+                <w:color w:val="000000" w:themeColor="text1"/>
+                <w:sz w:val="20"/>
+                <w:szCs w:val="20"/>
+              </w:rPr>
+              <w:t xml:space="preserve">Not null </w:t>
+            </w:r>
+            <w:r>
+              <w:rPr>
+                <w:rFonts w:ascii="Times New Roman" w:hAnsi="Times New Roman" w:cs="Times New Roman"/>
+                <w:color w:val="000000" w:themeColor="text1"/>
+                <w:sz w:val="20"/>
+                <w:szCs w:val="20"/>
+              </w:rPr>
+              <w:t>: another persons’ record.</w:t>
+            </w:r>
+            <w:r>
+              <w:rPr>
+                <w:rFonts w:ascii="Times New Roman" w:hAnsi="Times New Roman" w:cs="Times New Roman"/>
+                <w:b/>
+                <w:color w:val="000000" w:themeColor="text1"/>
+                <w:sz w:val="20"/>
+                <w:szCs w:val="20"/>
+              </w:rPr>
+              <w:t xml:space="preserve"> </w:t>
+            </w:r>
+          </w:p>
+        </w:tc>
+      </w:tr>
+      <w:tr>
+        <w:tc>
+          <w:tcPr>
+            <w:tcW w:w="1701" w:type="dxa"/>
+            <w:shd w:val="clear" w:color="auto" w:fill="auto"/>
+            <w:vAlign w:val="center"/>
+          </w:tcPr>
+          <w:p>
+            <w:pPr>
+              <w:pStyle w:val="ListParagraph"/>
+              <w:ind w:left="0"/>
+              <w:jc w:val="center"/>
+              <w:rPr>
+                <w:rFonts w:ascii="Times New Roman" w:hAnsi="Times New Roman" w:cs="Times New Roman"/>
+                <w:color w:val="000000" w:themeColor="text1"/>
+                <w:sz w:val="20"/>
+                <w:szCs w:val="20"/>
+              </w:rPr>
+            </w:pPr>
+            <w:r>
+              <w:rPr>
+                <w:rFonts w:ascii="Times New Roman" w:hAnsi="Times New Roman" w:cs="Times New Roman"/>
+                <w:color w:val="000000" w:themeColor="text1"/>
+                <w:sz w:val="20"/>
+                <w:szCs w:val="20"/>
+              </w:rPr>
+              <w:t>URL</w:t>
+            </w:r>
+          </w:p>
+        </w:tc>
+        <w:tc>
+          <w:tcPr>
+            <w:tcW w:w="1256" w:type="dxa"/>
+            <w:gridSpan w:val="2"/>
+            <w:shd w:val="clear" w:color="auto" w:fill="auto"/>
+            <w:vAlign w:val="center"/>
+          </w:tcPr>
+          <w:p>
+            <w:pPr>
+              <w:pStyle w:val="ListParagraph"/>
+              <w:ind w:left="0"/>
+              <w:rPr>
+                <w:rFonts w:ascii="Times New Roman" w:hAnsi="Times New Roman" w:cs="Times New Roman"/>
+                <w:b/>
+                <w:color w:val="000000" w:themeColor="text1"/>
+                <w:sz w:val="20"/>
+                <w:szCs w:val="20"/>
+              </w:rPr>
+            </w:pPr>
+            <w:r>
+              <w:rPr>
+                <w:rFonts w:ascii="Times New Roman" w:hAnsi="Times New Roman" w:cs="Times New Roman"/>
+                <w:b/>
+                <w:color w:val="000000" w:themeColor="text1"/>
+                <w:sz w:val="20"/>
+                <w:szCs w:val="20"/>
+              </w:rPr>
+              <w:t>Id</w:t>
+            </w:r>
+          </w:p>
+        </w:tc>
+        <w:tc>
+          <w:tcPr>
+            <w:tcW w:w="1116" w:type="dxa"/>
+            <w:shd w:val="clear" w:color="auto" w:fill="auto"/>
+            <w:vAlign w:val="center"/>
           </w:tcPr>
           <w:p>
             <w:pPr>
@@ -9777,7 +9977,6 @@
           <w:sz w:val="28"/>
           <w:szCs w:val="28"/>
         </w:rPr>
-        <w:lastRenderedPageBreak/>
         <w:t>Filter</w:t>
       </w:r>
     </w:p>
@@ -10412,7 +10611,7 @@
                 <w:sz w:val="20"/>
                 <w:szCs w:val="20"/>
               </w:rPr>
-              <w:t>MinRate</w:t>
+              <w:t>Owner</w:t>
             </w:r>
           </w:p>
         </w:tc>
@@ -10440,7 +10639,7 @@
                 <w:sz w:val="20"/>
                 <w:szCs w:val="20"/>
               </w:rPr>
-              <w:t>double</w:t>
+              <w:t>int</w:t>
             </w:r>
           </w:p>
         </w:tc>
@@ -10465,7 +10664,7 @@
                 <w:sz w:val="20"/>
                 <w:szCs w:val="20"/>
               </w:rPr>
-              <w:t>Minimum rate of heart.</w:t>
+              <w:t>Whose heart rate records the requester want to watch.</w:t>
             </w:r>
           </w:p>
           <w:p>
@@ -10490,7 +10689,60 @@
                 <w:sz w:val="20"/>
                 <w:szCs w:val="20"/>
               </w:rPr>
-              <w:t>Optional</w:t>
+              <w:t xml:space="preserve">Null </w:t>
+            </w:r>
+            <w:r>
+              <w:rPr>
+                <w:rFonts w:ascii="Times New Roman" w:hAnsi="Times New Roman" w:cs="Times New Roman"/>
+                <w:color w:val="000000" w:themeColor="text1"/>
+                <w:sz w:val="20"/>
+                <w:szCs w:val="20"/>
+              </w:rPr>
+              <w:t>: requester’s record</w:t>
+            </w:r>
+          </w:p>
+          <w:p>
+            <w:pPr>
+              <w:pStyle w:val="ListParagraph"/>
+              <w:numPr>
+                <w:ilvl w:val="0"/>
+                <w:numId w:val="45"/>
+              </w:numPr>
+              <w:rPr>
+                <w:rFonts w:ascii="Times New Roman" w:hAnsi="Times New Roman" w:cs="Times New Roman"/>
+                <w:color w:val="000000" w:themeColor="text1"/>
+                <w:sz w:val="20"/>
+                <w:szCs w:val="20"/>
+              </w:rPr>
+            </w:pPr>
+            <w:r>
+              <w:rPr>
+                <w:rFonts w:ascii="Times New Roman" w:hAnsi="Times New Roman" w:cs="Times New Roman"/>
+                <w:b/>
+                <w:color w:val="000000" w:themeColor="text1"/>
+                <w:sz w:val="20"/>
+                <w:szCs w:val="20"/>
+              </w:rPr>
+              <w:t xml:space="preserve">Not null </w:t>
+            </w:r>
+            <w:r>
+              <w:rPr>
+                <w:rFonts w:ascii="Times New Roman" w:hAnsi="Times New Roman" w:cs="Times New Roman"/>
+                <w:color w:val="000000" w:themeColor="text1"/>
+                <w:sz w:val="20"/>
+                <w:szCs w:val="20"/>
+              </w:rPr>
+              <w:t>: another persons’ record.</w:t>
+            </w:r>
+            <w:r>
+              <w:rPr>
+                <w:rFonts w:ascii="Times New Roman" w:hAnsi="Times New Roman" w:cs="Times New Roman"/>
+                <w:b/>
+                <w:color w:val="000000" w:themeColor="text1"/>
+                <w:sz w:val="20"/>
+                <w:szCs w:val="20"/>
+              </w:rPr>
+              <w:t xml:space="preserve"> </w:t>
             </w:r>
           </w:p>
         </w:tc>
@@ -10552,7 +10804,7 @@
                 <w:sz w:val="20"/>
                 <w:szCs w:val="20"/>
               </w:rPr>
-              <w:t>MaxRate</w:t>
+              <w:t>MinRate</w:t>
             </w:r>
           </w:p>
         </w:tc>
@@ -10605,7 +10857,7 @@
                 <w:sz w:val="20"/>
                 <w:szCs w:val="20"/>
               </w:rPr>
-              <w:t>Maximum rate of heart.</w:t>
+              <w:t>Minimum rate of heart.</w:t>
             </w:r>
           </w:p>
           <w:p>
@@ -10692,7 +10944,7 @@
                 <w:sz w:val="20"/>
                 <w:szCs w:val="20"/>
               </w:rPr>
-              <w:t>MinTime</w:t>
+              <w:t>MaxRate</w:t>
             </w:r>
           </w:p>
         </w:tc>
@@ -10745,7 +10997,7 @@
                 <w:sz w:val="20"/>
                 <w:szCs w:val="20"/>
               </w:rPr>
-              <w:t>Time after which measurement was done.</w:t>
+              <w:t>Maximum rate of heart.</w:t>
             </w:r>
           </w:p>
           <w:p>
@@ -10832,7 +11084,7 @@
                 <w:sz w:val="20"/>
                 <w:szCs w:val="20"/>
               </w:rPr>
-              <w:t>MaxTime</w:t>
+              <w:t>MinTime</w:t>
             </w:r>
           </w:p>
         </w:tc>
@@ -10885,7 +11137,7 @@
                 <w:sz w:val="20"/>
                 <w:szCs w:val="20"/>
               </w:rPr>
-              <w:t>Time before which measurement had been done.</w:t>
+              <w:t>Time after which measurement was done.</w:t>
             </w:r>
           </w:p>
           <w:p>
@@ -10972,7 +11224,7 @@
                 <w:sz w:val="20"/>
                 <w:szCs w:val="20"/>
               </w:rPr>
-              <w:t>MinCreated</w:t>
+              <w:t>MaxTime</w:t>
             </w:r>
           </w:p>
         </w:tc>
@@ -11025,7 +11277,7 @@
                 <w:sz w:val="20"/>
                 <w:szCs w:val="20"/>
               </w:rPr>
-              <w:t>Time after which note was created.</w:t>
+              <w:t>Time before which measurement had been done.</w:t>
             </w:r>
           </w:p>
           <w:p>
@@ -11112,7 +11364,7 @@
                 <w:sz w:val="20"/>
                 <w:szCs w:val="20"/>
               </w:rPr>
-              <w:t>MaxCreated</w:t>
+              <w:t>MinCreated</w:t>
             </w:r>
           </w:p>
         </w:tc>
@@ -11165,7 +11417,7 @@
                 <w:sz w:val="20"/>
                 <w:szCs w:val="20"/>
               </w:rPr>
-              <w:t>Time before which note had been created.</w:t>
+              <w:t>Time after which note was created.</w:t>
             </w:r>
           </w:p>
           <w:p>
@@ -11252,7 +11504,7 @@
                 <w:sz w:val="20"/>
                 <w:szCs w:val="20"/>
               </w:rPr>
-              <w:t>MinLastModified</w:t>
+              <w:t>MaxCreated</w:t>
             </w:r>
           </w:p>
         </w:tc>
@@ -11305,7 +11557,7 @@
                 <w:sz w:val="20"/>
                 <w:szCs w:val="20"/>
               </w:rPr>
-              <w:t>Time after which note was modified.</w:t>
+              <w:t>Time before which note had been created.</w:t>
             </w:r>
           </w:p>
           <w:p>
@@ -11392,7 +11644,7 @@
                 <w:sz w:val="20"/>
                 <w:szCs w:val="20"/>
               </w:rPr>
-              <w:t>MaxLastModified</w:t>
+              <w:t>MinLastModified</w:t>
             </w:r>
           </w:p>
         </w:tc>
@@ -11445,7 +11697,7 @@
                 <w:sz w:val="20"/>
                 <w:szCs w:val="20"/>
               </w:rPr>
-              <w:t>Time before which note had been modified.</w:t>
+              <w:t>Time after which note was modified.</w:t>
             </w:r>
           </w:p>
           <w:p>
@@ -11532,7 +11784,7 @@
                 <w:sz w:val="20"/>
                 <w:szCs w:val="20"/>
               </w:rPr>
-              <w:t>Note</w:t>
+              <w:t>MaxLastModified</w:t>
             </w:r>
           </w:p>
         </w:tc>
@@ -11560,7 +11812,7 @@
                 <w:sz w:val="20"/>
                 <w:szCs w:val="20"/>
               </w:rPr>
-              <w:t>string</w:t>
+              <w:t>double</w:t>
             </w:r>
           </w:p>
         </w:tc>
@@ -11585,7 +11837,7 @@
                 <w:sz w:val="20"/>
                 <w:szCs w:val="20"/>
               </w:rPr>
-              <w:t>Content of note.</w:t>
+              <w:t>Time before which note had been modified.</w:t>
             </w:r>
           </w:p>
           <w:p>
@@ -11672,7 +11924,7 @@
                 <w:sz w:val="20"/>
                 <w:szCs w:val="20"/>
               </w:rPr>
-              <w:t>Sort</w:t>
+              <w:t>Note</w:t>
             </w:r>
           </w:p>
         </w:tc>
@@ -11700,7 +11952,7 @@
                 <w:sz w:val="20"/>
                 <w:szCs w:val="20"/>
               </w:rPr>
-              <w:t>int</w:t>
+              <w:t>string</w:t>
             </w:r>
           </w:p>
         </w:tc>
@@ -11725,7 +11977,7 @@
                 <w:sz w:val="20"/>
                 <w:szCs w:val="20"/>
               </w:rPr>
-              <w:t>What property should be used for sorting.</w:t>
+              <w:t>Content of note.</w:t>
             </w:r>
           </w:p>
           <w:p>
@@ -11750,7 +12002,122 @@
                 <w:sz w:val="20"/>
                 <w:szCs w:val="20"/>
               </w:rPr>
-              <w:t>0: Time</w:t>
+              <w:t>Optional</w:t>
+            </w:r>
+          </w:p>
+        </w:tc>
+      </w:tr>
+      <w:tr>
+        <w:tc>
+          <w:tcPr>
+            <w:tcW w:w="1573" w:type="dxa"/>
+            <w:shd w:val="clear" w:color="auto" w:fill="auto"/>
+            <w:vAlign w:val="center"/>
+          </w:tcPr>
+          <w:p>
+            <w:pPr>
+              <w:pStyle w:val="ListParagraph"/>
+              <w:ind w:left="0"/>
+              <w:jc w:val="center"/>
+              <w:rPr>
+                <w:rFonts w:ascii="Times New Roman" w:hAnsi="Times New Roman" w:cs="Times New Roman"/>
+                <w:color w:val="000000" w:themeColor="text1"/>
+                <w:sz w:val="20"/>
+                <w:szCs w:val="20"/>
+              </w:rPr>
+            </w:pPr>
+            <w:r>
+              <w:rPr>
+                <w:rFonts w:ascii="Times New Roman" w:hAnsi="Times New Roman" w:cs="Times New Roman"/>
+                <w:color w:val="000000" w:themeColor="text1"/>
+                <w:sz w:val="20"/>
+                <w:szCs w:val="20"/>
+              </w:rPr>
+              <w:t>BODY</w:t>
+            </w:r>
+          </w:p>
+        </w:tc>
+        <w:tc>
+          <w:tcPr>
+            <w:tcW w:w="1672" w:type="dxa"/>
+            <w:gridSpan w:val="2"/>
+            <w:shd w:val="clear" w:color="auto" w:fill="auto"/>
+            <w:vAlign w:val="center"/>
+          </w:tcPr>
+          <w:p>
+            <w:pPr>
+              <w:pStyle w:val="ListParagraph"/>
+              <w:ind w:left="0"/>
+              <w:rPr>
+                <w:rFonts w:ascii="Times New Roman" w:hAnsi="Times New Roman" w:cs="Times New Roman"/>
+                <w:b/>
+                <w:color w:val="000000" w:themeColor="text1"/>
+                <w:sz w:val="20"/>
+                <w:szCs w:val="20"/>
+              </w:rPr>
+            </w:pPr>
+            <w:r>
+              <w:rPr>
+                <w:rFonts w:ascii="Times New Roman" w:hAnsi="Times New Roman" w:cs="Times New Roman"/>
+                <w:b/>
+                <w:color w:val="000000" w:themeColor="text1"/>
+                <w:sz w:val="20"/>
+                <w:szCs w:val="20"/>
+              </w:rPr>
+              <w:t>Sort</w:t>
+            </w:r>
+          </w:p>
+        </w:tc>
+        <w:tc>
+          <w:tcPr>
+            <w:tcW w:w="1100" w:type="dxa"/>
+            <w:shd w:val="clear" w:color="auto" w:fill="auto"/>
+          </w:tcPr>
+          <w:p>
+            <w:pPr>
+              <w:pStyle w:val="ListParagraph"/>
+              <w:ind w:left="0"/>
+              <w:jc w:val="center"/>
+              <w:rPr>
+                <w:rFonts w:ascii="Times New Roman" w:hAnsi="Times New Roman" w:cs="Times New Roman"/>
+                <w:color w:val="000000" w:themeColor="text1"/>
+                <w:sz w:val="20"/>
+                <w:szCs w:val="20"/>
+              </w:rPr>
+            </w:pPr>
+            <w:r>
+              <w:rPr>
+                <w:rFonts w:ascii="Times New Roman" w:hAnsi="Times New Roman" w:cs="Times New Roman"/>
+                <w:color w:val="000000" w:themeColor="text1"/>
+                <w:sz w:val="20"/>
+                <w:szCs w:val="20"/>
+              </w:rPr>
+              <w:t>int</w:t>
+            </w:r>
+          </w:p>
+        </w:tc>
+        <w:tc>
+          <w:tcPr>
+            <w:tcW w:w="6570" w:type="dxa"/>
+            <w:shd w:val="clear" w:color="auto" w:fill="auto"/>
+          </w:tcPr>
+          <w:p>
+            <w:pPr>
+              <w:rPr>
+                <w:rFonts w:ascii="Times New Roman" w:hAnsi="Times New Roman" w:cs="Times New Roman"/>
+                <w:color w:val="000000" w:themeColor="text1"/>
+                <w:sz w:val="20"/>
+                <w:szCs w:val="20"/>
+              </w:rPr>
+            </w:pPr>
+            <w:r>
+              <w:rPr>
+                <w:rFonts w:ascii="Times New Roman" w:hAnsi="Times New Roman" w:cs="Times New Roman"/>
+                <w:color w:val="000000" w:themeColor="text1"/>
+                <w:sz w:val="20"/>
+                <w:szCs w:val="20"/>
+              </w:rPr>
+              <w:t>What property should be used for sorting.</w:t>
             </w:r>
           </w:p>
           <w:p>
@@ -11775,7 +12142,7 @@
                 <w:sz w:val="20"/>
                 <w:szCs w:val="20"/>
               </w:rPr>
-              <w:t>1: Created</w:t>
+              <w:t>0: Time</w:t>
             </w:r>
           </w:p>
           <w:p>
@@ -11800,6 +12167,31 @@
                 <w:sz w:val="20"/>
                 <w:szCs w:val="20"/>
               </w:rPr>
+              <w:t>1: Created</w:t>
+            </w:r>
+          </w:p>
+          <w:p>
+            <w:pPr>
+              <w:pStyle w:val="ListParagraph"/>
+              <w:numPr>
+                <w:ilvl w:val="0"/>
+                <w:numId w:val="45"/>
+              </w:numPr>
+              <w:rPr>
+                <w:rFonts w:ascii="Times New Roman" w:hAnsi="Times New Roman" w:cs="Times New Roman"/>
+                <w:color w:val="000000" w:themeColor="text1"/>
+                <w:sz w:val="20"/>
+                <w:szCs w:val="20"/>
+              </w:rPr>
+            </w:pPr>
+            <w:r>
+              <w:rPr>
+                <w:rFonts w:ascii="Times New Roman" w:hAnsi="Times New Roman" w:cs="Times New Roman"/>
+                <w:b/>
+                <w:color w:val="000000" w:themeColor="text1"/>
+                <w:sz w:val="20"/>
+                <w:szCs w:val="20"/>
+              </w:rPr>
               <w:t>2 : Last modified</w:t>
             </w:r>
           </w:p>
@@ -11954,7 +12346,6 @@
                 <w:szCs w:val="20"/>
               </w:rPr>
             </w:pPr>
-            <w:bookmarkStart w:id="0" w:name="_GoBack"/>
             <w:r>
               <w:rPr>
                 <w:rFonts w:ascii="Times New Roman" w:hAnsi="Times New Roman" w:cs="Times New Roman"/>
@@ -11966,7 +12357,6 @@
               <w:t>0 : Ascending</w:t>
             </w:r>
           </w:p>
-          <w:bookmarkEnd w:id="0"/>
           <w:p>
             <w:pPr>
               <w:pStyle w:val="ListParagraph"/>
@@ -12547,6 +12937,8 @@
               </w:rPr>
               <w:t xml:space="preserve">    }</w:t>
             </w:r>
+            <w:bookmarkStart w:id="0" w:name="_GoBack"/>
+            <w:bookmarkEnd w:id="0"/>
           </w:p>
           <w:p>
             <w:pPr>
@@ -12571,6 +12963,7 @@
                 <w:highlight w:val="white"/>
                 <w:lang w:val="vi-VN"/>
               </w:rPr>
+              <w:lastRenderedPageBreak/>
               <w:t xml:space="preserve">  ],</w:t>
             </w:r>
           </w:p>
@@ -12676,6 +13069,7 @@
                 <w:sz w:val="20"/>
                 <w:szCs w:val="20"/>
               </w:rPr>
+              <w:lastRenderedPageBreak/>
               <w:t>400</w:t>
             </w:r>
           </w:p>
@@ -12808,15 +13202,6 @@
                 <w:szCs w:val="20"/>
               </w:rPr>
               <w:br/>
-            </w:r>
-            <w:r>
-              <w:rPr>
-                <w:rFonts w:ascii="Times New Roman" w:hAnsi="Times New Roman" w:cs="Times New Roman"/>
-                <w:color w:val="000000" w:themeColor="text1"/>
-                <w:sz w:val="20"/>
-                <w:szCs w:val="20"/>
-              </w:rPr>
-              <w:lastRenderedPageBreak/>
               <w:t>    </w:t>
             </w:r>
             <w:r>
@@ -12879,7 +13264,6 @@
                 <w:sz w:val="20"/>
                 <w:szCs w:val="20"/>
               </w:rPr>
-              <w:lastRenderedPageBreak/>
               <w:t>401</w:t>
             </w:r>
           </w:p>

</xml_diff>

<commit_message>
- Added time to response.
</commit_message>
<xml_diff>
--- a/002 - DOCUMENT/API Documentation/Olives/patient_api_endpoints_heartbeat.docx
+++ b/002 - DOCUMENT/API Documentation/Olives/patient_api_endpoints_heartbeat.docx
@@ -1377,7 +1377,7 @@
                 <w:highlight w:val="white"/>
                 <w:lang w:val="vi-VN"/>
               </w:rPr>
-              <w:t>"Rate"</w:t>
+              <w:t>"Created"</w:t>
             </w:r>
             <w:r>
               <w:rPr>
@@ -1425,7 +1425,7 @@
                 <w:highlight w:val="white"/>
                 <w:lang w:val="vi-VN"/>
               </w:rPr>
-              <w:t>"Time"</w:t>
+              <w:t>"LastModified"</w:t>
             </w:r>
             <w:r>
               <w:rPr>
@@ -1473,7 +1473,7 @@
                 <w:highlight w:val="white"/>
                 <w:lang w:val="vi-VN"/>
               </w:rPr>
-              <w:t>"Note"</w:t>
+              <w:t>"Time"</w:t>
             </w:r>
             <w:r>
               <w:rPr>
@@ -1521,7 +1521,7 @@
                 <w:highlight w:val="white"/>
                 <w:lang w:val="vi-VN"/>
               </w:rPr>
-              <w:t>"Created"</w:t>
+              <w:t>"Note"</w:t>
             </w:r>
             <w:r>
               <w:rPr>
@@ -1532,14 +1532,20 @@
                 <w:highlight w:val="white"/>
                 <w:lang w:val="vi-VN"/>
               </w:rPr>
-              <w:t>: 0</w:t>
-            </w:r>
-          </w:p>
-          <w:p>
-            <w:pPr>
-              <w:autoSpaceDE w:val="0"/>
-              <w:autoSpaceDN w:val="0"/>
-              <w:adjustRightInd w:val="0"/>
+              <w:t xml:space="preserve">: </w:t>
+            </w:r>
+            <w:r>
+              <w:rPr>
+                <w:rFonts w:ascii="Consolas" w:hAnsi="Consolas" w:cs="Consolas"/>
+                <w:color w:val="A31515"/>
+                <w:sz w:val="19"/>
+                <w:szCs w:val="19"/>
+                <w:highlight w:val="white"/>
+                <w:lang w:val="vi-VN"/>
+              </w:rPr>
+              <w:t>""</w:t>
+            </w:r>
+            <w:r>
               <w:rPr>
                 <w:rFonts w:ascii="Consolas" w:hAnsi="Consolas" w:cs="Consolas"/>
                 <w:color w:val="000000"/>
@@ -1548,8 +1554,14 @@
                 <w:highlight w:val="white"/>
                 <w:lang w:val="vi-VN"/>
               </w:rPr>
-            </w:pPr>
-            <w:r>
+              <w:t>,</w:t>
+            </w:r>
+          </w:p>
+          <w:p>
+            <w:pPr>
+              <w:autoSpaceDE w:val="0"/>
+              <w:autoSpaceDN w:val="0"/>
+              <w:adjustRightInd w:val="0"/>
               <w:rPr>
                 <w:rFonts w:ascii="Consolas" w:hAnsi="Consolas" w:cs="Consolas"/>
                 <w:color w:val="000000"/>
@@ -1558,20 +1570,6 @@
                 <w:highlight w:val="white"/>
                 <w:lang w:val="vi-VN"/>
               </w:rPr>
-              <w:t xml:space="preserve">  }</w:t>
-            </w:r>
-          </w:p>
-          <w:p>
-            <w:pPr>
-              <w:autoSpaceDE w:val="0"/>
-              <w:autoSpaceDN w:val="0"/>
-              <w:adjustRightInd w:val="0"/>
-              <w:rPr>
-                <w:rFonts w:ascii="Times New Roman" w:hAnsi="Times New Roman" w:cs="Times New Roman"/>
-                <w:color w:val="000000" w:themeColor="text1"/>
-                <w:sz w:val="20"/>
-                <w:szCs w:val="20"/>
-              </w:rPr>
             </w:pPr>
             <w:r>
               <w:rPr>
@@ -1582,8 +1580,95 @@
                 <w:highlight w:val="white"/>
                 <w:lang w:val="vi-VN"/>
               </w:rPr>
+              <w:t xml:space="preserve">    </w:t>
+            </w:r>
+            <w:r>
+              <w:rPr>
+                <w:rFonts w:ascii="Consolas" w:hAnsi="Consolas" w:cs="Consolas"/>
+                <w:color w:val="2E75B6"/>
+                <w:sz w:val="19"/>
+                <w:szCs w:val="19"/>
+                <w:highlight w:val="white"/>
+                <w:lang w:val="vi-VN"/>
+              </w:rPr>
+              <w:t>"Rate"</w:t>
+            </w:r>
+            <w:r>
+              <w:rPr>
+                <w:rFonts w:ascii="Consolas" w:hAnsi="Consolas" w:cs="Consolas"/>
+                <w:color w:val="000000"/>
+                <w:sz w:val="19"/>
+                <w:szCs w:val="19"/>
+                <w:highlight w:val="white"/>
+                <w:lang w:val="vi-VN"/>
+              </w:rPr>
+              <w:t>: 0</w:t>
+            </w:r>
+          </w:p>
+          <w:p>
+            <w:pPr>
+              <w:autoSpaceDE w:val="0"/>
+              <w:autoSpaceDN w:val="0"/>
+              <w:adjustRightInd w:val="0"/>
+              <w:rPr>
+                <w:rFonts w:ascii="Consolas" w:hAnsi="Consolas" w:cs="Consolas"/>
+                <w:color w:val="000000"/>
+                <w:sz w:val="19"/>
+                <w:szCs w:val="19"/>
+                <w:highlight w:val="white"/>
+                <w:lang w:val="vi-VN"/>
+              </w:rPr>
+            </w:pPr>
+            <w:r>
+              <w:rPr>
+                <w:rFonts w:ascii="Consolas" w:hAnsi="Consolas" w:cs="Consolas"/>
+                <w:color w:val="000000"/>
+                <w:sz w:val="19"/>
+                <w:szCs w:val="19"/>
+                <w:highlight w:val="white"/>
+                <w:lang w:val="vi-VN"/>
+              </w:rPr>
+              <w:t xml:space="preserve">  }</w:t>
+            </w:r>
+          </w:p>
+          <w:p>
+            <w:pPr>
+              <w:autoSpaceDE w:val="0"/>
+              <w:autoSpaceDN w:val="0"/>
+              <w:adjustRightInd w:val="0"/>
+              <w:rPr>
+                <w:rFonts w:ascii="Consolas" w:hAnsi="Consolas" w:cs="Consolas"/>
+                <w:color w:val="000000"/>
+                <w:sz w:val="19"/>
+                <w:szCs w:val="19"/>
+                <w:highlight w:val="white"/>
+                <w:lang w:val="vi-VN"/>
+              </w:rPr>
+            </w:pPr>
+            <w:r>
+              <w:rPr>
+                <w:rFonts w:ascii="Consolas" w:hAnsi="Consolas" w:cs="Consolas"/>
+                <w:color w:val="000000"/>
+                <w:sz w:val="19"/>
+                <w:szCs w:val="19"/>
+                <w:highlight w:val="white"/>
+                <w:lang w:val="vi-VN"/>
+              </w:rPr>
               <w:t>}</w:t>
             </w:r>
+          </w:p>
+          <w:p>
+            <w:pPr>
+              <w:autoSpaceDE w:val="0"/>
+              <w:autoSpaceDN w:val="0"/>
+              <w:adjustRightInd w:val="0"/>
+              <w:rPr>
+                <w:rFonts w:ascii="Times New Roman" w:hAnsi="Times New Roman" w:cs="Times New Roman"/>
+                <w:color w:val="000000" w:themeColor="text1"/>
+                <w:sz w:val="20"/>
+                <w:szCs w:val="20"/>
+              </w:rPr>
+            </w:pPr>
           </w:p>
         </w:tc>
       </w:tr>
@@ -4075,7 +4160,7 @@
                 <w:highlight w:val="white"/>
                 <w:lang w:val="vi-VN"/>
               </w:rPr>
-              <w:t>"Note"</w:t>
+              <w:t>"Time"</w:t>
             </w:r>
             <w:r>
               <w:rPr>
@@ -4086,6 +4171,54 @@
                 <w:highlight w:val="white"/>
                 <w:lang w:val="vi-VN"/>
               </w:rPr>
+              <w:t>: 0,</w:t>
+            </w:r>
+          </w:p>
+          <w:p>
+            <w:pPr>
+              <w:autoSpaceDE w:val="0"/>
+              <w:autoSpaceDN w:val="0"/>
+              <w:adjustRightInd w:val="0"/>
+              <w:rPr>
+                <w:rFonts w:ascii="Consolas" w:hAnsi="Consolas" w:cs="Consolas"/>
+                <w:color w:val="000000"/>
+                <w:sz w:val="19"/>
+                <w:szCs w:val="19"/>
+                <w:highlight w:val="white"/>
+                <w:lang w:val="vi-VN"/>
+              </w:rPr>
+            </w:pPr>
+            <w:r>
+              <w:rPr>
+                <w:rFonts w:ascii="Consolas" w:hAnsi="Consolas" w:cs="Consolas"/>
+                <w:color w:val="000000"/>
+                <w:sz w:val="19"/>
+                <w:szCs w:val="19"/>
+                <w:highlight w:val="white"/>
+                <w:lang w:val="vi-VN"/>
+              </w:rPr>
+              <w:t xml:space="preserve">    </w:t>
+            </w:r>
+            <w:r>
+              <w:rPr>
+                <w:rFonts w:ascii="Consolas" w:hAnsi="Consolas" w:cs="Consolas"/>
+                <w:color w:val="2E75B6"/>
+                <w:sz w:val="19"/>
+                <w:szCs w:val="19"/>
+                <w:highlight w:val="white"/>
+                <w:lang w:val="vi-VN"/>
+              </w:rPr>
+              <w:t>"Note"</w:t>
+            </w:r>
+            <w:r>
+              <w:rPr>
+                <w:rFonts w:ascii="Consolas" w:hAnsi="Consolas" w:cs="Consolas"/>
+                <w:color w:val="000000"/>
+                <w:sz w:val="19"/>
+                <w:szCs w:val="19"/>
+                <w:highlight w:val="white"/>
+                <w:lang w:val="vi-VN"/>
+              </w:rPr>
               <w:t xml:space="preserve">: </w:t>
             </w:r>
             <w:r>
@@ -4191,14 +4324,6 @@
               <w:autoSpaceDN w:val="0"/>
               <w:adjustRightInd w:val="0"/>
               <w:rPr>
-                <w:rFonts w:ascii="Times New Roman" w:hAnsi="Times New Roman" w:cs="Times New Roman"/>
-                <w:color w:val="000000" w:themeColor="text1"/>
-                <w:sz w:val="20"/>
-                <w:szCs w:val="20"/>
-              </w:rPr>
-            </w:pPr>
-            <w:r>
-              <w:rPr>
                 <w:rFonts w:ascii="Consolas" w:hAnsi="Consolas" w:cs="Consolas"/>
                 <w:color w:val="000000"/>
                 <w:sz w:val="19"/>
@@ -4206,8 +4331,31 @@
                 <w:highlight w:val="white"/>
                 <w:lang w:val="vi-VN"/>
               </w:rPr>
+            </w:pPr>
+            <w:r>
+              <w:rPr>
+                <w:rFonts w:ascii="Consolas" w:hAnsi="Consolas" w:cs="Consolas"/>
+                <w:color w:val="000000"/>
+                <w:sz w:val="19"/>
+                <w:szCs w:val="19"/>
+                <w:highlight w:val="white"/>
+                <w:lang w:val="vi-VN"/>
+              </w:rPr>
               <w:t>}</w:t>
             </w:r>
+          </w:p>
+          <w:p>
+            <w:pPr>
+              <w:autoSpaceDE w:val="0"/>
+              <w:autoSpaceDN w:val="0"/>
+              <w:adjustRightInd w:val="0"/>
+              <w:rPr>
+                <w:rFonts w:ascii="Times New Roman" w:hAnsi="Times New Roman" w:cs="Times New Roman"/>
+                <w:color w:val="000000" w:themeColor="text1"/>
+                <w:sz w:val="20"/>
+                <w:szCs w:val="20"/>
+              </w:rPr>
+            </w:pPr>
           </w:p>
         </w:tc>
       </w:tr>
@@ -4940,6 +5088,7 @@
                 <w:sz w:val="20"/>
                 <w:szCs w:val="20"/>
               </w:rPr>
+              <w:lastRenderedPageBreak/>
               <w:t xml:space="preserve">        ""</w:t>
             </w:r>
             <w:r>
@@ -5224,28 +5373,6 @@
           <w:color w:val="000000" w:themeColor="text1"/>
           <w:sz w:val="20"/>
           <w:szCs w:val="20"/>
-        </w:rPr>
-      </w:pPr>
-    </w:p>
-    <w:p>
-      <w:pPr>
-        <w:spacing w:after="160" w:line="259" w:lineRule="auto"/>
-        <w:rPr>
-          <w:rFonts w:ascii="Times New Roman" w:hAnsi="Times New Roman" w:cs="Times New Roman"/>
-          <w:color w:val="000000" w:themeColor="text1"/>
-          <w:sz w:val="28"/>
-          <w:szCs w:val="28"/>
-        </w:rPr>
-      </w:pPr>
-    </w:p>
-    <w:p>
-      <w:pPr>
-        <w:spacing w:after="160" w:line="259" w:lineRule="auto"/>
-        <w:rPr>
-          <w:rFonts w:ascii="Times New Roman" w:hAnsi="Times New Roman" w:cs="Times New Roman"/>
-          <w:color w:val="000000" w:themeColor="text1"/>
-          <w:sz w:val="28"/>
-          <w:szCs w:val="28"/>
         </w:rPr>
       </w:pPr>
     </w:p>
@@ -8767,7 +8894,7 @@
                 <w:highlight w:val="white"/>
                 <w:lang w:val="vi-VN"/>
               </w:rPr>
-              <w:t>"Note"</w:t>
+              <w:t>"Time"</w:t>
             </w:r>
             <w:r>
               <w:rPr>
@@ -8778,6 +8905,54 @@
                 <w:highlight w:val="white"/>
                 <w:lang w:val="vi-VN"/>
               </w:rPr>
+              <w:t>: 0,</w:t>
+            </w:r>
+          </w:p>
+          <w:p>
+            <w:pPr>
+              <w:autoSpaceDE w:val="0"/>
+              <w:autoSpaceDN w:val="0"/>
+              <w:adjustRightInd w:val="0"/>
+              <w:rPr>
+                <w:rFonts w:ascii="Consolas" w:hAnsi="Consolas" w:cs="Consolas"/>
+                <w:color w:val="000000"/>
+                <w:sz w:val="19"/>
+                <w:szCs w:val="19"/>
+                <w:highlight w:val="white"/>
+                <w:lang w:val="vi-VN"/>
+              </w:rPr>
+            </w:pPr>
+            <w:r>
+              <w:rPr>
+                <w:rFonts w:ascii="Consolas" w:hAnsi="Consolas" w:cs="Consolas"/>
+                <w:color w:val="000000"/>
+                <w:sz w:val="19"/>
+                <w:szCs w:val="19"/>
+                <w:highlight w:val="white"/>
+                <w:lang w:val="vi-VN"/>
+              </w:rPr>
+              <w:t xml:space="preserve">    </w:t>
+            </w:r>
+            <w:r>
+              <w:rPr>
+                <w:rFonts w:ascii="Consolas" w:hAnsi="Consolas" w:cs="Consolas"/>
+                <w:color w:val="2E75B6"/>
+                <w:sz w:val="19"/>
+                <w:szCs w:val="19"/>
+                <w:highlight w:val="white"/>
+                <w:lang w:val="vi-VN"/>
+              </w:rPr>
+              <w:t>"Note"</w:t>
+            </w:r>
+            <w:r>
+              <w:rPr>
+                <w:rFonts w:ascii="Consolas" w:hAnsi="Consolas" w:cs="Consolas"/>
+                <w:color w:val="000000"/>
+                <w:sz w:val="19"/>
+                <w:szCs w:val="19"/>
+                <w:highlight w:val="white"/>
+                <w:lang w:val="vi-VN"/>
+              </w:rPr>
               <w:t xml:space="preserve">: </w:t>
             </w:r>
             <w:r>
@@ -8883,14 +9058,6 @@
               <w:autoSpaceDN w:val="0"/>
               <w:adjustRightInd w:val="0"/>
               <w:rPr>
-                <w:rFonts w:ascii="Times New Roman" w:hAnsi="Times New Roman" w:cs="Times New Roman"/>
-                <w:color w:val="000000" w:themeColor="text1"/>
-                <w:sz w:val="20"/>
-                <w:szCs w:val="20"/>
-              </w:rPr>
-            </w:pPr>
-            <w:r>
-              <w:rPr>
                 <w:rFonts w:ascii="Consolas" w:hAnsi="Consolas" w:cs="Consolas"/>
                 <w:color w:val="000000"/>
                 <w:sz w:val="19"/>
@@ -8898,8 +9065,31 @@
                 <w:highlight w:val="white"/>
                 <w:lang w:val="vi-VN"/>
               </w:rPr>
+            </w:pPr>
+            <w:r>
+              <w:rPr>
+                <w:rFonts w:ascii="Consolas" w:hAnsi="Consolas" w:cs="Consolas"/>
+                <w:color w:val="000000"/>
+                <w:sz w:val="19"/>
+                <w:szCs w:val="19"/>
+                <w:highlight w:val="white"/>
+                <w:lang w:val="vi-VN"/>
+              </w:rPr>
               <w:t>}</w:t>
             </w:r>
+          </w:p>
+          <w:p>
+            <w:pPr>
+              <w:autoSpaceDE w:val="0"/>
+              <w:autoSpaceDN w:val="0"/>
+              <w:adjustRightInd w:val="0"/>
+              <w:rPr>
+                <w:rFonts w:ascii="Times New Roman" w:hAnsi="Times New Roman" w:cs="Times New Roman"/>
+                <w:color w:val="000000" w:themeColor="text1"/>
+                <w:sz w:val="20"/>
+                <w:szCs w:val="20"/>
+              </w:rPr>
+            </w:pPr>
           </w:p>
         </w:tc>
       </w:tr>
@@ -9883,59 +10073,6 @@
     </w:p>
     <w:p>
       <w:pPr>
-        <w:rPr>
-          <w:rFonts w:ascii="Times New Roman" w:hAnsi="Times New Roman" w:cs="Times New Roman"/>
-          <w:color w:val="000000" w:themeColor="text1"/>
-          <w:sz w:val="20"/>
-          <w:szCs w:val="20"/>
-        </w:rPr>
-      </w:pPr>
-    </w:p>
-    <w:p>
-      <w:pPr>
-        <w:rPr>
-          <w:rFonts w:ascii="Times New Roman" w:hAnsi="Times New Roman" w:cs="Times New Roman"/>
-          <w:color w:val="000000" w:themeColor="text1"/>
-          <w:sz w:val="20"/>
-          <w:szCs w:val="20"/>
-        </w:rPr>
-      </w:pPr>
-    </w:p>
-    <w:p>
-      <w:pPr>
-        <w:rPr>
-          <w:rFonts w:ascii="Times New Roman" w:hAnsi="Times New Roman" w:cs="Times New Roman"/>
-          <w:color w:val="000000" w:themeColor="text1"/>
-          <w:sz w:val="20"/>
-          <w:szCs w:val="20"/>
-        </w:rPr>
-      </w:pPr>
-    </w:p>
-    <w:p>
-      <w:pPr>
-        <w:ind w:left="360"/>
-        <w:rPr>
-          <w:rFonts w:ascii="Times New Roman" w:hAnsi="Times New Roman" w:cs="Times New Roman"/>
-          <w:color w:val="000000" w:themeColor="text1"/>
-          <w:sz w:val="20"/>
-          <w:szCs w:val="20"/>
-        </w:rPr>
-      </w:pPr>
-    </w:p>
-    <w:p>
-      <w:pPr>
-        <w:ind w:left="360"/>
-        <w:rPr>
-          <w:rFonts w:ascii="Times New Roman" w:hAnsi="Times New Roman" w:cs="Times New Roman"/>
-          <w:color w:val="000000" w:themeColor="text1"/>
-          <w:sz w:val="20"/>
-          <w:szCs w:val="20"/>
-        </w:rPr>
-      </w:pPr>
-    </w:p>
-    <w:p>
-      <w:pPr>
-        <w:ind w:left="360"/>
         <w:rPr>
           <w:rFonts w:ascii="Times New Roman" w:hAnsi="Times New Roman" w:cs="Times New Roman"/>
           <w:color w:val="000000" w:themeColor="text1"/>
@@ -9977,6 +10114,7 @@
           <w:sz w:val="28"/>
           <w:szCs w:val="28"/>
         </w:rPr>
+        <w:lastRenderedPageBreak/>
         <w:t>Filter</w:t>
       </w:r>
     </w:p>
@@ -12732,7 +12870,7 @@
                 <w:highlight w:val="white"/>
                 <w:lang w:val="vi-VN"/>
               </w:rPr>
-              <w:t>"Rate"</w:t>
+              <w:t>"Created"</w:t>
             </w:r>
             <w:r>
               <w:rPr>
@@ -12780,7 +12918,7 @@
                 <w:highlight w:val="white"/>
                 <w:lang w:val="vi-VN"/>
               </w:rPr>
-              <w:t>"Note"</w:t>
+              <w:t>"LastModified"</w:t>
             </w:r>
             <w:r>
               <w:rPr>
@@ -12791,6 +12929,102 @@
                 <w:highlight w:val="white"/>
                 <w:lang w:val="vi-VN"/>
               </w:rPr>
+              <w:t>: 0,</w:t>
+            </w:r>
+          </w:p>
+          <w:p>
+            <w:pPr>
+              <w:autoSpaceDE w:val="0"/>
+              <w:autoSpaceDN w:val="0"/>
+              <w:adjustRightInd w:val="0"/>
+              <w:rPr>
+                <w:rFonts w:ascii="Consolas" w:hAnsi="Consolas" w:cs="Consolas"/>
+                <w:color w:val="000000"/>
+                <w:sz w:val="19"/>
+                <w:szCs w:val="19"/>
+                <w:highlight w:val="white"/>
+                <w:lang w:val="vi-VN"/>
+              </w:rPr>
+            </w:pPr>
+            <w:r>
+              <w:rPr>
+                <w:rFonts w:ascii="Consolas" w:hAnsi="Consolas" w:cs="Consolas"/>
+                <w:color w:val="000000"/>
+                <w:sz w:val="19"/>
+                <w:szCs w:val="19"/>
+                <w:highlight w:val="white"/>
+                <w:lang w:val="vi-VN"/>
+              </w:rPr>
+              <w:t xml:space="preserve">      </w:t>
+            </w:r>
+            <w:r>
+              <w:rPr>
+                <w:rFonts w:ascii="Consolas" w:hAnsi="Consolas" w:cs="Consolas"/>
+                <w:color w:val="2E75B6"/>
+                <w:sz w:val="19"/>
+                <w:szCs w:val="19"/>
+                <w:highlight w:val="white"/>
+                <w:lang w:val="vi-VN"/>
+              </w:rPr>
+              <w:t>"Time"</w:t>
+            </w:r>
+            <w:r>
+              <w:rPr>
+                <w:rFonts w:ascii="Consolas" w:hAnsi="Consolas" w:cs="Consolas"/>
+                <w:color w:val="000000"/>
+                <w:sz w:val="19"/>
+                <w:szCs w:val="19"/>
+                <w:highlight w:val="white"/>
+                <w:lang w:val="vi-VN"/>
+              </w:rPr>
+              <w:t>: 0,</w:t>
+            </w:r>
+          </w:p>
+          <w:p>
+            <w:pPr>
+              <w:autoSpaceDE w:val="0"/>
+              <w:autoSpaceDN w:val="0"/>
+              <w:adjustRightInd w:val="0"/>
+              <w:rPr>
+                <w:rFonts w:ascii="Consolas" w:hAnsi="Consolas" w:cs="Consolas"/>
+                <w:color w:val="000000"/>
+                <w:sz w:val="19"/>
+                <w:szCs w:val="19"/>
+                <w:highlight w:val="white"/>
+                <w:lang w:val="vi-VN"/>
+              </w:rPr>
+            </w:pPr>
+            <w:r>
+              <w:rPr>
+                <w:rFonts w:ascii="Consolas" w:hAnsi="Consolas" w:cs="Consolas"/>
+                <w:color w:val="000000"/>
+                <w:sz w:val="19"/>
+                <w:szCs w:val="19"/>
+                <w:highlight w:val="white"/>
+                <w:lang w:val="vi-VN"/>
+              </w:rPr>
+              <w:t xml:space="preserve">      </w:t>
+            </w:r>
+            <w:r>
+              <w:rPr>
+                <w:rFonts w:ascii="Consolas" w:hAnsi="Consolas" w:cs="Consolas"/>
+                <w:color w:val="2E75B6"/>
+                <w:sz w:val="19"/>
+                <w:szCs w:val="19"/>
+                <w:highlight w:val="white"/>
+                <w:lang w:val="vi-VN"/>
+              </w:rPr>
+              <w:t>"Note"</w:t>
+            </w:r>
+            <w:r>
+              <w:rPr>
+                <w:rFonts w:ascii="Consolas" w:hAnsi="Consolas" w:cs="Consolas"/>
+                <w:color w:val="000000"/>
+                <w:sz w:val="19"/>
+                <w:szCs w:val="19"/>
+                <w:highlight w:val="white"/>
+                <w:lang w:val="vi-VN"/>
+              </w:rPr>
               <w:t xml:space="preserve">: </w:t>
             </w:r>
             <w:r>
@@ -12850,7 +13084,7 @@
                 <w:highlight w:val="white"/>
                 <w:lang w:val="vi-VN"/>
               </w:rPr>
-              <w:t>"Created"</w:t>
+              <w:t>"Rate"</w:t>
             </w:r>
             <w:r>
               <w:rPr>
@@ -12861,7 +13095,7 @@
                 <w:highlight w:val="white"/>
                 <w:lang w:val="vi-VN"/>
               </w:rPr>
-              <w:t>: 0,</w:t>
+              <w:t>: 0</w:t>
             </w:r>
           </w:p>
           <w:p>
@@ -12887,20 +13121,14 @@
                 <w:highlight w:val="white"/>
                 <w:lang w:val="vi-VN"/>
               </w:rPr>
-              <w:t xml:space="preserve">      </w:t>
-            </w:r>
-            <w:r>
-              <w:rPr>
-                <w:rFonts w:ascii="Consolas" w:hAnsi="Consolas" w:cs="Consolas"/>
-                <w:color w:val="2E75B6"/>
-                <w:sz w:val="19"/>
-                <w:szCs w:val="19"/>
-                <w:highlight w:val="white"/>
-                <w:lang w:val="vi-VN"/>
-              </w:rPr>
-              <w:t>"LastModified"</w:t>
-            </w:r>
-            <w:r>
+              <w:t xml:space="preserve">    }</w:t>
+            </w:r>
+          </w:p>
+          <w:p>
+            <w:pPr>
+              <w:autoSpaceDE w:val="0"/>
+              <w:autoSpaceDN w:val="0"/>
+              <w:adjustRightInd w:val="0"/>
               <w:rPr>
                 <w:rFonts w:ascii="Consolas" w:hAnsi="Consolas" w:cs="Consolas"/>
                 <w:color w:val="000000"/>
@@ -12909,14 +13137,8 @@
                 <w:highlight w:val="white"/>
                 <w:lang w:val="vi-VN"/>
               </w:rPr>
-              <w:t>: 0</w:t>
-            </w:r>
-          </w:p>
-          <w:p>
-            <w:pPr>
-              <w:autoSpaceDE w:val="0"/>
-              <w:autoSpaceDN w:val="0"/>
-              <w:adjustRightInd w:val="0"/>
+            </w:pPr>
+            <w:r>
               <w:rPr>
                 <w:rFonts w:ascii="Consolas" w:hAnsi="Consolas" w:cs="Consolas"/>
                 <w:color w:val="000000"/>
@@ -12925,8 +13147,14 @@
                 <w:highlight w:val="white"/>
                 <w:lang w:val="vi-VN"/>
               </w:rPr>
-            </w:pPr>
-            <w:r>
+              <w:t xml:space="preserve">  ]</w:t>
+            </w:r>
+          </w:p>
+          <w:p>
+            <w:pPr>
+              <w:autoSpaceDE w:val="0"/>
+              <w:autoSpaceDN w:val="0"/>
+              <w:adjustRightInd w:val="0"/>
               <w:rPr>
                 <w:rFonts w:ascii="Consolas" w:hAnsi="Consolas" w:cs="Consolas"/>
                 <w:color w:val="000000"/>
@@ -12935,16 +13163,8 @@
                 <w:highlight w:val="white"/>
                 <w:lang w:val="vi-VN"/>
               </w:rPr>
-              <w:t xml:space="preserve">    }</w:t>
-            </w:r>
-            <w:bookmarkStart w:id="0" w:name="_GoBack"/>
-            <w:bookmarkEnd w:id="0"/>
-          </w:p>
-          <w:p>
-            <w:pPr>
-              <w:autoSpaceDE w:val="0"/>
-              <w:autoSpaceDN w:val="0"/>
-              <w:adjustRightInd w:val="0"/>
+            </w:pPr>
+            <w:r>
               <w:rPr>
                 <w:rFonts w:ascii="Consolas" w:hAnsi="Consolas" w:cs="Consolas"/>
                 <w:color w:val="000000"/>
@@ -12953,18 +13173,7 @@
                 <w:highlight w:val="white"/>
                 <w:lang w:val="vi-VN"/>
               </w:rPr>
-            </w:pPr>
-            <w:r>
-              <w:rPr>
-                <w:rFonts w:ascii="Consolas" w:hAnsi="Consolas" w:cs="Consolas"/>
-                <w:color w:val="000000"/>
-                <w:sz w:val="19"/>
-                <w:szCs w:val="19"/>
-                <w:highlight w:val="white"/>
-                <w:lang w:val="vi-VN"/>
-              </w:rPr>
-              <w:lastRenderedPageBreak/>
-              <w:t xml:space="preserve">  ],</w:t>
+              <w:t>}</w:t>
             </w:r>
           </w:p>
           <w:p>
@@ -12973,71 +13182,12 @@
               <w:autoSpaceDN w:val="0"/>
               <w:adjustRightInd w:val="0"/>
               <w:rPr>
-                <w:rFonts w:ascii="Consolas" w:hAnsi="Consolas" w:cs="Consolas"/>
-                <w:color w:val="000000"/>
-                <w:sz w:val="19"/>
-                <w:szCs w:val="19"/>
-                <w:highlight w:val="white"/>
-                <w:lang w:val="vi-VN"/>
-              </w:rPr>
-            </w:pPr>
-            <w:r>
-              <w:rPr>
-                <w:rFonts w:ascii="Consolas" w:hAnsi="Consolas" w:cs="Consolas"/>
-                <w:color w:val="000000"/>
-                <w:sz w:val="19"/>
-                <w:szCs w:val="19"/>
-                <w:highlight w:val="white"/>
-                <w:lang w:val="vi-VN"/>
-              </w:rPr>
-              <w:t xml:space="preserve">  </w:t>
-            </w:r>
-            <w:r>
-              <w:rPr>
-                <w:rFonts w:ascii="Consolas" w:hAnsi="Consolas" w:cs="Consolas"/>
-                <w:color w:val="2E75B6"/>
-                <w:sz w:val="19"/>
-                <w:szCs w:val="19"/>
-                <w:highlight w:val="white"/>
-                <w:lang w:val="vi-VN"/>
-              </w:rPr>
-              <w:t>"Total"</w:t>
-            </w:r>
-            <w:r>
-              <w:rPr>
-                <w:rFonts w:ascii="Consolas" w:hAnsi="Consolas" w:cs="Consolas"/>
-                <w:color w:val="000000"/>
-                <w:sz w:val="19"/>
-                <w:szCs w:val="19"/>
-                <w:highlight w:val="white"/>
-                <w:lang w:val="vi-VN"/>
-              </w:rPr>
-              <w:t>: 0</w:t>
-            </w:r>
-          </w:p>
-          <w:p>
-            <w:pPr>
-              <w:autoSpaceDE w:val="0"/>
-              <w:autoSpaceDN w:val="0"/>
-              <w:adjustRightInd w:val="0"/>
-              <w:rPr>
-                <w:rFonts w:ascii="Times New Roman" w:hAnsi="Times New Roman" w:cs="Times New Roman"/>
-                <w:color w:val="000000" w:themeColor="text1"/>
-                <w:sz w:val="20"/>
-                <w:szCs w:val="20"/>
-              </w:rPr>
-            </w:pPr>
-            <w:r>
-              <w:rPr>
-                <w:rFonts w:ascii="Consolas" w:hAnsi="Consolas" w:cs="Consolas"/>
-                <w:color w:val="000000"/>
-                <w:sz w:val="19"/>
-                <w:szCs w:val="19"/>
-                <w:highlight w:val="white"/>
-                <w:lang w:val="vi-VN"/>
-              </w:rPr>
-              <w:t>}</w:t>
-            </w:r>
+                <w:rFonts w:ascii="Times New Roman" w:hAnsi="Times New Roman" w:cs="Times New Roman"/>
+                <w:color w:val="000000" w:themeColor="text1"/>
+                <w:sz w:val="20"/>
+                <w:szCs w:val="20"/>
+              </w:rPr>
+            </w:pPr>
           </w:p>
         </w:tc>
       </w:tr>
@@ -13084,6 +13234,7 @@
               <w:pStyle w:val="ListParagraph"/>
               <w:ind w:left="0"/>
               <w:rPr>
+                <w:rStyle w:val="sobjectv"/>
                 <w:rFonts w:ascii="Times New Roman" w:hAnsi="Times New Roman" w:cs="Times New Roman"/>
                 <w:color w:val="000000" w:themeColor="text1"/>
                 <w:sz w:val="20"/>
@@ -13192,7 +13343,49 @@
                 <w:sz w:val="20"/>
                 <w:szCs w:val="20"/>
               </w:rPr>
-              <w:t>"Invalid "</w:t>
+              <w:t>""</w:t>
+            </w:r>
+            <w:r>
+              <w:rPr>
+                <w:rStyle w:val="sobjectv"/>
+                <w:rFonts w:ascii="Times New Roman" w:hAnsi="Times New Roman" w:cs="Times New Roman"/>
+                <w:color w:val="000000" w:themeColor="text1"/>
+                <w:sz w:val="20"/>
+                <w:szCs w:val="20"/>
+              </w:rPr>
+              <w:t>,</w:t>
+            </w:r>
+          </w:p>
+          <w:p>
+            <w:pPr>
+              <w:pStyle w:val="ListParagraph"/>
+              <w:ind w:left="0"/>
+              <w:rPr>
+                <w:rFonts w:ascii="Times New Roman" w:hAnsi="Times New Roman" w:cs="Times New Roman"/>
+                <w:color w:val="000000" w:themeColor="text1"/>
+                <w:sz w:val="20"/>
+                <w:szCs w:val="20"/>
+              </w:rPr>
+            </w:pPr>
+            <w:r>
+              <w:rPr>
+                <w:rStyle w:val="sobjectv"/>
+                <w:rFonts w:ascii="Times New Roman" w:hAnsi="Times New Roman" w:cs="Times New Roman"/>
+                <w:color w:val="000000" w:themeColor="text1"/>
+                <w:sz w:val="20"/>
+                <w:szCs w:val="20"/>
+              </w:rPr>
+              <w:t xml:space="preserve">        </w:t>
+            </w:r>
+            <w:r>
+              <w:rPr>
+                <w:rStyle w:val="sobjectv"/>
+                <w:rFonts w:ascii="Times New Roman" w:hAnsi="Times New Roman" w:cs="Times New Roman"/>
+                <w:color w:val="000000" w:themeColor="text1"/>
+                <w:sz w:val="20"/>
+                <w:szCs w:val="20"/>
+              </w:rPr>
+              <w:t>""</w:t>
             </w:r>
             <w:r>
               <w:rPr>
@@ -13214,6 +13407,8 @@
               </w:rPr>
               <w:t>]</w:t>
             </w:r>
+            <w:bookmarkStart w:id="0" w:name="_GoBack"/>
+            <w:bookmarkEnd w:id="0"/>
             <w:r>
               <w:rPr>
                 <w:rFonts w:ascii="Times New Roman" w:hAnsi="Times New Roman" w:cs="Times New Roman"/>

</xml_diff>

<commit_message>
- Update page & records to filter.
</commit_message>
<xml_diff>
--- a/002 - DOCUMENT/API Documentation/Olives/patient_api_endpoints_heartbeat.docx
+++ b/002 - DOCUMENT/API Documentation/Olives/patient_api_endpoints_heartbeat.docx
@@ -10166,7 +10166,7 @@
       <w:tr>
         <w:tc>
           <w:tcPr>
-            <w:tcW w:w="2260" w:type="dxa"/>
+            <w:tcW w:w="2362" w:type="dxa"/>
             <w:gridSpan w:val="2"/>
             <w:shd w:val="clear" w:color="auto" w:fill="9CC2E5"/>
           </w:tcPr>
@@ -10195,7 +10195,7 @@
         </w:tc>
         <w:tc>
           <w:tcPr>
-            <w:tcW w:w="8655" w:type="dxa"/>
+            <w:tcW w:w="8553" w:type="dxa"/>
             <w:gridSpan w:val="3"/>
             <w:shd w:val="clear" w:color="auto" w:fill="9CC2E5"/>
           </w:tcPr>
@@ -10228,7 +10228,7 @@
       <w:tr>
         <w:tc>
           <w:tcPr>
-            <w:tcW w:w="2260" w:type="dxa"/>
+            <w:tcW w:w="2362" w:type="dxa"/>
             <w:gridSpan w:val="2"/>
             <w:shd w:val="clear" w:color="auto" w:fill="auto"/>
           </w:tcPr>
@@ -10259,7 +10259,7 @@
         </w:tc>
         <w:tc>
           <w:tcPr>
-            <w:tcW w:w="8655" w:type="dxa"/>
+            <w:tcW w:w="8553" w:type="dxa"/>
             <w:gridSpan w:val="3"/>
             <w:shd w:val="clear" w:color="auto" w:fill="auto"/>
           </w:tcPr>
@@ -10300,7 +10300,7 @@
       <w:tr>
         <w:tc>
           <w:tcPr>
-            <w:tcW w:w="1573" w:type="dxa"/>
+            <w:tcW w:w="1562" w:type="dxa"/>
             <w:shd w:val="clear" w:color="auto" w:fill="9CC2E5"/>
           </w:tcPr>
           <w:p>
@@ -10328,7 +10328,7 @@
         </w:tc>
         <w:tc>
           <w:tcPr>
-            <w:tcW w:w="1672" w:type="dxa"/>
+            <w:tcW w:w="1785" w:type="dxa"/>
             <w:gridSpan w:val="2"/>
             <w:shd w:val="clear" w:color="auto" w:fill="9CC2E5"/>
           </w:tcPr>
@@ -10357,7 +10357,7 @@
         </w:tc>
         <w:tc>
           <w:tcPr>
-            <w:tcW w:w="1100" w:type="dxa"/>
+            <w:tcW w:w="1093" w:type="dxa"/>
             <w:shd w:val="clear" w:color="auto" w:fill="9CC2E5"/>
           </w:tcPr>
           <w:p>
@@ -10385,7 +10385,7 @@
         </w:tc>
         <w:tc>
           <w:tcPr>
-            <w:tcW w:w="6570" w:type="dxa"/>
+            <w:tcW w:w="6475" w:type="dxa"/>
             <w:shd w:val="clear" w:color="auto" w:fill="9CC2E5"/>
           </w:tcPr>
           <w:p>
@@ -10415,7 +10415,7 @@
       <w:tr>
         <w:tc>
           <w:tcPr>
-            <w:tcW w:w="1573" w:type="dxa"/>
+            <w:tcW w:w="1562" w:type="dxa"/>
             <w:shd w:val="clear" w:color="auto" w:fill="auto"/>
             <w:vAlign w:val="center"/>
           </w:tcPr>
@@ -10444,7 +10444,7 @@
         </w:tc>
         <w:tc>
           <w:tcPr>
-            <w:tcW w:w="1672" w:type="dxa"/>
+            <w:tcW w:w="1785" w:type="dxa"/>
             <w:gridSpan w:val="2"/>
             <w:shd w:val="clear" w:color="auto" w:fill="auto"/>
             <w:vAlign w:val="center"/>
@@ -10475,7 +10475,7 @@
         </w:tc>
         <w:tc>
           <w:tcPr>
-            <w:tcW w:w="1100" w:type="dxa"/>
+            <w:tcW w:w="1093" w:type="dxa"/>
             <w:shd w:val="clear" w:color="auto" w:fill="auto"/>
           </w:tcPr>
           <w:p>
@@ -10503,7 +10503,7 @@
         </w:tc>
         <w:tc>
           <w:tcPr>
-            <w:tcW w:w="6570" w:type="dxa"/>
+            <w:tcW w:w="6475" w:type="dxa"/>
             <w:shd w:val="clear" w:color="auto" w:fill="auto"/>
           </w:tcPr>
           <w:p>
@@ -10555,7 +10555,7 @@
       <w:tr>
         <w:tc>
           <w:tcPr>
-            <w:tcW w:w="1573" w:type="dxa"/>
+            <w:tcW w:w="1562" w:type="dxa"/>
             <w:shd w:val="clear" w:color="auto" w:fill="auto"/>
             <w:vAlign w:val="center"/>
           </w:tcPr>
@@ -10584,7 +10584,7 @@
         </w:tc>
         <w:tc>
           <w:tcPr>
-            <w:tcW w:w="1672" w:type="dxa"/>
+            <w:tcW w:w="1785" w:type="dxa"/>
             <w:gridSpan w:val="2"/>
             <w:shd w:val="clear" w:color="auto" w:fill="auto"/>
             <w:vAlign w:val="center"/>
@@ -10615,7 +10615,7 @@
         </w:tc>
         <w:tc>
           <w:tcPr>
-            <w:tcW w:w="1100" w:type="dxa"/>
+            <w:tcW w:w="1093" w:type="dxa"/>
             <w:shd w:val="clear" w:color="auto" w:fill="auto"/>
           </w:tcPr>
           <w:p>
@@ -10643,7 +10643,7 @@
         </w:tc>
         <w:tc>
           <w:tcPr>
-            <w:tcW w:w="6570" w:type="dxa"/>
+            <w:tcW w:w="6475" w:type="dxa"/>
             <w:shd w:val="clear" w:color="auto" w:fill="auto"/>
           </w:tcPr>
           <w:p>
@@ -10695,7 +10695,7 @@
       <w:tr>
         <w:tc>
           <w:tcPr>
-            <w:tcW w:w="1573" w:type="dxa"/>
+            <w:tcW w:w="1562" w:type="dxa"/>
             <w:shd w:val="clear" w:color="auto" w:fill="auto"/>
             <w:vAlign w:val="center"/>
           </w:tcPr>
@@ -10724,7 +10724,7 @@
         </w:tc>
         <w:tc>
           <w:tcPr>
-            <w:tcW w:w="1672" w:type="dxa"/>
+            <w:tcW w:w="1785" w:type="dxa"/>
             <w:gridSpan w:val="2"/>
             <w:shd w:val="clear" w:color="auto" w:fill="auto"/>
             <w:vAlign w:val="center"/>
@@ -10755,7 +10755,7 @@
         </w:tc>
         <w:tc>
           <w:tcPr>
-            <w:tcW w:w="1100" w:type="dxa"/>
+            <w:tcW w:w="1093" w:type="dxa"/>
             <w:shd w:val="clear" w:color="auto" w:fill="auto"/>
           </w:tcPr>
           <w:p>
@@ -10783,7 +10783,7 @@
         </w:tc>
         <w:tc>
           <w:tcPr>
-            <w:tcW w:w="6570" w:type="dxa"/>
+            <w:tcW w:w="6475" w:type="dxa"/>
             <w:shd w:val="clear" w:color="auto" w:fill="auto"/>
           </w:tcPr>
           <w:p>
@@ -10888,7 +10888,7 @@
       <w:tr>
         <w:tc>
           <w:tcPr>
-            <w:tcW w:w="1573" w:type="dxa"/>
+            <w:tcW w:w="1562" w:type="dxa"/>
             <w:shd w:val="clear" w:color="auto" w:fill="auto"/>
             <w:vAlign w:val="center"/>
           </w:tcPr>
@@ -10917,7 +10917,7 @@
         </w:tc>
         <w:tc>
           <w:tcPr>
-            <w:tcW w:w="1672" w:type="dxa"/>
+            <w:tcW w:w="1785" w:type="dxa"/>
             <w:gridSpan w:val="2"/>
             <w:shd w:val="clear" w:color="auto" w:fill="auto"/>
             <w:vAlign w:val="center"/>
@@ -10948,7 +10948,7 @@
         </w:tc>
         <w:tc>
           <w:tcPr>
-            <w:tcW w:w="1100" w:type="dxa"/>
+            <w:tcW w:w="1093" w:type="dxa"/>
             <w:shd w:val="clear" w:color="auto" w:fill="auto"/>
           </w:tcPr>
           <w:p>
@@ -10976,7 +10976,7 @@
         </w:tc>
         <w:tc>
           <w:tcPr>
-            <w:tcW w:w="6570" w:type="dxa"/>
+            <w:tcW w:w="6475" w:type="dxa"/>
             <w:shd w:val="clear" w:color="auto" w:fill="auto"/>
           </w:tcPr>
           <w:p>
@@ -11028,7 +11028,7 @@
       <w:tr>
         <w:tc>
           <w:tcPr>
-            <w:tcW w:w="1573" w:type="dxa"/>
+            <w:tcW w:w="1562" w:type="dxa"/>
             <w:shd w:val="clear" w:color="auto" w:fill="auto"/>
             <w:vAlign w:val="center"/>
           </w:tcPr>
@@ -11057,7 +11057,7 @@
         </w:tc>
         <w:tc>
           <w:tcPr>
-            <w:tcW w:w="1672" w:type="dxa"/>
+            <w:tcW w:w="1785" w:type="dxa"/>
             <w:gridSpan w:val="2"/>
             <w:shd w:val="clear" w:color="auto" w:fill="auto"/>
             <w:vAlign w:val="center"/>
@@ -11088,7 +11088,7 @@
         </w:tc>
         <w:tc>
           <w:tcPr>
-            <w:tcW w:w="1100" w:type="dxa"/>
+            <w:tcW w:w="1093" w:type="dxa"/>
             <w:shd w:val="clear" w:color="auto" w:fill="auto"/>
           </w:tcPr>
           <w:p>
@@ -11116,7 +11116,7 @@
         </w:tc>
         <w:tc>
           <w:tcPr>
-            <w:tcW w:w="6570" w:type="dxa"/>
+            <w:tcW w:w="6475" w:type="dxa"/>
             <w:shd w:val="clear" w:color="auto" w:fill="auto"/>
           </w:tcPr>
           <w:p>
@@ -11168,7 +11168,7 @@
       <w:tr>
         <w:tc>
           <w:tcPr>
-            <w:tcW w:w="1573" w:type="dxa"/>
+            <w:tcW w:w="1562" w:type="dxa"/>
             <w:shd w:val="clear" w:color="auto" w:fill="auto"/>
             <w:vAlign w:val="center"/>
           </w:tcPr>
@@ -11197,7 +11197,7 @@
         </w:tc>
         <w:tc>
           <w:tcPr>
-            <w:tcW w:w="1672" w:type="dxa"/>
+            <w:tcW w:w="1785" w:type="dxa"/>
             <w:gridSpan w:val="2"/>
             <w:shd w:val="clear" w:color="auto" w:fill="auto"/>
             <w:vAlign w:val="center"/>
@@ -11228,7 +11228,7 @@
         </w:tc>
         <w:tc>
           <w:tcPr>
-            <w:tcW w:w="1100" w:type="dxa"/>
+            <w:tcW w:w="1093" w:type="dxa"/>
             <w:shd w:val="clear" w:color="auto" w:fill="auto"/>
           </w:tcPr>
           <w:p>
@@ -11256,7 +11256,7 @@
         </w:tc>
         <w:tc>
           <w:tcPr>
-            <w:tcW w:w="6570" w:type="dxa"/>
+            <w:tcW w:w="6475" w:type="dxa"/>
             <w:shd w:val="clear" w:color="auto" w:fill="auto"/>
           </w:tcPr>
           <w:p>
@@ -11308,7 +11308,7 @@
       <w:tr>
         <w:tc>
           <w:tcPr>
-            <w:tcW w:w="1573" w:type="dxa"/>
+            <w:tcW w:w="1562" w:type="dxa"/>
             <w:shd w:val="clear" w:color="auto" w:fill="auto"/>
             <w:vAlign w:val="center"/>
           </w:tcPr>
@@ -11337,7 +11337,7 @@
         </w:tc>
         <w:tc>
           <w:tcPr>
-            <w:tcW w:w="1672" w:type="dxa"/>
+            <w:tcW w:w="1785" w:type="dxa"/>
             <w:gridSpan w:val="2"/>
             <w:shd w:val="clear" w:color="auto" w:fill="auto"/>
             <w:vAlign w:val="center"/>
@@ -11368,7 +11368,7 @@
         </w:tc>
         <w:tc>
           <w:tcPr>
-            <w:tcW w:w="1100" w:type="dxa"/>
+            <w:tcW w:w="1093" w:type="dxa"/>
             <w:shd w:val="clear" w:color="auto" w:fill="auto"/>
           </w:tcPr>
           <w:p>
@@ -11396,7 +11396,7 @@
         </w:tc>
         <w:tc>
           <w:tcPr>
-            <w:tcW w:w="6570" w:type="dxa"/>
+            <w:tcW w:w="6475" w:type="dxa"/>
             <w:shd w:val="clear" w:color="auto" w:fill="auto"/>
           </w:tcPr>
           <w:p>
@@ -11448,7 +11448,7 @@
       <w:tr>
         <w:tc>
           <w:tcPr>
-            <w:tcW w:w="1573" w:type="dxa"/>
+            <w:tcW w:w="1562" w:type="dxa"/>
             <w:shd w:val="clear" w:color="auto" w:fill="auto"/>
             <w:vAlign w:val="center"/>
           </w:tcPr>
@@ -11477,7 +11477,7 @@
         </w:tc>
         <w:tc>
           <w:tcPr>
-            <w:tcW w:w="1672" w:type="dxa"/>
+            <w:tcW w:w="1785" w:type="dxa"/>
             <w:gridSpan w:val="2"/>
             <w:shd w:val="clear" w:color="auto" w:fill="auto"/>
             <w:vAlign w:val="center"/>
@@ -11508,7 +11508,7 @@
         </w:tc>
         <w:tc>
           <w:tcPr>
-            <w:tcW w:w="1100" w:type="dxa"/>
+            <w:tcW w:w="1093" w:type="dxa"/>
             <w:shd w:val="clear" w:color="auto" w:fill="auto"/>
           </w:tcPr>
           <w:p>
@@ -11536,7 +11536,7 @@
         </w:tc>
         <w:tc>
           <w:tcPr>
-            <w:tcW w:w="6570" w:type="dxa"/>
+            <w:tcW w:w="6475" w:type="dxa"/>
             <w:shd w:val="clear" w:color="auto" w:fill="auto"/>
           </w:tcPr>
           <w:p>
@@ -11588,7 +11588,7 @@
       <w:tr>
         <w:tc>
           <w:tcPr>
-            <w:tcW w:w="1573" w:type="dxa"/>
+            <w:tcW w:w="1562" w:type="dxa"/>
             <w:shd w:val="clear" w:color="auto" w:fill="auto"/>
             <w:vAlign w:val="center"/>
           </w:tcPr>
@@ -11617,7 +11617,7 @@
         </w:tc>
         <w:tc>
           <w:tcPr>
-            <w:tcW w:w="1672" w:type="dxa"/>
+            <w:tcW w:w="1785" w:type="dxa"/>
             <w:gridSpan w:val="2"/>
             <w:shd w:val="clear" w:color="auto" w:fill="auto"/>
             <w:vAlign w:val="center"/>
@@ -11648,7 +11648,7 @@
         </w:tc>
         <w:tc>
           <w:tcPr>
-            <w:tcW w:w="1100" w:type="dxa"/>
+            <w:tcW w:w="1093" w:type="dxa"/>
             <w:shd w:val="clear" w:color="auto" w:fill="auto"/>
           </w:tcPr>
           <w:p>
@@ -11676,7 +11676,7 @@
         </w:tc>
         <w:tc>
           <w:tcPr>
-            <w:tcW w:w="6570" w:type="dxa"/>
+            <w:tcW w:w="6475" w:type="dxa"/>
             <w:shd w:val="clear" w:color="auto" w:fill="auto"/>
           </w:tcPr>
           <w:p>
@@ -11728,7 +11728,7 @@
       <w:tr>
         <w:tc>
           <w:tcPr>
-            <w:tcW w:w="1573" w:type="dxa"/>
+            <w:tcW w:w="1562" w:type="dxa"/>
             <w:shd w:val="clear" w:color="auto" w:fill="auto"/>
             <w:vAlign w:val="center"/>
           </w:tcPr>
@@ -11757,7 +11757,7 @@
         </w:tc>
         <w:tc>
           <w:tcPr>
-            <w:tcW w:w="1672" w:type="dxa"/>
+            <w:tcW w:w="1785" w:type="dxa"/>
             <w:gridSpan w:val="2"/>
             <w:shd w:val="clear" w:color="auto" w:fill="auto"/>
             <w:vAlign w:val="center"/>
@@ -11788,7 +11788,7 @@
         </w:tc>
         <w:tc>
           <w:tcPr>
-            <w:tcW w:w="1100" w:type="dxa"/>
+            <w:tcW w:w="1093" w:type="dxa"/>
             <w:shd w:val="clear" w:color="auto" w:fill="auto"/>
           </w:tcPr>
           <w:p>
@@ -11816,7 +11816,7 @@
         </w:tc>
         <w:tc>
           <w:tcPr>
-            <w:tcW w:w="6570" w:type="dxa"/>
+            <w:tcW w:w="6475" w:type="dxa"/>
             <w:shd w:val="clear" w:color="auto" w:fill="auto"/>
           </w:tcPr>
           <w:p>
@@ -11868,7 +11868,7 @@
       <w:tr>
         <w:tc>
           <w:tcPr>
-            <w:tcW w:w="1573" w:type="dxa"/>
+            <w:tcW w:w="1562" w:type="dxa"/>
             <w:shd w:val="clear" w:color="auto" w:fill="auto"/>
             <w:vAlign w:val="center"/>
           </w:tcPr>
@@ -11897,7 +11897,7 @@
         </w:tc>
         <w:tc>
           <w:tcPr>
-            <w:tcW w:w="1672" w:type="dxa"/>
+            <w:tcW w:w="1785" w:type="dxa"/>
             <w:gridSpan w:val="2"/>
             <w:shd w:val="clear" w:color="auto" w:fill="auto"/>
             <w:vAlign w:val="center"/>
@@ -11928,7 +11928,7 @@
         </w:tc>
         <w:tc>
           <w:tcPr>
-            <w:tcW w:w="1100" w:type="dxa"/>
+            <w:tcW w:w="1093" w:type="dxa"/>
             <w:shd w:val="clear" w:color="auto" w:fill="auto"/>
           </w:tcPr>
           <w:p>
@@ -11956,7 +11956,7 @@
         </w:tc>
         <w:tc>
           <w:tcPr>
-            <w:tcW w:w="6570" w:type="dxa"/>
+            <w:tcW w:w="6475" w:type="dxa"/>
             <w:shd w:val="clear" w:color="auto" w:fill="auto"/>
           </w:tcPr>
           <w:p>
@@ -12008,7 +12008,7 @@
       <w:tr>
         <w:tc>
           <w:tcPr>
-            <w:tcW w:w="1573" w:type="dxa"/>
+            <w:tcW w:w="1562" w:type="dxa"/>
             <w:shd w:val="clear" w:color="auto" w:fill="auto"/>
             <w:vAlign w:val="center"/>
           </w:tcPr>
@@ -12037,7 +12037,7 @@
         </w:tc>
         <w:tc>
           <w:tcPr>
-            <w:tcW w:w="1672" w:type="dxa"/>
+            <w:tcW w:w="1785" w:type="dxa"/>
             <w:gridSpan w:val="2"/>
             <w:shd w:val="clear" w:color="auto" w:fill="auto"/>
             <w:vAlign w:val="center"/>
@@ -12068,7 +12068,7 @@
         </w:tc>
         <w:tc>
           <w:tcPr>
-            <w:tcW w:w="1100" w:type="dxa"/>
+            <w:tcW w:w="1093" w:type="dxa"/>
             <w:shd w:val="clear" w:color="auto" w:fill="auto"/>
           </w:tcPr>
           <w:p>
@@ -12096,7 +12096,7 @@
         </w:tc>
         <w:tc>
           <w:tcPr>
-            <w:tcW w:w="6570" w:type="dxa"/>
+            <w:tcW w:w="6475" w:type="dxa"/>
             <w:shd w:val="clear" w:color="auto" w:fill="auto"/>
           </w:tcPr>
           <w:p>
@@ -12148,7 +12148,7 @@
       <w:tr>
         <w:tc>
           <w:tcPr>
-            <w:tcW w:w="1573" w:type="dxa"/>
+            <w:tcW w:w="1562" w:type="dxa"/>
             <w:shd w:val="clear" w:color="auto" w:fill="auto"/>
             <w:vAlign w:val="center"/>
           </w:tcPr>
@@ -12177,7 +12177,7 @@
         </w:tc>
         <w:tc>
           <w:tcPr>
-            <w:tcW w:w="1672" w:type="dxa"/>
+            <w:tcW w:w="1785" w:type="dxa"/>
             <w:gridSpan w:val="2"/>
             <w:shd w:val="clear" w:color="auto" w:fill="auto"/>
             <w:vAlign w:val="center"/>
@@ -12208,7 +12208,7 @@
         </w:tc>
         <w:tc>
           <w:tcPr>
-            <w:tcW w:w="1100" w:type="dxa"/>
+            <w:tcW w:w="1093" w:type="dxa"/>
             <w:shd w:val="clear" w:color="auto" w:fill="auto"/>
           </w:tcPr>
           <w:p>
@@ -12236,7 +12236,7 @@
         </w:tc>
         <w:tc>
           <w:tcPr>
-            <w:tcW w:w="6570" w:type="dxa"/>
+            <w:tcW w:w="6475" w:type="dxa"/>
             <w:shd w:val="clear" w:color="auto" w:fill="auto"/>
           </w:tcPr>
           <w:p>
@@ -12359,7 +12359,7 @@
       <w:tr>
         <w:tc>
           <w:tcPr>
-            <w:tcW w:w="1573" w:type="dxa"/>
+            <w:tcW w:w="1562" w:type="dxa"/>
             <w:shd w:val="clear" w:color="auto" w:fill="auto"/>
             <w:vAlign w:val="center"/>
           </w:tcPr>
@@ -12388,7 +12388,7 @@
         </w:tc>
         <w:tc>
           <w:tcPr>
-            <w:tcW w:w="1672" w:type="dxa"/>
+            <w:tcW w:w="1785" w:type="dxa"/>
             <w:gridSpan w:val="2"/>
             <w:shd w:val="clear" w:color="auto" w:fill="auto"/>
             <w:vAlign w:val="center"/>
@@ -12419,7 +12419,7 @@
         </w:tc>
         <w:tc>
           <w:tcPr>
-            <w:tcW w:w="1100" w:type="dxa"/>
+            <w:tcW w:w="1093" w:type="dxa"/>
             <w:shd w:val="clear" w:color="auto" w:fill="auto"/>
           </w:tcPr>
           <w:p>
@@ -12447,7 +12447,7 @@
         </w:tc>
         <w:tc>
           <w:tcPr>
-            <w:tcW w:w="6570" w:type="dxa"/>
+            <w:tcW w:w="6475" w:type="dxa"/>
             <w:shd w:val="clear" w:color="auto" w:fill="auto"/>
           </w:tcPr>
           <w:p>
@@ -12539,6 +12539,357 @@
               </w:rPr>
               <w:t>Default : Decending.</w:t>
             </w:r>
+          </w:p>
+        </w:tc>
+      </w:tr>
+      <w:tr>
+        <w:tc>
+          <w:tcPr>
+            <w:tcW w:w="1562" w:type="dxa"/>
+            <w:shd w:val="clear" w:color="auto" w:fill="auto"/>
+            <w:vAlign w:val="center"/>
+          </w:tcPr>
+          <w:p>
+            <w:pPr>
+              <w:pStyle w:val="ListParagraph"/>
+              <w:ind w:left="0"/>
+              <w:jc w:val="center"/>
+              <w:rPr>
+                <w:rFonts w:ascii="Times New Roman" w:hAnsi="Times New Roman" w:cs="Times New Roman"/>
+                <w:color w:val="000000" w:themeColor="text1"/>
+                <w:sz w:val="20"/>
+                <w:szCs w:val="20"/>
+              </w:rPr>
+            </w:pPr>
+            <w:r>
+              <w:rPr>
+                <w:rFonts w:ascii="Times New Roman" w:hAnsi="Times New Roman" w:cs="Times New Roman"/>
+                <w:color w:val="000000" w:themeColor="text1"/>
+                <w:sz w:val="20"/>
+                <w:szCs w:val="20"/>
+              </w:rPr>
+              <w:t>BODY</w:t>
+            </w:r>
+          </w:p>
+        </w:tc>
+        <w:tc>
+          <w:tcPr>
+            <w:tcW w:w="1785" w:type="dxa"/>
+            <w:gridSpan w:val="2"/>
+            <w:shd w:val="clear" w:color="auto" w:fill="auto"/>
+            <w:vAlign w:val="center"/>
+          </w:tcPr>
+          <w:p>
+            <w:pPr>
+              <w:pStyle w:val="ListParagraph"/>
+              <w:ind w:left="0"/>
+              <w:rPr>
+                <w:rFonts w:ascii="Times New Roman" w:hAnsi="Times New Roman" w:cs="Times New Roman"/>
+                <w:b/>
+                <w:color w:val="000000" w:themeColor="text1"/>
+                <w:sz w:val="20"/>
+                <w:szCs w:val="20"/>
+              </w:rPr>
+            </w:pPr>
+            <w:r>
+              <w:rPr>
+                <w:rFonts w:ascii="Times New Roman" w:hAnsi="Times New Roman" w:cs="Times New Roman"/>
+                <w:b/>
+                <w:color w:val="000000" w:themeColor="text1"/>
+                <w:sz w:val="20"/>
+                <w:szCs w:val="20"/>
+              </w:rPr>
+              <w:t>Page</w:t>
+            </w:r>
+          </w:p>
+        </w:tc>
+        <w:tc>
+          <w:tcPr>
+            <w:tcW w:w="1093" w:type="dxa"/>
+            <w:shd w:val="clear" w:color="auto" w:fill="auto"/>
+          </w:tcPr>
+          <w:p>
+            <w:pPr>
+              <w:pStyle w:val="ListParagraph"/>
+              <w:ind w:left="0"/>
+              <w:jc w:val="center"/>
+              <w:rPr>
+                <w:rFonts w:ascii="Times New Roman" w:hAnsi="Times New Roman" w:cs="Times New Roman"/>
+                <w:color w:val="000000" w:themeColor="text1"/>
+                <w:sz w:val="20"/>
+                <w:szCs w:val="20"/>
+              </w:rPr>
+            </w:pPr>
+            <w:r>
+              <w:rPr>
+                <w:rFonts w:ascii="Times New Roman" w:hAnsi="Times New Roman" w:cs="Times New Roman"/>
+                <w:color w:val="000000" w:themeColor="text1"/>
+                <w:sz w:val="20"/>
+                <w:szCs w:val="20"/>
+              </w:rPr>
+              <w:t>int</w:t>
+            </w:r>
+          </w:p>
+        </w:tc>
+        <w:tc>
+          <w:tcPr>
+            <w:tcW w:w="6475" w:type="dxa"/>
+            <w:shd w:val="clear" w:color="auto" w:fill="auto"/>
+          </w:tcPr>
+          <w:p>
+            <w:pPr>
+              <w:rPr>
+                <w:rFonts w:ascii="Times New Roman" w:hAnsi="Times New Roman" w:cs="Times New Roman"/>
+                <w:color w:val="000000" w:themeColor="text1"/>
+                <w:sz w:val="20"/>
+                <w:szCs w:val="20"/>
+              </w:rPr>
+            </w:pPr>
+            <w:r>
+              <w:rPr>
+                <w:rFonts w:ascii="Times New Roman" w:hAnsi="Times New Roman" w:cs="Times New Roman"/>
+                <w:color w:val="000000" w:themeColor="text1"/>
+                <w:sz w:val="20"/>
+                <w:szCs w:val="20"/>
+              </w:rPr>
+              <w:t>Index of page which result will be displayed.</w:t>
+            </w:r>
+          </w:p>
+          <w:p>
+            <w:pPr>
+              <w:pStyle w:val="ListParagraph"/>
+              <w:numPr>
+                <w:ilvl w:val="0"/>
+                <w:numId w:val="45"/>
+              </w:numPr>
+              <w:rPr>
+                <w:rFonts w:ascii="Times New Roman" w:hAnsi="Times New Roman" w:cs="Times New Roman"/>
+                <w:color w:val="000000" w:themeColor="text1"/>
+                <w:sz w:val="20"/>
+                <w:szCs w:val="20"/>
+              </w:rPr>
+            </w:pPr>
+            <w:r>
+              <w:rPr>
+                <w:rFonts w:ascii="Times New Roman" w:hAnsi="Times New Roman" w:cs="Times New Roman"/>
+                <w:b/>
+                <w:color w:val="000000" w:themeColor="text1"/>
+                <w:sz w:val="20"/>
+                <w:szCs w:val="20"/>
+              </w:rPr>
+              <w:t>Min : 0</w:t>
+            </w:r>
+          </w:p>
+          <w:p>
+            <w:pPr>
+              <w:pStyle w:val="ListParagraph"/>
+              <w:numPr>
+                <w:ilvl w:val="0"/>
+                <w:numId w:val="45"/>
+              </w:numPr>
+              <w:rPr>
+                <w:rFonts w:ascii="Times New Roman" w:hAnsi="Times New Roman" w:cs="Times New Roman"/>
+                <w:color w:val="000000" w:themeColor="text1"/>
+                <w:sz w:val="20"/>
+                <w:szCs w:val="20"/>
+              </w:rPr>
+            </w:pPr>
+            <w:r>
+              <w:rPr>
+                <w:rFonts w:ascii="Times New Roman" w:hAnsi="Times New Roman" w:cs="Times New Roman"/>
+                <w:b/>
+                <w:color w:val="000000" w:themeColor="text1"/>
+                <w:sz w:val="20"/>
+                <w:szCs w:val="20"/>
+              </w:rPr>
+              <w:t>Default : 0</w:t>
+            </w:r>
+          </w:p>
+        </w:tc>
+      </w:tr>
+      <w:tr>
+        <w:tc>
+          <w:tcPr>
+            <w:tcW w:w="1562" w:type="dxa"/>
+            <w:shd w:val="clear" w:color="auto" w:fill="auto"/>
+            <w:vAlign w:val="center"/>
+          </w:tcPr>
+          <w:p>
+            <w:pPr>
+              <w:pStyle w:val="ListParagraph"/>
+              <w:ind w:left="0"/>
+              <w:jc w:val="center"/>
+              <w:rPr>
+                <w:rFonts w:ascii="Times New Roman" w:hAnsi="Times New Roman" w:cs="Times New Roman"/>
+                <w:color w:val="000000" w:themeColor="text1"/>
+                <w:sz w:val="20"/>
+                <w:szCs w:val="20"/>
+              </w:rPr>
+            </w:pPr>
+            <w:r>
+              <w:rPr>
+                <w:rFonts w:ascii="Times New Roman" w:hAnsi="Times New Roman" w:cs="Times New Roman"/>
+                <w:color w:val="000000" w:themeColor="text1"/>
+                <w:sz w:val="20"/>
+                <w:szCs w:val="20"/>
+              </w:rPr>
+              <w:t>BODY</w:t>
+            </w:r>
+          </w:p>
+        </w:tc>
+        <w:tc>
+          <w:tcPr>
+            <w:tcW w:w="1785" w:type="dxa"/>
+            <w:gridSpan w:val="2"/>
+            <w:shd w:val="clear" w:color="auto" w:fill="auto"/>
+            <w:vAlign w:val="center"/>
+          </w:tcPr>
+          <w:p>
+            <w:pPr>
+              <w:pStyle w:val="ListParagraph"/>
+              <w:ind w:left="0"/>
+              <w:rPr>
+                <w:rFonts w:ascii="Times New Roman" w:hAnsi="Times New Roman" w:cs="Times New Roman"/>
+                <w:b/>
+                <w:color w:val="000000" w:themeColor="text1"/>
+                <w:sz w:val="20"/>
+                <w:szCs w:val="20"/>
+              </w:rPr>
+            </w:pPr>
+            <w:r>
+              <w:rPr>
+                <w:rFonts w:ascii="Times New Roman" w:hAnsi="Times New Roman" w:cs="Times New Roman"/>
+                <w:b/>
+                <w:color w:val="000000" w:themeColor="text1"/>
+                <w:sz w:val="20"/>
+                <w:szCs w:val="20"/>
+              </w:rPr>
+              <w:t>Records</w:t>
+            </w:r>
+          </w:p>
+        </w:tc>
+        <w:tc>
+          <w:tcPr>
+            <w:tcW w:w="1093" w:type="dxa"/>
+            <w:shd w:val="clear" w:color="auto" w:fill="auto"/>
+          </w:tcPr>
+          <w:p>
+            <w:pPr>
+              <w:pStyle w:val="ListParagraph"/>
+              <w:ind w:left="0"/>
+              <w:jc w:val="center"/>
+              <w:rPr>
+                <w:rFonts w:ascii="Times New Roman" w:hAnsi="Times New Roman" w:cs="Times New Roman"/>
+                <w:color w:val="000000" w:themeColor="text1"/>
+                <w:sz w:val="20"/>
+                <w:szCs w:val="20"/>
+              </w:rPr>
+            </w:pPr>
+            <w:r>
+              <w:rPr>
+                <w:rFonts w:ascii="Times New Roman" w:hAnsi="Times New Roman" w:cs="Times New Roman"/>
+                <w:color w:val="000000" w:themeColor="text1"/>
+                <w:sz w:val="20"/>
+                <w:szCs w:val="20"/>
+              </w:rPr>
+              <w:t>int</w:t>
+            </w:r>
+          </w:p>
+        </w:tc>
+        <w:tc>
+          <w:tcPr>
+            <w:tcW w:w="6475" w:type="dxa"/>
+            <w:shd w:val="clear" w:color="auto" w:fill="auto"/>
+          </w:tcPr>
+          <w:p>
+            <w:pPr>
+              <w:rPr>
+                <w:rFonts w:ascii="Times New Roman" w:hAnsi="Times New Roman" w:cs="Times New Roman"/>
+                <w:color w:val="000000" w:themeColor="text1"/>
+                <w:sz w:val="20"/>
+                <w:szCs w:val="20"/>
+              </w:rPr>
+            </w:pPr>
+            <w:r>
+              <w:rPr>
+                <w:rFonts w:ascii="Times New Roman" w:hAnsi="Times New Roman" w:cs="Times New Roman"/>
+                <w:color w:val="000000" w:themeColor="text1"/>
+                <w:sz w:val="20"/>
+                <w:szCs w:val="20"/>
+              </w:rPr>
+              <w:t>Number of records which will be displayed on page.</w:t>
+            </w:r>
+          </w:p>
+          <w:p>
+            <w:pPr>
+              <w:pStyle w:val="ListParagraph"/>
+              <w:numPr>
+                <w:ilvl w:val="0"/>
+                <w:numId w:val="45"/>
+              </w:numPr>
+              <w:rPr>
+                <w:rFonts w:ascii="Times New Roman" w:hAnsi="Times New Roman" w:cs="Times New Roman"/>
+                <w:color w:val="000000" w:themeColor="text1"/>
+                <w:sz w:val="20"/>
+                <w:szCs w:val="20"/>
+              </w:rPr>
+            </w:pPr>
+            <w:r>
+              <w:rPr>
+                <w:rFonts w:ascii="Times New Roman" w:hAnsi="Times New Roman" w:cs="Times New Roman"/>
+                <w:b/>
+                <w:color w:val="000000" w:themeColor="text1"/>
+                <w:sz w:val="20"/>
+                <w:szCs w:val="20"/>
+              </w:rPr>
+              <w:t>Min : 0</w:t>
+            </w:r>
+          </w:p>
+          <w:p>
+            <w:pPr>
+              <w:pStyle w:val="ListParagraph"/>
+              <w:numPr>
+                <w:ilvl w:val="0"/>
+                <w:numId w:val="45"/>
+              </w:numPr>
+              <w:rPr>
+                <w:rFonts w:ascii="Times New Roman" w:hAnsi="Times New Roman" w:cs="Times New Roman"/>
+                <w:color w:val="000000" w:themeColor="text1"/>
+                <w:sz w:val="20"/>
+                <w:szCs w:val="20"/>
+              </w:rPr>
+            </w:pPr>
+            <w:r>
+              <w:rPr>
+                <w:rFonts w:ascii="Times New Roman" w:hAnsi="Times New Roman" w:cs="Times New Roman"/>
+                <w:b/>
+                <w:color w:val="000000" w:themeColor="text1"/>
+                <w:sz w:val="20"/>
+                <w:szCs w:val="20"/>
+              </w:rPr>
+              <w:t>Max : 20</w:t>
+            </w:r>
+          </w:p>
+          <w:p>
+            <w:pPr>
+              <w:rPr>
+                <w:rFonts w:ascii="Times New Roman" w:hAnsi="Times New Roman" w:cs="Times New Roman"/>
+                <w:color w:val="000000" w:themeColor="text1"/>
+                <w:sz w:val="20"/>
+                <w:szCs w:val="20"/>
+              </w:rPr>
+            </w:pPr>
+            <w:r>
+              <w:rPr>
+                <w:rFonts w:ascii="Times New Roman" w:hAnsi="Times New Roman" w:cs="Times New Roman"/>
+                <w:color w:val="000000" w:themeColor="text1"/>
+                <w:sz w:val="20"/>
+                <w:szCs w:val="20"/>
+              </w:rPr>
+              <w:t>Default : 20</w:t>
+            </w:r>
+            <w:bookmarkStart w:id="0" w:name="_GoBack"/>
+            <w:bookmarkEnd w:id="0"/>
           </w:p>
         </w:tc>
       </w:tr>
@@ -12907,6 +13258,7 @@
                 <w:highlight w:val="white"/>
                 <w:lang w:val="vi-VN"/>
               </w:rPr>
+              <w:lastRenderedPageBreak/>
               <w:t xml:space="preserve">      </w:t>
             </w:r>
             <w:r>
@@ -13407,8 +13759,6 @@
               </w:rPr>
               <w:t>]</w:t>
             </w:r>
-            <w:bookmarkStart w:id="0" w:name="_GoBack"/>
-            <w:bookmarkEnd w:id="0"/>
             <w:r>
               <w:rPr>
                 <w:rFonts w:ascii="Times New Roman" w:hAnsi="Times New Roman" w:cs="Times New Roman"/>

</xml_diff>

<commit_message>
- Change minimum records to 1
</commit_message>
<xml_diff>
--- a/002 - DOCUMENT/API Documentation/Olives/patient_api_endpoints_heartbeat.docx
+++ b/002 - DOCUMENT/API Documentation/Olives/patient_api_endpoints_heartbeat.docx
@@ -12677,8 +12677,20 @@
                 <w:sz w:val="20"/>
                 <w:szCs w:val="20"/>
               </w:rPr>
-              <w:t>Min : 0</w:t>
-            </w:r>
+              <w:t>Min :</w:t>
+            </w:r>
+            <w:r>
+              <w:rPr>
+                <w:rFonts w:ascii="Times New Roman" w:hAnsi="Times New Roman" w:cs="Times New Roman"/>
+                <w:b/>
+                <w:color w:val="000000" w:themeColor="text1"/>
+                <w:sz w:val="20"/>
+                <w:szCs w:val="20"/>
+              </w:rPr>
+              <w:t xml:space="preserve"> 1</w:t>
+            </w:r>
+            <w:bookmarkStart w:id="0" w:name="_GoBack"/>
+            <w:bookmarkEnd w:id="0"/>
           </w:p>
           <w:p>
             <w:pPr>
@@ -12888,8 +12900,6 @@
               </w:rPr>
               <w:t>Default : 20</w:t>
             </w:r>
-            <w:bookmarkStart w:id="0" w:name="_GoBack"/>
-            <w:bookmarkEnd w:id="0"/>
           </w:p>
         </w:tc>
       </w:tr>

</xml_diff>

<commit_message>
- Added status 404 in Get
</commit_message>
<xml_diff>
--- a/002 - DOCUMENT/API Documentation/Olives/patient_api_endpoints_heartbeat.docx
+++ b/002 - DOCUMENT/API Documentation/Olives/patient_api_endpoints_heartbeat.docx
@@ -1337,7 +1337,7 @@
               <w:rPr>
                 <w:rFonts w:ascii="Times New Roman" w:hAnsi="Times New Roman" w:cs="Times New Roman"/>
                 <w:b/>
-                <w:color w:val="000000" w:themeColor="text1"/>
+                <w:color w:val="00B050"/>
                 <w:sz w:val="20"/>
                 <w:szCs w:val="20"/>
               </w:rPr>
@@ -1347,7 +1347,7 @@
               <w:rPr>
                 <w:rFonts w:ascii="Times New Roman" w:hAnsi="Times New Roman" w:cs="Times New Roman"/>
                 <w:b/>
-                <w:color w:val="000000" w:themeColor="text1"/>
+                <w:color w:val="00B050"/>
                 <w:sz w:val="20"/>
                 <w:szCs w:val="20"/>
               </w:rPr>
@@ -1826,16 +1826,16 @@
               <w:rPr>
                 <w:rFonts w:ascii="Times New Roman" w:hAnsi="Times New Roman" w:cs="Times New Roman"/>
                 <w:b/>
-                <w:color w:val="000000" w:themeColor="text1"/>
-                <w:sz w:val="20"/>
-                <w:szCs w:val="20"/>
-              </w:rPr>
-            </w:pPr>
-            <w:r>
-              <w:rPr>
-                <w:rFonts w:ascii="Times New Roman" w:hAnsi="Times New Roman" w:cs="Times New Roman"/>
-                <w:b/>
-                <w:color w:val="000000" w:themeColor="text1"/>
+                <w:color w:val="FF0000"/>
+                <w:sz w:val="20"/>
+                <w:szCs w:val="20"/>
+              </w:rPr>
+            </w:pPr>
+            <w:r>
+              <w:rPr>
+                <w:rFonts w:ascii="Times New Roman" w:hAnsi="Times New Roman" w:cs="Times New Roman"/>
+                <w:b/>
+                <w:color w:val="FF0000"/>
                 <w:sz w:val="20"/>
                 <w:szCs w:val="20"/>
               </w:rPr>
@@ -1993,16 +1993,16 @@
               <w:rPr>
                 <w:rFonts w:ascii="Times New Roman" w:hAnsi="Times New Roman" w:cs="Times New Roman"/>
                 <w:b/>
-                <w:color w:val="000000" w:themeColor="text1"/>
-                <w:sz w:val="20"/>
-                <w:szCs w:val="20"/>
-              </w:rPr>
-            </w:pPr>
-            <w:r>
-              <w:rPr>
-                <w:rFonts w:ascii="Times New Roman" w:hAnsi="Times New Roman" w:cs="Times New Roman"/>
-                <w:b/>
-                <w:color w:val="000000" w:themeColor="text1"/>
+                <w:color w:val="FF0000"/>
+                <w:sz w:val="20"/>
+                <w:szCs w:val="20"/>
+              </w:rPr>
+            </w:pPr>
+            <w:r>
+              <w:rPr>
+                <w:rFonts w:ascii="Times New Roman" w:hAnsi="Times New Roman" w:cs="Times New Roman"/>
+                <w:b/>
+                <w:color w:val="FF0000"/>
                 <w:sz w:val="20"/>
                 <w:szCs w:val="20"/>
               </w:rPr>
@@ -2185,16 +2185,16 @@
               <w:rPr>
                 <w:rFonts w:ascii="Times New Roman" w:hAnsi="Times New Roman" w:cs="Times New Roman"/>
                 <w:b/>
-                <w:color w:val="000000" w:themeColor="text1"/>
-                <w:sz w:val="20"/>
-                <w:szCs w:val="20"/>
-              </w:rPr>
-            </w:pPr>
-            <w:r>
-              <w:rPr>
-                <w:rFonts w:ascii="Times New Roman" w:hAnsi="Times New Roman" w:cs="Times New Roman"/>
-                <w:b/>
-                <w:color w:val="000000" w:themeColor="text1"/>
+                <w:color w:val="FF0000"/>
+                <w:sz w:val="20"/>
+                <w:szCs w:val="20"/>
+              </w:rPr>
+            </w:pPr>
+            <w:r>
+              <w:rPr>
+                <w:rFonts w:ascii="Times New Roman" w:hAnsi="Times New Roman" w:cs="Times New Roman"/>
+                <w:b/>
+                <w:color w:val="FF0000"/>
                 <w:sz w:val="20"/>
                 <w:szCs w:val="20"/>
               </w:rPr>
@@ -2386,16 +2386,16 @@
               <w:rPr>
                 <w:rFonts w:ascii="Times New Roman" w:hAnsi="Times New Roman" w:cs="Times New Roman"/>
                 <w:b/>
-                <w:color w:val="000000" w:themeColor="text1"/>
-                <w:sz w:val="20"/>
-                <w:szCs w:val="20"/>
-              </w:rPr>
-            </w:pPr>
-            <w:r>
-              <w:rPr>
-                <w:rFonts w:ascii="Times New Roman" w:hAnsi="Times New Roman" w:cs="Times New Roman"/>
-                <w:b/>
-                <w:color w:val="000000" w:themeColor="text1"/>
+                <w:color w:val="FF0000"/>
+                <w:sz w:val="20"/>
+                <w:szCs w:val="20"/>
+              </w:rPr>
+            </w:pPr>
+            <w:r>
+              <w:rPr>
+                <w:rFonts w:ascii="Times New Roman" w:hAnsi="Times New Roman" w:cs="Times New Roman"/>
+                <w:b/>
+                <w:color w:val="FF0000"/>
                 <w:sz w:val="20"/>
                 <w:szCs w:val="20"/>
               </w:rPr>
@@ -2543,6 +2543,187 @@
                 <w:color w:val="000000" w:themeColor="text1"/>
                 <w:sz w:val="20"/>
                 <w:szCs w:val="20"/>
+              </w:rPr>
+            </w:pPr>
+            <w:r>
+              <w:rPr>
+                <w:rFonts w:ascii="Consolas" w:hAnsi="Consolas" w:cs="Consolas"/>
+                <w:color w:val="000000"/>
+                <w:sz w:val="19"/>
+                <w:szCs w:val="19"/>
+                <w:highlight w:val="white"/>
+                <w:lang w:val="vi-VN"/>
+              </w:rPr>
+              <w:t>}</w:t>
+            </w:r>
+          </w:p>
+        </w:tc>
+      </w:tr>
+      <w:tr>
+        <w:tc>
+          <w:tcPr>
+            <w:tcW w:w="2329" w:type="dxa"/>
+            <w:shd w:val="clear" w:color="auto" w:fill="auto"/>
+            <w:vAlign w:val="center"/>
+          </w:tcPr>
+          <w:p>
+            <w:pPr>
+              <w:pStyle w:val="ListParagraph"/>
+              <w:ind w:left="0"/>
+              <w:jc w:val="center"/>
+              <w:rPr>
+                <w:rFonts w:ascii="Times New Roman" w:hAnsi="Times New Roman" w:cs="Times New Roman"/>
+                <w:b/>
+                <w:color w:val="000000" w:themeColor="text1"/>
+                <w:sz w:val="20"/>
+                <w:szCs w:val="20"/>
+              </w:rPr>
+            </w:pPr>
+            <w:r>
+              <w:rPr>
+                <w:rFonts w:ascii="Times New Roman" w:hAnsi="Times New Roman" w:cs="Times New Roman"/>
+                <w:b/>
+                <w:color w:val="FF0000"/>
+                <w:sz w:val="20"/>
+                <w:szCs w:val="20"/>
+              </w:rPr>
+              <w:t>404</w:t>
+            </w:r>
+          </w:p>
+        </w:tc>
+        <w:tc>
+          <w:tcPr>
+            <w:tcW w:w="8586" w:type="dxa"/>
+            <w:shd w:val="clear" w:color="auto" w:fill="auto"/>
+          </w:tcPr>
+          <w:p>
+            <w:pPr>
+              <w:autoSpaceDE w:val="0"/>
+              <w:autoSpaceDN w:val="0"/>
+              <w:adjustRightInd w:val="0"/>
+              <w:rPr>
+                <w:rFonts w:ascii="Consolas" w:hAnsi="Consolas" w:cs="Consolas"/>
+                <w:color w:val="000000"/>
+                <w:sz w:val="19"/>
+                <w:szCs w:val="19"/>
+                <w:highlight w:val="white"/>
+                <w:lang w:val="vi-VN"/>
+              </w:rPr>
+            </w:pPr>
+            <w:r>
+              <w:rPr>
+                <w:rFonts w:ascii="Consolas" w:hAnsi="Consolas" w:cs="Consolas"/>
+                <w:color w:val="000000"/>
+                <w:sz w:val="19"/>
+                <w:szCs w:val="19"/>
+                <w:highlight w:val="white"/>
+                <w:lang w:val="vi-VN"/>
+              </w:rPr>
+              <w:t>{</w:t>
+            </w:r>
+          </w:p>
+          <w:p>
+            <w:pPr>
+              <w:autoSpaceDE w:val="0"/>
+              <w:autoSpaceDN w:val="0"/>
+              <w:adjustRightInd w:val="0"/>
+              <w:rPr>
+                <w:rFonts w:ascii="Consolas" w:hAnsi="Consolas" w:cs="Consolas"/>
+                <w:color w:val="000000"/>
+                <w:sz w:val="19"/>
+                <w:szCs w:val="19"/>
+                <w:highlight w:val="white"/>
+                <w:lang w:val="vi-VN"/>
+              </w:rPr>
+            </w:pPr>
+            <w:r>
+              <w:rPr>
+                <w:rFonts w:ascii="Consolas" w:hAnsi="Consolas" w:cs="Consolas"/>
+                <w:color w:val="000000"/>
+                <w:sz w:val="19"/>
+                <w:szCs w:val="19"/>
+                <w:highlight w:val="white"/>
+                <w:lang w:val="vi-VN"/>
+              </w:rPr>
+              <w:t xml:space="preserve">  </w:t>
+            </w:r>
+            <w:r>
+              <w:rPr>
+                <w:rFonts w:ascii="Consolas" w:hAnsi="Consolas" w:cs="Consolas"/>
+                <w:color w:val="2E75B6"/>
+                <w:sz w:val="19"/>
+                <w:szCs w:val="19"/>
+                <w:highlight w:val="white"/>
+                <w:lang w:val="vi-VN"/>
+              </w:rPr>
+              <w:t>"Error"</w:t>
+            </w:r>
+            <w:r>
+              <w:rPr>
+                <w:rFonts w:ascii="Consolas" w:hAnsi="Consolas" w:cs="Consolas"/>
+                <w:color w:val="000000"/>
+                <w:sz w:val="19"/>
+                <w:szCs w:val="19"/>
+                <w:highlight w:val="white"/>
+                <w:lang w:val="vi-VN"/>
+              </w:rPr>
+              <w:t xml:space="preserve">: </w:t>
+            </w:r>
+            <w:r>
+              <w:rPr>
+                <w:rFonts w:ascii="Consolas" w:hAnsi="Consolas" w:cs="Consolas"/>
+                <w:color w:val="A31515"/>
+                <w:sz w:val="19"/>
+                <w:szCs w:val="19"/>
+                <w:highlight w:val="white"/>
+                <w:lang w:val="vi-VN"/>
+              </w:rPr>
+              <w:t>"</w:t>
+            </w:r>
+            <w:r>
+              <w:rPr>
+                <w:rFonts w:ascii="Consolas" w:hAnsi="Consolas" w:cs="Consolas"/>
+                <w:color w:val="A31515"/>
+                <w:sz w:val="19"/>
+                <w:szCs w:val="19"/>
+                <w:highlight w:val="white"/>
+              </w:rPr>
+              <w:t>W0</w:t>
+            </w:r>
+            <w:r>
+              <w:rPr>
+                <w:rFonts w:ascii="Consolas" w:hAnsi="Consolas" w:cs="Consolas"/>
+                <w:color w:val="A31515"/>
+                <w:sz w:val="19"/>
+                <w:szCs w:val="19"/>
+                <w:highlight w:val="white"/>
+              </w:rPr>
+              <w:t>06</w:t>
+            </w:r>
+            <w:r>
+              <w:rPr>
+                <w:rFonts w:ascii="Consolas" w:hAnsi="Consolas" w:cs="Consolas"/>
+                <w:color w:val="A31515"/>
+                <w:sz w:val="19"/>
+                <w:szCs w:val="19"/>
+                <w:highlight w:val="white"/>
+                <w:lang w:val="vi-VN"/>
+              </w:rPr>
+              <w:t>"</w:t>
+            </w:r>
+          </w:p>
+          <w:p>
+            <w:pPr>
+              <w:autoSpaceDE w:val="0"/>
+              <w:autoSpaceDN w:val="0"/>
+              <w:adjustRightInd w:val="0"/>
+              <w:rPr>
+                <w:rFonts w:ascii="Consolas" w:hAnsi="Consolas" w:cs="Consolas"/>
+                <w:color w:val="000000"/>
+                <w:sz w:val="19"/>
+                <w:szCs w:val="19"/>
+                <w:highlight w:val="white"/>
+                <w:lang w:val="vi-VN"/>
               </w:rPr>
             </w:pPr>
             <w:r>
@@ -2568,59 +2749,6 @@
           <w:color w:val="000000" w:themeColor="text1"/>
           <w:sz w:val="20"/>
           <w:szCs w:val="20"/>
-        </w:rPr>
-      </w:pPr>
-    </w:p>
-    <w:p>
-      <w:pPr>
-        <w:pStyle w:val="ListParagraph"/>
-        <w:rPr>
-          <w:rFonts w:ascii="Times New Roman" w:hAnsi="Times New Roman" w:cs="Times New Roman"/>
-          <w:color w:val="000000" w:themeColor="text1"/>
-          <w:sz w:val="20"/>
-          <w:szCs w:val="20"/>
-        </w:rPr>
-      </w:pPr>
-    </w:p>
-    <w:p>
-      <w:pPr>
-        <w:pStyle w:val="ListParagraph"/>
-        <w:rPr>
-          <w:rFonts w:ascii="Times New Roman" w:hAnsi="Times New Roman" w:cs="Times New Roman"/>
-          <w:color w:val="000000" w:themeColor="text1"/>
-          <w:sz w:val="20"/>
-          <w:szCs w:val="20"/>
-        </w:rPr>
-      </w:pPr>
-    </w:p>
-    <w:p>
-      <w:pPr>
-        <w:pStyle w:val="ListParagraph"/>
-        <w:rPr>
-          <w:rFonts w:ascii="Times New Roman" w:hAnsi="Times New Roman" w:cs="Times New Roman"/>
-          <w:color w:val="000000" w:themeColor="text1"/>
-          <w:sz w:val="20"/>
-          <w:szCs w:val="20"/>
-        </w:rPr>
-      </w:pPr>
-    </w:p>
-    <w:p>
-      <w:pPr>
-        <w:rPr>
-          <w:rFonts w:ascii="Times New Roman" w:hAnsi="Times New Roman" w:cs="Times New Roman"/>
-          <w:color w:val="000000" w:themeColor="text1"/>
-          <w:sz w:val="28"/>
-          <w:szCs w:val="28"/>
-        </w:rPr>
-      </w:pPr>
-    </w:p>
-    <w:p>
-      <w:pPr>
-        <w:rPr>
-          <w:rFonts w:ascii="Times New Roman" w:hAnsi="Times New Roman" w:cs="Times New Roman"/>
-          <w:color w:val="000000" w:themeColor="text1"/>
-          <w:sz w:val="28"/>
-          <w:szCs w:val="28"/>
         </w:rPr>
       </w:pPr>
     </w:p>
@@ -2647,6 +2775,7 @@
           <w:sz w:val="28"/>
           <w:szCs w:val="28"/>
         </w:rPr>
+        <w:lastRenderedPageBreak/>
         <w:t>Edit</w:t>
       </w:r>
     </w:p>
@@ -5397,7 +5526,6 @@
                 <w:sz w:val="20"/>
                 <w:szCs w:val="20"/>
               </w:rPr>
-              <w:lastRenderedPageBreak/>
               <w:t>403</w:t>
             </w:r>
           </w:p>
@@ -5592,6 +5720,7 @@
                 <w:sz w:val="20"/>
                 <w:szCs w:val="20"/>
               </w:rPr>
+              <w:lastRenderedPageBreak/>
               <w:t>404</w:t>
             </w:r>
           </w:p>
@@ -5799,6 +5928,17 @@
           <w:color w:val="000000" w:themeColor="text1"/>
           <w:sz w:val="20"/>
           <w:szCs w:val="20"/>
+        </w:rPr>
+      </w:pPr>
+    </w:p>
+    <w:p>
+      <w:pPr>
+        <w:spacing w:after="160" w:line="259" w:lineRule="auto"/>
+        <w:rPr>
+          <w:rFonts w:ascii="Times New Roman" w:hAnsi="Times New Roman" w:cs="Times New Roman"/>
+          <w:color w:val="000000" w:themeColor="text1"/>
+          <w:sz w:val="28"/>
+          <w:szCs w:val="28"/>
         </w:rPr>
       </w:pPr>
     </w:p>
@@ -8162,16 +8302,6 @@
     </w:p>
     <w:p>
       <w:pPr>
-        <w:rPr>
-          <w:rFonts w:ascii="Times New Roman" w:hAnsi="Times New Roman" w:cs="Times New Roman"/>
-          <w:color w:val="000000" w:themeColor="text1"/>
-          <w:sz w:val="20"/>
-          <w:szCs w:val="20"/>
-        </w:rPr>
-      </w:pPr>
-    </w:p>
-    <w:p>
-      <w:pPr>
         <w:pStyle w:val="ListParagraph"/>
         <w:numPr>
           <w:ilvl w:val="0"/>
@@ -10667,26 +10797,8 @@
           <w:szCs w:val="20"/>
         </w:rPr>
       </w:pPr>
-    </w:p>
-    <w:p>
-      <w:pPr>
-        <w:rPr>
-          <w:rFonts w:ascii="Times New Roman" w:hAnsi="Times New Roman" w:cs="Times New Roman"/>
-          <w:color w:val="000000" w:themeColor="text1"/>
-          <w:sz w:val="20"/>
-          <w:szCs w:val="20"/>
-        </w:rPr>
-      </w:pPr>
-    </w:p>
-    <w:p>
-      <w:pPr>
-        <w:rPr>
-          <w:rFonts w:ascii="Times New Roman" w:hAnsi="Times New Roman" w:cs="Times New Roman"/>
-          <w:color w:val="000000" w:themeColor="text1"/>
-          <w:sz w:val="20"/>
-          <w:szCs w:val="20"/>
-        </w:rPr>
-      </w:pPr>
+      <w:bookmarkStart w:id="0" w:name="_GoBack"/>
+      <w:bookmarkEnd w:id="0"/>
     </w:p>
     <w:p>
       <w:pPr>
@@ -10711,6 +10823,7 @@
           <w:sz w:val="28"/>
           <w:szCs w:val="28"/>
         </w:rPr>
+        <w:lastRenderedPageBreak/>
         <w:t>Filter</w:t>
       </w:r>
     </w:p>
@@ -13775,7 +13888,6 @@
                 <w:sz w:val="20"/>
                 <w:szCs w:val="20"/>
               </w:rPr>
-              <w:lastRenderedPageBreak/>
               <w:t>200</w:t>
             </w:r>
           </w:p>
@@ -13908,6 +14020,7 @@
                 <w:highlight w:val="white"/>
                 <w:lang w:val="vi-VN"/>
               </w:rPr>
+              <w:lastRenderedPageBreak/>
               <w:t xml:space="preserve">      </w:t>
             </w:r>
             <w:r>
@@ -14364,6 +14477,7 @@
                 <w:sz w:val="20"/>
                 <w:szCs w:val="20"/>
               </w:rPr>
+              <w:lastRenderedPageBreak/>
               <w:t>400</w:t>
             </w:r>
           </w:p>
@@ -14614,8 +14728,6 @@
               </w:rPr>
               <w:t>No email or password contained in request header. Front-end should redirect user to login page.</w:t>
             </w:r>
-            <w:bookmarkStart w:id="0" w:name="_GoBack"/>
-            <w:bookmarkEnd w:id="0"/>
           </w:p>
         </w:tc>
         <w:tc>

</xml_diff>

<commit_message>
- Removed 404 from Create
</commit_message>
<xml_diff>
--- a/002 - DOCUMENT/API Documentation/Olives/patient_api_endpoints_heartbeat.docx
+++ b/002 - DOCUMENT/API Documentation/Olives/patient_api_endpoints_heartbeat.docx
@@ -2559,188 +2559,40 @@
           </w:p>
         </w:tc>
       </w:tr>
-      <w:tr>
-        <w:tc>
-          <w:tcPr>
-            <w:tcW w:w="2329" w:type="dxa"/>
-            <w:shd w:val="clear" w:color="auto" w:fill="auto"/>
-            <w:vAlign w:val="center"/>
-          </w:tcPr>
-          <w:p>
-            <w:pPr>
-              <w:pStyle w:val="ListParagraph"/>
-              <w:ind w:left="0"/>
-              <w:jc w:val="center"/>
-              <w:rPr>
-                <w:rFonts w:ascii="Times New Roman" w:hAnsi="Times New Roman" w:cs="Times New Roman"/>
-                <w:b/>
-                <w:color w:val="000000" w:themeColor="text1"/>
-                <w:sz w:val="20"/>
-                <w:szCs w:val="20"/>
-              </w:rPr>
-            </w:pPr>
-            <w:r>
-              <w:rPr>
-                <w:rFonts w:ascii="Times New Roman" w:hAnsi="Times New Roman" w:cs="Times New Roman"/>
-                <w:b/>
-                <w:color w:val="FF0000"/>
-                <w:sz w:val="20"/>
-                <w:szCs w:val="20"/>
-              </w:rPr>
-              <w:t>404</w:t>
-            </w:r>
-          </w:p>
-        </w:tc>
-        <w:tc>
-          <w:tcPr>
-            <w:tcW w:w="8586" w:type="dxa"/>
-            <w:shd w:val="clear" w:color="auto" w:fill="auto"/>
-          </w:tcPr>
-          <w:p>
-            <w:pPr>
-              <w:autoSpaceDE w:val="0"/>
-              <w:autoSpaceDN w:val="0"/>
-              <w:adjustRightInd w:val="0"/>
-              <w:rPr>
-                <w:rFonts w:ascii="Consolas" w:hAnsi="Consolas" w:cs="Consolas"/>
-                <w:color w:val="000000"/>
-                <w:sz w:val="19"/>
-                <w:szCs w:val="19"/>
-                <w:highlight w:val="white"/>
-                <w:lang w:val="vi-VN"/>
-              </w:rPr>
-            </w:pPr>
-            <w:r>
-              <w:rPr>
-                <w:rFonts w:ascii="Consolas" w:hAnsi="Consolas" w:cs="Consolas"/>
-                <w:color w:val="000000"/>
-                <w:sz w:val="19"/>
-                <w:szCs w:val="19"/>
-                <w:highlight w:val="white"/>
-                <w:lang w:val="vi-VN"/>
-              </w:rPr>
-              <w:t>{</w:t>
-            </w:r>
-          </w:p>
-          <w:p>
-            <w:pPr>
-              <w:autoSpaceDE w:val="0"/>
-              <w:autoSpaceDN w:val="0"/>
-              <w:adjustRightInd w:val="0"/>
-              <w:rPr>
-                <w:rFonts w:ascii="Consolas" w:hAnsi="Consolas" w:cs="Consolas"/>
-                <w:color w:val="000000"/>
-                <w:sz w:val="19"/>
-                <w:szCs w:val="19"/>
-                <w:highlight w:val="white"/>
-                <w:lang w:val="vi-VN"/>
-              </w:rPr>
-            </w:pPr>
-            <w:r>
-              <w:rPr>
-                <w:rFonts w:ascii="Consolas" w:hAnsi="Consolas" w:cs="Consolas"/>
-                <w:color w:val="000000"/>
-                <w:sz w:val="19"/>
-                <w:szCs w:val="19"/>
-                <w:highlight w:val="white"/>
-                <w:lang w:val="vi-VN"/>
-              </w:rPr>
-              <w:t xml:space="preserve">  </w:t>
-            </w:r>
-            <w:r>
-              <w:rPr>
-                <w:rFonts w:ascii="Consolas" w:hAnsi="Consolas" w:cs="Consolas"/>
-                <w:color w:val="2E75B6"/>
-                <w:sz w:val="19"/>
-                <w:szCs w:val="19"/>
-                <w:highlight w:val="white"/>
-                <w:lang w:val="vi-VN"/>
-              </w:rPr>
-              <w:t>"Error"</w:t>
-            </w:r>
-            <w:r>
-              <w:rPr>
-                <w:rFonts w:ascii="Consolas" w:hAnsi="Consolas" w:cs="Consolas"/>
-                <w:color w:val="000000"/>
-                <w:sz w:val="19"/>
-                <w:szCs w:val="19"/>
-                <w:highlight w:val="white"/>
-                <w:lang w:val="vi-VN"/>
-              </w:rPr>
-              <w:t xml:space="preserve">: </w:t>
-            </w:r>
-            <w:r>
-              <w:rPr>
-                <w:rFonts w:ascii="Consolas" w:hAnsi="Consolas" w:cs="Consolas"/>
-                <w:color w:val="A31515"/>
-                <w:sz w:val="19"/>
-                <w:szCs w:val="19"/>
-                <w:highlight w:val="white"/>
-                <w:lang w:val="vi-VN"/>
-              </w:rPr>
-              <w:t>"</w:t>
-            </w:r>
-            <w:r>
-              <w:rPr>
-                <w:rFonts w:ascii="Consolas" w:hAnsi="Consolas" w:cs="Consolas"/>
-                <w:color w:val="A31515"/>
-                <w:sz w:val="19"/>
-                <w:szCs w:val="19"/>
-                <w:highlight w:val="white"/>
-              </w:rPr>
-              <w:t>W0</w:t>
-            </w:r>
-            <w:r>
-              <w:rPr>
-                <w:rFonts w:ascii="Consolas" w:hAnsi="Consolas" w:cs="Consolas"/>
-                <w:color w:val="A31515"/>
-                <w:sz w:val="19"/>
-                <w:szCs w:val="19"/>
-                <w:highlight w:val="white"/>
-              </w:rPr>
-              <w:t>06</w:t>
-            </w:r>
-            <w:r>
-              <w:rPr>
-                <w:rFonts w:ascii="Consolas" w:hAnsi="Consolas" w:cs="Consolas"/>
-                <w:color w:val="A31515"/>
-                <w:sz w:val="19"/>
-                <w:szCs w:val="19"/>
-                <w:highlight w:val="white"/>
-                <w:lang w:val="vi-VN"/>
-              </w:rPr>
-              <w:t>"</w:t>
-            </w:r>
-          </w:p>
-          <w:p>
-            <w:pPr>
-              <w:autoSpaceDE w:val="0"/>
-              <w:autoSpaceDN w:val="0"/>
-              <w:adjustRightInd w:val="0"/>
-              <w:rPr>
-                <w:rFonts w:ascii="Consolas" w:hAnsi="Consolas" w:cs="Consolas"/>
-                <w:color w:val="000000"/>
-                <w:sz w:val="19"/>
-                <w:szCs w:val="19"/>
-                <w:highlight w:val="white"/>
-                <w:lang w:val="vi-VN"/>
-              </w:rPr>
-            </w:pPr>
-            <w:r>
-              <w:rPr>
-                <w:rFonts w:ascii="Consolas" w:hAnsi="Consolas" w:cs="Consolas"/>
-                <w:color w:val="000000"/>
-                <w:sz w:val="19"/>
-                <w:szCs w:val="19"/>
-                <w:highlight w:val="white"/>
-                <w:lang w:val="vi-VN"/>
-              </w:rPr>
-              <w:t>}</w:t>
-            </w:r>
-          </w:p>
-        </w:tc>
-      </w:tr>
     </w:tbl>
+    <w:p>
+      <w:pPr>
+        <w:pStyle w:val="ListParagraph"/>
+        <w:rPr>
+          <w:rFonts w:ascii="Times New Roman" w:hAnsi="Times New Roman" w:cs="Times New Roman"/>
+          <w:color w:val="000000" w:themeColor="text1"/>
+          <w:sz w:val="20"/>
+          <w:szCs w:val="20"/>
+        </w:rPr>
+      </w:pPr>
+    </w:p>
+    <w:p>
+      <w:pPr>
+        <w:pStyle w:val="ListParagraph"/>
+        <w:rPr>
+          <w:rFonts w:ascii="Times New Roman" w:hAnsi="Times New Roman" w:cs="Times New Roman"/>
+          <w:color w:val="000000" w:themeColor="text1"/>
+          <w:sz w:val="20"/>
+          <w:szCs w:val="20"/>
+        </w:rPr>
+      </w:pPr>
+    </w:p>
+    <w:p>
+      <w:pPr>
+        <w:pStyle w:val="ListParagraph"/>
+        <w:rPr>
+          <w:rFonts w:ascii="Times New Roman" w:hAnsi="Times New Roman" w:cs="Times New Roman"/>
+          <w:color w:val="000000" w:themeColor="text1"/>
+          <w:sz w:val="20"/>
+          <w:szCs w:val="20"/>
+        </w:rPr>
+      </w:pPr>
+    </w:p>
     <w:p>
       <w:pPr>
         <w:pStyle w:val="ListParagraph"/>
@@ -4274,7 +4126,7 @@
               <w:rPr>
                 <w:rFonts w:ascii="Times New Roman" w:hAnsi="Times New Roman" w:cs="Times New Roman"/>
                 <w:b/>
-                <w:color w:val="000000" w:themeColor="text1"/>
+                <w:color w:val="00B050"/>
                 <w:sz w:val="20"/>
                 <w:szCs w:val="20"/>
               </w:rPr>
@@ -4753,16 +4605,16 @@
               <w:rPr>
                 <w:rFonts w:ascii="Times New Roman" w:hAnsi="Times New Roman" w:cs="Times New Roman"/>
                 <w:b/>
-                <w:color w:val="000000" w:themeColor="text1"/>
-                <w:sz w:val="20"/>
-                <w:szCs w:val="20"/>
-              </w:rPr>
-            </w:pPr>
-            <w:r>
-              <w:rPr>
-                <w:rFonts w:ascii="Times New Roman" w:hAnsi="Times New Roman" w:cs="Times New Roman"/>
-                <w:b/>
-                <w:color w:val="000000" w:themeColor="text1"/>
+                <w:color w:val="FF0000"/>
+                <w:sz w:val="20"/>
+                <w:szCs w:val="20"/>
+              </w:rPr>
+            </w:pPr>
+            <w:r>
+              <w:rPr>
+                <w:rFonts w:ascii="Times New Roman" w:hAnsi="Times New Roman" w:cs="Times New Roman"/>
+                <w:b/>
+                <w:color w:val="FF0000"/>
                 <w:sz w:val="20"/>
                 <w:szCs w:val="20"/>
               </w:rPr>
@@ -4953,16 +4805,16 @@
               <w:rPr>
                 <w:rFonts w:ascii="Times New Roman" w:hAnsi="Times New Roman" w:cs="Times New Roman"/>
                 <w:b/>
-                <w:color w:val="000000" w:themeColor="text1"/>
-                <w:sz w:val="20"/>
-                <w:szCs w:val="20"/>
-              </w:rPr>
-            </w:pPr>
-            <w:r>
-              <w:rPr>
-                <w:rFonts w:ascii="Times New Roman" w:hAnsi="Times New Roman" w:cs="Times New Roman"/>
-                <w:b/>
-                <w:color w:val="000000" w:themeColor="text1"/>
+                <w:color w:val="FF0000"/>
+                <w:sz w:val="20"/>
+                <w:szCs w:val="20"/>
+              </w:rPr>
+            </w:pPr>
+            <w:r>
+              <w:rPr>
+                <w:rFonts w:ascii="Times New Roman" w:hAnsi="Times New Roman" w:cs="Times New Roman"/>
+                <w:b/>
+                <w:color w:val="FF0000"/>
                 <w:sz w:val="20"/>
                 <w:szCs w:val="20"/>
               </w:rPr>
@@ -5120,16 +4972,16 @@
               <w:rPr>
                 <w:rFonts w:ascii="Times New Roman" w:hAnsi="Times New Roman" w:cs="Times New Roman"/>
                 <w:b/>
-                <w:color w:val="000000" w:themeColor="text1"/>
-                <w:sz w:val="20"/>
-                <w:szCs w:val="20"/>
-              </w:rPr>
-            </w:pPr>
-            <w:r>
-              <w:rPr>
-                <w:rFonts w:ascii="Times New Roman" w:hAnsi="Times New Roman" w:cs="Times New Roman"/>
-                <w:b/>
-                <w:color w:val="000000" w:themeColor="text1"/>
+                <w:color w:val="FF0000"/>
+                <w:sz w:val="20"/>
+                <w:szCs w:val="20"/>
+              </w:rPr>
+            </w:pPr>
+            <w:r>
+              <w:rPr>
+                <w:rFonts w:ascii="Times New Roman" w:hAnsi="Times New Roman" w:cs="Times New Roman"/>
+                <w:b/>
+                <w:color w:val="FF0000"/>
                 <w:sz w:val="20"/>
                 <w:szCs w:val="20"/>
               </w:rPr>
@@ -5312,16 +5164,16 @@
               <w:rPr>
                 <w:rFonts w:ascii="Times New Roman" w:hAnsi="Times New Roman" w:cs="Times New Roman"/>
                 <w:b/>
-                <w:color w:val="000000" w:themeColor="text1"/>
-                <w:sz w:val="20"/>
-                <w:szCs w:val="20"/>
-              </w:rPr>
-            </w:pPr>
-            <w:r>
-              <w:rPr>
-                <w:rFonts w:ascii="Times New Roman" w:hAnsi="Times New Roman" w:cs="Times New Roman"/>
-                <w:b/>
-                <w:color w:val="000000" w:themeColor="text1"/>
+                <w:color w:val="FF0000"/>
+                <w:sz w:val="20"/>
+                <w:szCs w:val="20"/>
+              </w:rPr>
+            </w:pPr>
+            <w:r>
+              <w:rPr>
+                <w:rFonts w:ascii="Times New Roman" w:hAnsi="Times New Roman" w:cs="Times New Roman"/>
+                <w:b/>
+                <w:color w:val="FF0000"/>
                 <w:sz w:val="20"/>
                 <w:szCs w:val="20"/>
               </w:rPr>
@@ -5513,16 +5365,16 @@
               <w:rPr>
                 <w:rFonts w:ascii="Times New Roman" w:hAnsi="Times New Roman" w:cs="Times New Roman"/>
                 <w:b/>
-                <w:color w:val="000000" w:themeColor="text1"/>
-                <w:sz w:val="20"/>
-                <w:szCs w:val="20"/>
-              </w:rPr>
-            </w:pPr>
-            <w:r>
-              <w:rPr>
-                <w:rFonts w:ascii="Times New Roman" w:hAnsi="Times New Roman" w:cs="Times New Roman"/>
-                <w:b/>
-                <w:color w:val="000000" w:themeColor="text1"/>
+                <w:color w:val="FF0000"/>
+                <w:sz w:val="20"/>
+                <w:szCs w:val="20"/>
+              </w:rPr>
+            </w:pPr>
+            <w:r>
+              <w:rPr>
+                <w:rFonts w:ascii="Times New Roman" w:hAnsi="Times New Roman" w:cs="Times New Roman"/>
+                <w:b/>
+                <w:color w:val="FF0000"/>
                 <w:sz w:val="20"/>
                 <w:szCs w:val="20"/>
               </w:rPr>
@@ -5707,16 +5559,17 @@
               <w:rPr>
                 <w:rFonts w:ascii="Times New Roman" w:hAnsi="Times New Roman" w:cs="Times New Roman"/>
                 <w:b/>
-                <w:color w:val="000000" w:themeColor="text1"/>
-                <w:sz w:val="20"/>
-                <w:szCs w:val="20"/>
-              </w:rPr>
-            </w:pPr>
-            <w:r>
-              <w:rPr>
-                <w:rFonts w:ascii="Times New Roman" w:hAnsi="Times New Roman" w:cs="Times New Roman"/>
-                <w:b/>
-                <w:color w:val="000000" w:themeColor="text1"/>
+                <w:color w:val="FF0000"/>
+                <w:sz w:val="20"/>
+                <w:szCs w:val="20"/>
+              </w:rPr>
+            </w:pPr>
+            <w:bookmarkStart w:id="0" w:name="_GoBack"/>
+            <w:r>
+              <w:rPr>
+                <w:rFonts w:ascii="Times New Roman" w:hAnsi="Times New Roman" w:cs="Times New Roman"/>
+                <w:b/>
+                <w:color w:val="FF0000"/>
                 <w:sz w:val="20"/>
                 <w:szCs w:val="20"/>
               </w:rPr>
@@ -5724,6 +5577,7 @@
               <w:t>404</w:t>
             </w:r>
           </w:p>
+          <w:bookmarkEnd w:id="0"/>
           <w:p>
             <w:pPr>
               <w:pStyle w:val="ListParagraph"/>
@@ -10797,8 +10651,6 @@
           <w:szCs w:val="20"/>
         </w:rPr>
       </w:pPr>
-      <w:bookmarkStart w:id="0" w:name="_GoBack"/>
-      <w:bookmarkEnd w:id="0"/>
     </w:p>
     <w:p>
       <w:pPr>

</xml_diff>

<commit_message>
- Remove owner from GET
</commit_message>
<xml_diff>
--- a/002 - DOCUMENT/API Documentation/Olives/patient_api_endpoints_heartbeat.docx
+++ b/002 - DOCUMENT/API Documentation/Olives/patient_api_endpoints_heartbeat.docx
@@ -5564,7 +5564,6 @@
                 <w:szCs w:val="20"/>
               </w:rPr>
             </w:pPr>
-            <w:bookmarkStart w:id="0" w:name="_GoBack"/>
             <w:r>
               <w:rPr>
                 <w:rFonts w:ascii="Times New Roman" w:hAnsi="Times New Roman" w:cs="Times New Roman"/>
@@ -5577,7 +5576,6 @@
               <w:t>404</w:t>
             </w:r>
           </w:p>
-          <w:bookmarkEnd w:id="0"/>
           <w:p>
             <w:pPr>
               <w:pStyle w:val="ListParagraph"/>
@@ -8855,200 +8853,8 @@
                 <w:szCs w:val="20"/>
               </w:rPr>
             </w:pPr>
-            <w:r>
-              <w:rPr>
-                <w:rFonts w:ascii="Times New Roman" w:hAnsi="Times New Roman" w:cs="Times New Roman"/>
-                <w:color w:val="000000" w:themeColor="text1"/>
-                <w:sz w:val="20"/>
-                <w:szCs w:val="20"/>
-              </w:rPr>
-              <w:t>URL</w:t>
-            </w:r>
-          </w:p>
-        </w:tc>
-        <w:tc>
-          <w:tcPr>
-            <w:tcW w:w="1256" w:type="dxa"/>
-            <w:gridSpan w:val="2"/>
-            <w:shd w:val="clear" w:color="auto" w:fill="auto"/>
-            <w:vAlign w:val="center"/>
-          </w:tcPr>
-          <w:p>
-            <w:pPr>
-              <w:pStyle w:val="ListParagraph"/>
-              <w:ind w:left="0"/>
-              <w:rPr>
-                <w:rFonts w:ascii="Times New Roman" w:hAnsi="Times New Roman" w:cs="Times New Roman"/>
-                <w:b/>
-                <w:color w:val="000000" w:themeColor="text1"/>
-                <w:sz w:val="20"/>
-                <w:szCs w:val="20"/>
-              </w:rPr>
-            </w:pPr>
-            <w:r>
-              <w:rPr>
-                <w:rFonts w:ascii="Times New Roman" w:hAnsi="Times New Roman" w:cs="Times New Roman"/>
-                <w:b/>
-                <w:color w:val="000000" w:themeColor="text1"/>
-                <w:sz w:val="20"/>
-                <w:szCs w:val="20"/>
-              </w:rPr>
-              <w:t>Owner</w:t>
-            </w:r>
-          </w:p>
-        </w:tc>
-        <w:tc>
-          <w:tcPr>
-            <w:tcW w:w="1116" w:type="dxa"/>
-            <w:shd w:val="clear" w:color="auto" w:fill="auto"/>
-            <w:vAlign w:val="center"/>
-          </w:tcPr>
-          <w:p>
-            <w:pPr>
-              <w:pStyle w:val="ListParagraph"/>
-              <w:ind w:left="0"/>
-              <w:jc w:val="center"/>
-              <w:rPr>
-                <w:rFonts w:ascii="Times New Roman" w:hAnsi="Times New Roman" w:cs="Times New Roman"/>
-                <w:color w:val="000000" w:themeColor="text1"/>
-                <w:sz w:val="20"/>
-                <w:szCs w:val="20"/>
-              </w:rPr>
-            </w:pPr>
-            <w:r>
-              <w:rPr>
-                <w:rFonts w:ascii="Times New Roman" w:hAnsi="Times New Roman" w:cs="Times New Roman"/>
-                <w:color w:val="000000" w:themeColor="text1"/>
-                <w:sz w:val="20"/>
-                <w:szCs w:val="20"/>
-              </w:rPr>
-              <w:t>int</w:t>
-            </w:r>
-          </w:p>
-        </w:tc>
-        <w:tc>
-          <w:tcPr>
-            <w:tcW w:w="6842" w:type="dxa"/>
-            <w:shd w:val="clear" w:color="auto" w:fill="auto"/>
-          </w:tcPr>
-          <w:p>
-            <w:pPr>
-              <w:rPr>
-                <w:rFonts w:ascii="Times New Roman" w:hAnsi="Times New Roman" w:cs="Times New Roman"/>
-                <w:color w:val="000000" w:themeColor="text1"/>
-                <w:sz w:val="20"/>
-                <w:szCs w:val="20"/>
-              </w:rPr>
-            </w:pPr>
-            <w:r>
-              <w:rPr>
-                <w:rFonts w:ascii="Times New Roman" w:hAnsi="Times New Roman" w:cs="Times New Roman"/>
-                <w:color w:val="000000" w:themeColor="text1"/>
-                <w:sz w:val="20"/>
-                <w:szCs w:val="20"/>
-              </w:rPr>
-              <w:t>Whose heart rate records the requester want to watch.</w:t>
-            </w:r>
-          </w:p>
-          <w:p>
-            <w:pPr>
-              <w:pStyle w:val="ListParagraph"/>
-              <w:numPr>
-                <w:ilvl w:val="0"/>
-                <w:numId w:val="45"/>
-              </w:numPr>
-              <w:rPr>
-                <w:rFonts w:ascii="Times New Roman" w:hAnsi="Times New Roman" w:cs="Times New Roman"/>
-                <w:color w:val="000000" w:themeColor="text1"/>
-                <w:sz w:val="20"/>
-                <w:szCs w:val="20"/>
-              </w:rPr>
-            </w:pPr>
-            <w:r>
-              <w:rPr>
-                <w:rFonts w:ascii="Times New Roman" w:hAnsi="Times New Roman" w:cs="Times New Roman"/>
-                <w:b/>
-                <w:color w:val="000000" w:themeColor="text1"/>
-                <w:sz w:val="20"/>
-                <w:szCs w:val="20"/>
-              </w:rPr>
-              <w:t xml:space="preserve">Null </w:t>
-            </w:r>
-            <w:r>
-              <w:rPr>
-                <w:rFonts w:ascii="Times New Roman" w:hAnsi="Times New Roman" w:cs="Times New Roman"/>
-                <w:color w:val="000000" w:themeColor="text1"/>
-                <w:sz w:val="20"/>
-                <w:szCs w:val="20"/>
-              </w:rPr>
-              <w:t>: requester’s record</w:t>
-            </w:r>
-          </w:p>
-          <w:p>
-            <w:pPr>
-              <w:pStyle w:val="ListParagraph"/>
-              <w:numPr>
-                <w:ilvl w:val="0"/>
-                <w:numId w:val="45"/>
-              </w:numPr>
-              <w:rPr>
-                <w:rFonts w:ascii="Times New Roman" w:hAnsi="Times New Roman" w:cs="Times New Roman"/>
-                <w:color w:val="000000" w:themeColor="text1"/>
-                <w:sz w:val="20"/>
-                <w:szCs w:val="20"/>
-              </w:rPr>
-            </w:pPr>
-            <w:r>
-              <w:rPr>
-                <w:rFonts w:ascii="Times New Roman" w:hAnsi="Times New Roman" w:cs="Times New Roman"/>
-                <w:b/>
-                <w:color w:val="000000" w:themeColor="text1"/>
-                <w:sz w:val="20"/>
-                <w:szCs w:val="20"/>
-              </w:rPr>
-              <w:t xml:space="preserve">Not null </w:t>
-            </w:r>
-            <w:r>
-              <w:rPr>
-                <w:rFonts w:ascii="Times New Roman" w:hAnsi="Times New Roman" w:cs="Times New Roman"/>
-                <w:color w:val="000000" w:themeColor="text1"/>
-                <w:sz w:val="20"/>
-                <w:szCs w:val="20"/>
-              </w:rPr>
-              <w:t>: another persons’ record.</w:t>
-            </w:r>
-            <w:r>
-              <w:rPr>
-                <w:rFonts w:ascii="Times New Roman" w:hAnsi="Times New Roman" w:cs="Times New Roman"/>
-                <w:b/>
-                <w:color w:val="000000" w:themeColor="text1"/>
-                <w:sz w:val="20"/>
-                <w:szCs w:val="20"/>
-              </w:rPr>
-              <w:t xml:space="preserve"> </w:t>
-            </w:r>
-          </w:p>
-        </w:tc>
-      </w:tr>
-      <w:tr>
-        <w:tc>
-          <w:tcPr>
-            <w:tcW w:w="1701" w:type="dxa"/>
-            <w:shd w:val="clear" w:color="auto" w:fill="auto"/>
-            <w:vAlign w:val="center"/>
-          </w:tcPr>
-          <w:p>
-            <w:pPr>
-              <w:pStyle w:val="ListParagraph"/>
-              <w:ind w:left="0"/>
-              <w:jc w:val="center"/>
-              <w:rPr>
-                <w:rFonts w:ascii="Times New Roman" w:hAnsi="Times New Roman" w:cs="Times New Roman"/>
-                <w:color w:val="000000" w:themeColor="text1"/>
-                <w:sz w:val="20"/>
-                <w:szCs w:val="20"/>
-              </w:rPr>
-            </w:pPr>
+            <w:bookmarkStart w:id="0" w:name="_GoBack"/>
+            <w:bookmarkEnd w:id="0"/>
             <w:r>
               <w:rPr>
                 <w:rFonts w:ascii="Times New Roman" w:hAnsi="Times New Roman" w:cs="Times New Roman"/>
@@ -10675,7 +10481,6 @@
           <w:sz w:val="28"/>
           <w:szCs w:val="28"/>
         </w:rPr>
-        <w:lastRenderedPageBreak/>
         <w:t>Filter</w:t>
       </w:r>
     </w:p>
@@ -10750,6 +10555,7 @@
                 <w:sz w:val="20"/>
                 <w:szCs w:val="20"/>
               </w:rPr>
+              <w:lastRenderedPageBreak/>
               <w:t>Method</w:t>
             </w:r>
           </w:p>
@@ -13872,7 +13678,6 @@
                 <w:highlight w:val="white"/>
                 <w:lang w:val="vi-VN"/>
               </w:rPr>
-              <w:lastRenderedPageBreak/>
               <w:t xml:space="preserve">      </w:t>
             </w:r>
             <w:r>
@@ -14017,6 +13822,7 @@
                 <w:highlight w:val="white"/>
                 <w:lang w:val="vi-VN"/>
               </w:rPr>
+              <w:lastRenderedPageBreak/>
               <w:t xml:space="preserve">      </w:t>
             </w:r>
             <w:r>

</xml_diff>

<commit_message>
Added status 403 with error code : W019 to Heartbeat filter.
</commit_message>
<xml_diff>
--- a/002 - DOCUMENT/API Documentation/Olives/patient_api_endpoints_heartbeat.docx
+++ b/002 - DOCUMENT/API Documentation/Olives/patient_api_endpoints_heartbeat.docx
@@ -2700,13 +2700,13 @@
         <w:tblLook w:val="04A0" w:firstRow="1" w:lastRow="0" w:firstColumn="1" w:lastColumn="0" w:noHBand="0" w:noVBand="1"/>
       </w:tblPr>
       <w:tblGrid>
-        <w:gridCol w:w="2187"/>
-        <w:gridCol w:w="8728"/>
+        <w:gridCol w:w="1560"/>
+        <w:gridCol w:w="9355"/>
       </w:tblGrid>
       <w:tr>
         <w:tc>
           <w:tcPr>
-            <w:tcW w:w="2187" w:type="dxa"/>
+            <w:tcW w:w="1560" w:type="dxa"/>
             <w:shd w:val="clear" w:color="auto" w:fill="9CC2E5"/>
           </w:tcPr>
           <w:p>
@@ -2735,7 +2735,7 @@
         </w:tc>
         <w:tc>
           <w:tcPr>
-            <w:tcW w:w="8728" w:type="dxa"/>
+            <w:tcW w:w="9355" w:type="dxa"/>
             <w:shd w:val="clear" w:color="auto" w:fill="9CC2E5"/>
           </w:tcPr>
           <w:p>
@@ -2767,7 +2767,7 @@
       <w:tr>
         <w:tc>
           <w:tcPr>
-            <w:tcW w:w="2187" w:type="dxa"/>
+            <w:tcW w:w="1560" w:type="dxa"/>
             <w:shd w:val="clear" w:color="auto" w:fill="auto"/>
           </w:tcPr>
           <w:p>
@@ -2797,7 +2797,7 @@
         </w:tc>
         <w:tc>
           <w:tcPr>
-            <w:tcW w:w="8728" w:type="dxa"/>
+            <w:tcW w:w="9355" w:type="dxa"/>
             <w:shd w:val="clear" w:color="auto" w:fill="auto"/>
           </w:tcPr>
           <w:p>
@@ -4043,13 +4043,13 @@
         <w:tblLook w:val="04A0" w:firstRow="1" w:lastRow="0" w:firstColumn="1" w:lastColumn="0" w:noHBand="0" w:noVBand="1"/>
       </w:tblPr>
       <w:tblGrid>
-        <w:gridCol w:w="2329"/>
-        <w:gridCol w:w="8586"/>
+        <w:gridCol w:w="1560"/>
+        <w:gridCol w:w="9355"/>
       </w:tblGrid>
       <w:tr>
         <w:tc>
           <w:tcPr>
-            <w:tcW w:w="2329" w:type="dxa"/>
+            <w:tcW w:w="1560" w:type="dxa"/>
             <w:shd w:val="clear" w:color="auto" w:fill="9CC2E5"/>
           </w:tcPr>
           <w:p>
@@ -4076,7 +4076,7 @@
         </w:tc>
         <w:tc>
           <w:tcPr>
-            <w:tcW w:w="8586" w:type="dxa"/>
+            <w:tcW w:w="9355" w:type="dxa"/>
             <w:shd w:val="clear" w:color="auto" w:fill="9CC2E5"/>
           </w:tcPr>
           <w:p>
@@ -4105,7 +4105,7 @@
       <w:tr>
         <w:tc>
           <w:tcPr>
-            <w:tcW w:w="2329" w:type="dxa"/>
+            <w:tcW w:w="1560" w:type="dxa"/>
             <w:shd w:val="clear" w:color="auto" w:fill="auto"/>
             <w:vAlign w:val="center"/>
           </w:tcPr>
@@ -4136,7 +4136,7 @@
         </w:tc>
         <w:tc>
           <w:tcPr>
-            <w:tcW w:w="8586" w:type="dxa"/>
+            <w:tcW w:w="9355" w:type="dxa"/>
             <w:shd w:val="clear" w:color="auto" w:fill="auto"/>
           </w:tcPr>
           <w:p>
@@ -4593,7 +4593,7 @@
       <w:tr>
         <w:tc>
           <w:tcPr>
-            <w:tcW w:w="2329" w:type="dxa"/>
+            <w:tcW w:w="1560" w:type="dxa"/>
             <w:shd w:val="clear" w:color="auto" w:fill="auto"/>
             <w:vAlign w:val="center"/>
           </w:tcPr>
@@ -4645,7 +4645,7 @@
         </w:tc>
         <w:tc>
           <w:tcPr>
-            <w:tcW w:w="8586" w:type="dxa"/>
+            <w:tcW w:w="9355" w:type="dxa"/>
             <w:shd w:val="clear" w:color="auto" w:fill="auto"/>
           </w:tcPr>
           <w:p>
@@ -4793,7 +4793,7 @@
       <w:tr>
         <w:tc>
           <w:tcPr>
-            <w:tcW w:w="2329" w:type="dxa"/>
+            <w:tcW w:w="1560" w:type="dxa"/>
             <w:shd w:val="clear" w:color="auto" w:fill="auto"/>
             <w:vAlign w:val="center"/>
           </w:tcPr>
@@ -4845,7 +4845,7 @@
         </w:tc>
         <w:tc>
           <w:tcPr>
-            <w:tcW w:w="8586" w:type="dxa"/>
+            <w:tcW w:w="9355" w:type="dxa"/>
             <w:shd w:val="clear" w:color="auto" w:fill="auto"/>
           </w:tcPr>
           <w:p>
@@ -4960,7 +4960,7 @@
       <w:tr>
         <w:tc>
           <w:tcPr>
-            <w:tcW w:w="2329" w:type="dxa"/>
+            <w:tcW w:w="1560" w:type="dxa"/>
             <w:shd w:val="clear" w:color="auto" w:fill="auto"/>
             <w:vAlign w:val="center"/>
           </w:tcPr>
@@ -5012,7 +5012,7 @@
         </w:tc>
         <w:tc>
           <w:tcPr>
-            <w:tcW w:w="8586" w:type="dxa"/>
+            <w:tcW w:w="9355" w:type="dxa"/>
             <w:shd w:val="clear" w:color="auto" w:fill="auto"/>
           </w:tcPr>
           <w:p>
@@ -5152,7 +5152,7 @@
       <w:tr>
         <w:tc>
           <w:tcPr>
-            <w:tcW w:w="2329" w:type="dxa"/>
+            <w:tcW w:w="1560" w:type="dxa"/>
             <w:shd w:val="clear" w:color="auto" w:fill="auto"/>
             <w:vAlign w:val="center"/>
           </w:tcPr>
@@ -5198,6 +5198,7 @@
                 <w:sz w:val="20"/>
                 <w:szCs w:val="20"/>
               </w:rPr>
+              <w:lastRenderedPageBreak/>
               <w:t>Account is pending</w:t>
             </w:r>
             <w:r>
@@ -5213,7 +5214,7 @@
         </w:tc>
         <w:tc>
           <w:tcPr>
-            <w:tcW w:w="8586" w:type="dxa"/>
+            <w:tcW w:w="9355" w:type="dxa"/>
             <w:shd w:val="clear" w:color="auto" w:fill="auto"/>
           </w:tcPr>
           <w:p>
@@ -5239,6 +5240,7 @@
                 <w:highlight w:val="white"/>
                 <w:lang w:val="vi-VN"/>
               </w:rPr>
+              <w:lastRenderedPageBreak/>
               <w:t>{</w:t>
             </w:r>
           </w:p>
@@ -5345,6 +5347,7 @@
                 <w:highlight w:val="white"/>
                 <w:lang w:val="vi-VN"/>
               </w:rPr>
+              <w:lastRenderedPageBreak/>
               <w:t>}</w:t>
             </w:r>
           </w:p>
@@ -5353,7 +5356,7 @@
       <w:tr>
         <w:tc>
           <w:tcPr>
-            <w:tcW w:w="2329" w:type="dxa"/>
+            <w:tcW w:w="1560" w:type="dxa"/>
             <w:shd w:val="clear" w:color="auto" w:fill="auto"/>
             <w:vAlign w:val="center"/>
           </w:tcPr>
@@ -5378,6 +5381,7 @@
                 <w:sz w:val="20"/>
                 <w:szCs w:val="20"/>
               </w:rPr>
+              <w:lastRenderedPageBreak/>
               <w:t>403</w:t>
             </w:r>
           </w:p>
@@ -5405,7 +5409,7 @@
         </w:tc>
         <w:tc>
           <w:tcPr>
-            <w:tcW w:w="8586" w:type="dxa"/>
+            <w:tcW w:w="9355" w:type="dxa"/>
             <w:shd w:val="clear" w:color="auto" w:fill="auto"/>
           </w:tcPr>
           <w:p>
@@ -5541,7 +5545,7 @@
       <w:tr>
         <w:tc>
           <w:tcPr>
-            <w:tcW w:w="2329" w:type="dxa"/>
+            <w:tcW w:w="1560" w:type="dxa"/>
             <w:tcBorders>
               <w:top w:val="single" w:sz="4" w:space="0" w:color="auto"/>
               <w:left w:val="single" w:sz="4" w:space="0" w:color="auto"/>
@@ -5572,7 +5576,6 @@
                 <w:sz w:val="20"/>
                 <w:szCs w:val="20"/>
               </w:rPr>
-              <w:lastRenderedPageBreak/>
               <w:t>404</w:t>
             </w:r>
           </w:p>
@@ -5580,30 +5583,41 @@
             <w:pPr>
               <w:pStyle w:val="ListParagraph"/>
               <w:ind w:left="0"/>
-              <w:jc w:val="center"/>
-              <w:rPr>
-                <w:rFonts w:ascii="Times New Roman" w:hAnsi="Times New Roman" w:cs="Times New Roman"/>
-                <w:b/>
-                <w:color w:val="000000" w:themeColor="text1"/>
-                <w:sz w:val="20"/>
-                <w:szCs w:val="20"/>
-              </w:rPr>
-            </w:pPr>
-            <w:r>
-              <w:rPr>
-                <w:rFonts w:ascii="Times New Roman" w:hAnsi="Times New Roman" w:cs="Times New Roman"/>
-                <w:b/>
-                <w:color w:val="000000" w:themeColor="text1"/>
-                <w:sz w:val="20"/>
-                <w:szCs w:val="20"/>
-              </w:rPr>
-              <w:t>No record is found</w:t>
-            </w:r>
-          </w:p>
-        </w:tc>
-        <w:tc>
-          <w:tcPr>
-            <w:tcW w:w="8586" w:type="dxa"/>
+              <w:rPr>
+                <w:rFonts w:ascii="Times New Roman" w:hAnsi="Times New Roman" w:cs="Times New Roman"/>
+                <w:b/>
+                <w:color w:val="000000" w:themeColor="text1"/>
+                <w:sz w:val="20"/>
+                <w:szCs w:val="20"/>
+              </w:rPr>
+            </w:pPr>
+            <w:r>
+              <w:rPr>
+                <w:rFonts w:ascii="Times New Roman" w:hAnsi="Times New Roman" w:cs="Times New Roman"/>
+                <w:b/>
+                <w:color w:val="000000" w:themeColor="text1"/>
+                <w:sz w:val="20"/>
+                <w:szCs w:val="20"/>
+              </w:rPr>
+              <w:t xml:space="preserve">No </w:t>
+            </w:r>
+            <w:bookmarkStart w:id="0" w:name="_GoBack"/>
+            <w:bookmarkEnd w:id="0"/>
+            <w:r>
+              <w:rPr>
+                <w:rFonts w:ascii="Times New Roman" w:hAnsi="Times New Roman" w:cs="Times New Roman"/>
+                <w:b/>
+                <w:color w:val="000000" w:themeColor="text1"/>
+                <w:sz w:val="20"/>
+                <w:szCs w:val="20"/>
+              </w:rPr>
+              <w:t>record is found</w:t>
+            </w:r>
+          </w:p>
+        </w:tc>
+        <w:tc>
+          <w:tcPr>
+            <w:tcW w:w="9355" w:type="dxa"/>
             <w:tcBorders>
               <w:top w:val="single" w:sz="4" w:space="0" w:color="auto"/>
               <w:left w:val="single" w:sz="4" w:space="0" w:color="auto"/>
@@ -6048,7 +6062,6 @@
           <w:sz w:val="28"/>
           <w:szCs w:val="28"/>
         </w:rPr>
-        <w:lastRenderedPageBreak/>
         <w:t>Delete</w:t>
       </w:r>
     </w:p>
@@ -6092,16 +6105,14 @@
       </w:tblPr>
       <w:tblGrid>
         <w:gridCol w:w="1701"/>
-        <w:gridCol w:w="426"/>
-        <w:gridCol w:w="830"/>
+        <w:gridCol w:w="1256"/>
         <w:gridCol w:w="1116"/>
         <w:gridCol w:w="6842"/>
       </w:tblGrid>
       <w:tr>
         <w:tc>
           <w:tcPr>
-            <w:tcW w:w="2127" w:type="dxa"/>
-            <w:gridSpan w:val="2"/>
+            <w:tcW w:w="1701" w:type="dxa"/>
             <w:shd w:val="clear" w:color="auto" w:fill="9CC2E5"/>
           </w:tcPr>
           <w:p>
@@ -6129,7 +6140,7 @@
         </w:tc>
         <w:tc>
           <w:tcPr>
-            <w:tcW w:w="8788" w:type="dxa"/>
+            <w:tcW w:w="9214" w:type="dxa"/>
             <w:gridSpan w:val="3"/>
             <w:shd w:val="clear" w:color="auto" w:fill="9CC2E5"/>
           </w:tcPr>
@@ -6162,8 +6173,7 @@
       <w:tr>
         <w:tc>
           <w:tcPr>
-            <w:tcW w:w="2127" w:type="dxa"/>
-            <w:gridSpan w:val="2"/>
+            <w:tcW w:w="1701" w:type="dxa"/>
             <w:shd w:val="clear" w:color="auto" w:fill="auto"/>
           </w:tcPr>
           <w:p>
@@ -6193,7 +6203,7 @@
         </w:tc>
         <w:tc>
           <w:tcPr>
-            <w:tcW w:w="8788" w:type="dxa"/>
+            <w:tcW w:w="9214" w:type="dxa"/>
             <w:gridSpan w:val="3"/>
             <w:shd w:val="clear" w:color="auto" w:fill="auto"/>
           </w:tcPr>
@@ -6254,7 +6264,6 @@
         <w:tc>
           <w:tcPr>
             <w:tcW w:w="1256" w:type="dxa"/>
-            <w:gridSpan w:val="2"/>
             <w:shd w:val="clear" w:color="auto" w:fill="9CC2E5"/>
           </w:tcPr>
           <w:p>
@@ -6369,7 +6378,6 @@
         <w:tc>
           <w:tcPr>
             <w:tcW w:w="1256" w:type="dxa"/>
-            <w:gridSpan w:val="2"/>
             <w:shd w:val="clear" w:color="auto" w:fill="auto"/>
           </w:tcPr>
           <w:p>
@@ -6508,7 +6516,6 @@
         <w:tc>
           <w:tcPr>
             <w:tcW w:w="1256" w:type="dxa"/>
-            <w:gridSpan w:val="2"/>
             <w:shd w:val="clear" w:color="auto" w:fill="auto"/>
             <w:vAlign w:val="center"/>
           </w:tcPr>
@@ -6622,7 +6629,6 @@
         <w:tc>
           <w:tcPr>
             <w:tcW w:w="1256" w:type="dxa"/>
-            <w:gridSpan w:val="2"/>
             <w:shd w:val="clear" w:color="auto" w:fill="auto"/>
             <w:vAlign w:val="center"/>
           </w:tcPr>
@@ -6736,7 +6742,6 @@
         <w:tc>
           <w:tcPr>
             <w:tcW w:w="1256" w:type="dxa"/>
-            <w:gridSpan w:val="2"/>
             <w:shd w:val="clear" w:color="auto" w:fill="auto"/>
             <w:vAlign w:val="center"/>
           </w:tcPr>
@@ -6918,13 +6923,13 @@
         <w:tblLook w:val="04A0" w:firstRow="1" w:lastRow="0" w:firstColumn="1" w:lastColumn="0" w:noHBand="0" w:noVBand="1"/>
       </w:tblPr>
       <w:tblGrid>
-        <w:gridCol w:w="2329"/>
-        <w:gridCol w:w="8586"/>
+        <w:gridCol w:w="1701"/>
+        <w:gridCol w:w="9214"/>
       </w:tblGrid>
       <w:tr>
         <w:tc>
           <w:tcPr>
-            <w:tcW w:w="2329" w:type="dxa"/>
+            <w:tcW w:w="1701" w:type="dxa"/>
             <w:shd w:val="clear" w:color="auto" w:fill="9CC2E5"/>
           </w:tcPr>
           <w:p>
@@ -6951,7 +6956,7 @@
         </w:tc>
         <w:tc>
           <w:tcPr>
-            <w:tcW w:w="8586" w:type="dxa"/>
+            <w:tcW w:w="9214" w:type="dxa"/>
             <w:shd w:val="clear" w:color="auto" w:fill="9CC2E5"/>
           </w:tcPr>
           <w:p>
@@ -6980,14 +6985,14 @@
       <w:tr>
         <w:tc>
           <w:tcPr>
-            <w:tcW w:w="2329" w:type="dxa"/>
+            <w:tcW w:w="1701" w:type="dxa"/>
             <w:shd w:val="clear" w:color="auto" w:fill="auto"/>
             <w:vAlign w:val="center"/>
           </w:tcPr>
           <w:p>
             <w:pPr>
               <w:pStyle w:val="ListParagraph"/>
-              <w:ind w:left="-1440" w:firstLine="1440"/>
+              <w:ind w:left="0"/>
               <w:jc w:val="center"/>
               <w:rPr>
                 <w:rFonts w:ascii="Times New Roman" w:hAnsi="Times New Roman" w:cs="Times New Roman"/>
@@ -7011,7 +7016,7 @@
         </w:tc>
         <w:tc>
           <w:tcPr>
-            <w:tcW w:w="8586" w:type="dxa"/>
+            <w:tcW w:w="9214" w:type="dxa"/>
             <w:shd w:val="clear" w:color="auto" w:fill="auto"/>
           </w:tcPr>
           <w:p>
@@ -7041,7 +7046,7 @@
       <w:tr>
         <w:tc>
           <w:tcPr>
-            <w:tcW w:w="2329" w:type="dxa"/>
+            <w:tcW w:w="1701" w:type="dxa"/>
             <w:tcBorders>
               <w:top w:val="single" w:sz="4" w:space="0" w:color="auto"/>
               <w:left w:val="single" w:sz="4" w:space="0" w:color="auto"/>
@@ -7054,7 +7059,7 @@
           <w:p>
             <w:pPr>
               <w:pStyle w:val="ListParagraph"/>
-              <w:ind w:left="-1440" w:firstLine="1440"/>
+              <w:ind w:left="0"/>
               <w:jc w:val="center"/>
               <w:rPr>
                 <w:rFonts w:ascii="Times New Roman" w:hAnsi="Times New Roman" w:cs="Times New Roman"/>
@@ -7078,7 +7083,7 @@
           <w:p>
             <w:pPr>
               <w:pStyle w:val="ListParagraph"/>
-              <w:ind w:left="-1440" w:firstLine="1440"/>
+              <w:ind w:left="0"/>
               <w:rPr>
                 <w:rFonts w:ascii="Times New Roman" w:hAnsi="Times New Roman" w:cs="Times New Roman"/>
                 <w:b/>
@@ -7101,7 +7106,7 @@
         </w:tc>
         <w:tc>
           <w:tcPr>
-            <w:tcW w:w="8586" w:type="dxa"/>
+            <w:tcW w:w="9214" w:type="dxa"/>
             <w:tcBorders>
               <w:top w:val="single" w:sz="4" w:space="0" w:color="auto"/>
               <w:left w:val="single" w:sz="4" w:space="0" w:color="auto"/>
@@ -7188,7 +7193,7 @@
       <w:tr>
         <w:tc>
           <w:tcPr>
-            <w:tcW w:w="2329" w:type="dxa"/>
+            <w:tcW w:w="1701" w:type="dxa"/>
             <w:tcBorders>
               <w:top w:val="single" w:sz="4" w:space="0" w:color="auto"/>
               <w:left w:val="single" w:sz="4" w:space="0" w:color="auto"/>
@@ -7201,7 +7206,7 @@
           <w:p>
             <w:pPr>
               <w:pStyle w:val="ListParagraph"/>
-              <w:ind w:left="-1440" w:firstLine="1440"/>
+              <w:ind w:left="0"/>
               <w:jc w:val="center"/>
               <w:rPr>
                 <w:rFonts w:ascii="Times New Roman" w:hAnsi="Times New Roman" w:cs="Times New Roman"/>
@@ -7225,7 +7230,7 @@
           <w:p>
             <w:pPr>
               <w:pStyle w:val="ListParagraph"/>
-              <w:ind w:left="-1440" w:firstLine="1440"/>
+              <w:ind w:left="0"/>
               <w:rPr>
                 <w:rFonts w:ascii="Times New Roman" w:hAnsi="Times New Roman" w:cs="Times New Roman"/>
                 <w:b/>
@@ -7248,7 +7253,7 @@
         </w:tc>
         <w:tc>
           <w:tcPr>
-            <w:tcW w:w="8586" w:type="dxa"/>
+            <w:tcW w:w="9214" w:type="dxa"/>
             <w:tcBorders>
               <w:top w:val="single" w:sz="4" w:space="0" w:color="auto"/>
               <w:left w:val="single" w:sz="4" w:space="0" w:color="auto"/>
@@ -7335,7 +7340,7 @@
       <w:tr>
         <w:tc>
           <w:tcPr>
-            <w:tcW w:w="2329" w:type="dxa"/>
+            <w:tcW w:w="1701" w:type="dxa"/>
             <w:tcBorders>
               <w:top w:val="single" w:sz="4" w:space="0" w:color="auto"/>
               <w:left w:val="single" w:sz="4" w:space="0" w:color="auto"/>
@@ -7348,7 +7353,7 @@
           <w:p>
             <w:pPr>
               <w:pStyle w:val="ListParagraph"/>
-              <w:ind w:left="-1440" w:firstLine="1440"/>
+              <w:ind w:left="0"/>
               <w:jc w:val="center"/>
               <w:rPr>
                 <w:rFonts w:ascii="Times New Roman" w:hAnsi="Times New Roman" w:cs="Times New Roman"/>
@@ -7372,7 +7377,7 @@
           <w:p>
             <w:pPr>
               <w:pStyle w:val="ListParagraph"/>
-              <w:ind w:left="-1440" w:firstLine="1440"/>
+              <w:ind w:left="0"/>
               <w:rPr>
                 <w:rFonts w:ascii="Times New Roman" w:hAnsi="Times New Roman" w:cs="Times New Roman"/>
                 <w:b/>
@@ -7395,7 +7400,7 @@
         </w:tc>
         <w:tc>
           <w:tcPr>
-            <w:tcW w:w="8586" w:type="dxa"/>
+            <w:tcW w:w="9214" w:type="dxa"/>
             <w:tcBorders>
               <w:top w:val="single" w:sz="4" w:space="0" w:color="auto"/>
               <w:left w:val="single" w:sz="4" w:space="0" w:color="auto"/>
@@ -7481,7 +7486,7 @@
       <w:tr>
         <w:tc>
           <w:tcPr>
-            <w:tcW w:w="2329" w:type="dxa"/>
+            <w:tcW w:w="1701" w:type="dxa"/>
             <w:tcBorders>
               <w:top w:val="single" w:sz="4" w:space="0" w:color="auto"/>
               <w:left w:val="single" w:sz="4" w:space="0" w:color="auto"/>
@@ -7494,7 +7499,7 @@
           <w:p>
             <w:pPr>
               <w:pStyle w:val="ListParagraph"/>
-              <w:ind w:left="-1440" w:firstLine="1440"/>
+              <w:ind w:left="0"/>
               <w:jc w:val="center"/>
               <w:rPr>
                 <w:rFonts w:ascii="Times New Roman" w:hAnsi="Times New Roman" w:cs="Times New Roman"/>
@@ -7518,7 +7523,7 @@
           <w:p>
             <w:pPr>
               <w:pStyle w:val="ListParagraph"/>
-              <w:ind w:left="-1440" w:firstLine="1440"/>
+              <w:ind w:left="0"/>
               <w:rPr>
                 <w:rFonts w:ascii="Times New Roman" w:hAnsi="Times New Roman" w:cs="Times New Roman"/>
                 <w:b/>
@@ -7541,7 +7546,7 @@
         </w:tc>
         <w:tc>
           <w:tcPr>
-            <w:tcW w:w="8586" w:type="dxa"/>
+            <w:tcW w:w="9214" w:type="dxa"/>
             <w:tcBorders>
               <w:top w:val="single" w:sz="4" w:space="0" w:color="auto"/>
               <w:left w:val="single" w:sz="4" w:space="0" w:color="auto"/>
@@ -7627,7 +7632,7 @@
       <w:tr>
         <w:tc>
           <w:tcPr>
-            <w:tcW w:w="2329" w:type="dxa"/>
+            <w:tcW w:w="1701" w:type="dxa"/>
             <w:tcBorders>
               <w:top w:val="single" w:sz="4" w:space="0" w:color="auto"/>
               <w:left w:val="single" w:sz="4" w:space="0" w:color="auto"/>
@@ -7640,7 +7645,7 @@
           <w:p>
             <w:pPr>
               <w:pStyle w:val="ListParagraph"/>
-              <w:ind w:left="-1440" w:firstLine="1440"/>
+              <w:ind w:left="0"/>
               <w:jc w:val="center"/>
               <w:rPr>
                 <w:rFonts w:ascii="Times New Roman" w:hAnsi="Times New Roman" w:cs="Times New Roman"/>
@@ -7664,7 +7669,7 @@
           <w:p>
             <w:pPr>
               <w:pStyle w:val="ListParagraph"/>
-              <w:ind w:left="-1440" w:firstLine="1440"/>
+              <w:ind w:left="0"/>
               <w:rPr>
                 <w:rFonts w:ascii="Times New Roman" w:hAnsi="Times New Roman" w:cs="Times New Roman"/>
                 <w:b/>
@@ -7687,7 +7692,7 @@
         </w:tc>
         <w:tc>
           <w:tcPr>
-            <w:tcW w:w="8586" w:type="dxa"/>
+            <w:tcW w:w="9214" w:type="dxa"/>
             <w:tcBorders>
               <w:top w:val="single" w:sz="4" w:space="0" w:color="auto"/>
               <w:left w:val="single" w:sz="4" w:space="0" w:color="auto"/>
@@ -7774,7 +7779,7 @@
       <w:tr>
         <w:tc>
           <w:tcPr>
-            <w:tcW w:w="2329" w:type="dxa"/>
+            <w:tcW w:w="1701" w:type="dxa"/>
             <w:tcBorders>
               <w:top w:val="single" w:sz="4" w:space="0" w:color="auto"/>
               <w:left w:val="single" w:sz="4" w:space="0" w:color="auto"/>
@@ -7787,7 +7792,7 @@
           <w:p>
             <w:pPr>
               <w:pStyle w:val="ListParagraph"/>
-              <w:ind w:left="-1440" w:firstLine="1440"/>
+              <w:ind w:left="0"/>
               <w:jc w:val="center"/>
               <w:rPr>
                 <w:rFonts w:ascii="Times New Roman" w:hAnsi="Times New Roman" w:cs="Times New Roman"/>
@@ -7811,7 +7816,7 @@
           <w:p>
             <w:pPr>
               <w:pStyle w:val="ListParagraph"/>
-              <w:ind w:left="-1440" w:firstLine="1440"/>
+              <w:ind w:left="0"/>
               <w:rPr>
                 <w:rFonts w:ascii="Times New Roman" w:hAnsi="Times New Roman" w:cs="Times New Roman"/>
                 <w:b/>
@@ -7834,7 +7839,7 @@
         </w:tc>
         <w:tc>
           <w:tcPr>
-            <w:tcW w:w="8586" w:type="dxa"/>
+            <w:tcW w:w="9214" w:type="dxa"/>
             <w:tcBorders>
               <w:top w:val="single" w:sz="4" w:space="0" w:color="auto"/>
               <w:left w:val="single" w:sz="4" w:space="0" w:color="auto"/>
@@ -8218,16 +8223,14 @@
       </w:tblPr>
       <w:tblGrid>
         <w:gridCol w:w="1701"/>
-        <w:gridCol w:w="426"/>
-        <w:gridCol w:w="830"/>
+        <w:gridCol w:w="1256"/>
         <w:gridCol w:w="1116"/>
         <w:gridCol w:w="6842"/>
       </w:tblGrid>
       <w:tr>
         <w:tc>
           <w:tcPr>
-            <w:tcW w:w="2127" w:type="dxa"/>
-            <w:gridSpan w:val="2"/>
+            <w:tcW w:w="1701" w:type="dxa"/>
             <w:shd w:val="clear" w:color="auto" w:fill="9CC2E5"/>
           </w:tcPr>
           <w:p>
@@ -8255,7 +8258,7 @@
         </w:tc>
         <w:tc>
           <w:tcPr>
-            <w:tcW w:w="8788" w:type="dxa"/>
+            <w:tcW w:w="9214" w:type="dxa"/>
             <w:gridSpan w:val="3"/>
             <w:shd w:val="clear" w:color="auto" w:fill="9CC2E5"/>
           </w:tcPr>
@@ -8288,8 +8291,7 @@
       <w:tr>
         <w:tc>
           <w:tcPr>
-            <w:tcW w:w="2127" w:type="dxa"/>
-            <w:gridSpan w:val="2"/>
+            <w:tcW w:w="1701" w:type="dxa"/>
             <w:shd w:val="clear" w:color="auto" w:fill="auto"/>
           </w:tcPr>
           <w:p>
@@ -8319,7 +8321,7 @@
         </w:tc>
         <w:tc>
           <w:tcPr>
-            <w:tcW w:w="8788" w:type="dxa"/>
+            <w:tcW w:w="9214" w:type="dxa"/>
             <w:gridSpan w:val="3"/>
             <w:shd w:val="clear" w:color="auto" w:fill="auto"/>
           </w:tcPr>
@@ -8380,7 +8382,6 @@
         <w:tc>
           <w:tcPr>
             <w:tcW w:w="1256" w:type="dxa"/>
-            <w:gridSpan w:val="2"/>
             <w:shd w:val="clear" w:color="auto" w:fill="9CC2E5"/>
           </w:tcPr>
           <w:p>
@@ -8495,7 +8496,6 @@
         <w:tc>
           <w:tcPr>
             <w:tcW w:w="1256" w:type="dxa"/>
-            <w:gridSpan w:val="2"/>
             <w:shd w:val="clear" w:color="auto" w:fill="auto"/>
           </w:tcPr>
           <w:p>
@@ -8635,7 +8635,6 @@
         <w:tc>
           <w:tcPr>
             <w:tcW w:w="1256" w:type="dxa"/>
-            <w:gridSpan w:val="2"/>
             <w:shd w:val="clear" w:color="auto" w:fill="auto"/>
             <w:vAlign w:val="center"/>
           </w:tcPr>
@@ -8751,7 +8750,6 @@
         <w:tc>
           <w:tcPr>
             <w:tcW w:w="1256" w:type="dxa"/>
-            <w:gridSpan w:val="2"/>
             <w:shd w:val="clear" w:color="auto" w:fill="auto"/>
             <w:vAlign w:val="center"/>
           </w:tcPr>
@@ -8853,8 +8851,6 @@
                 <w:szCs w:val="20"/>
               </w:rPr>
             </w:pPr>
-            <w:bookmarkStart w:id="0" w:name="_GoBack"/>
-            <w:bookmarkEnd w:id="0"/>
             <w:r>
               <w:rPr>
                 <w:rFonts w:ascii="Times New Roman" w:hAnsi="Times New Roman" w:cs="Times New Roman"/>
@@ -8869,7 +8865,6 @@
         <w:tc>
           <w:tcPr>
             <w:tcW w:w="1256" w:type="dxa"/>
-            <w:gridSpan w:val="2"/>
             <w:shd w:val="clear" w:color="auto" w:fill="auto"/>
             <w:vAlign w:val="center"/>
           </w:tcPr>
@@ -9052,13 +9047,13 @@
         <w:tblLook w:val="04A0" w:firstRow="1" w:lastRow="0" w:firstColumn="1" w:lastColumn="0" w:noHBand="0" w:noVBand="1"/>
       </w:tblPr>
       <w:tblGrid>
-        <w:gridCol w:w="2329"/>
-        <w:gridCol w:w="8586"/>
+        <w:gridCol w:w="1701"/>
+        <w:gridCol w:w="9214"/>
       </w:tblGrid>
       <w:tr>
         <w:tc>
           <w:tcPr>
-            <w:tcW w:w="2329" w:type="dxa"/>
+            <w:tcW w:w="1701" w:type="dxa"/>
             <w:shd w:val="clear" w:color="auto" w:fill="9CC2E5"/>
           </w:tcPr>
           <w:p>
@@ -9085,7 +9080,7 @@
         </w:tc>
         <w:tc>
           <w:tcPr>
-            <w:tcW w:w="8586" w:type="dxa"/>
+            <w:tcW w:w="9214" w:type="dxa"/>
             <w:shd w:val="clear" w:color="auto" w:fill="9CC2E5"/>
           </w:tcPr>
           <w:p>
@@ -9114,14 +9109,14 @@
       <w:tr>
         <w:tc>
           <w:tcPr>
-            <w:tcW w:w="2329" w:type="dxa"/>
+            <w:tcW w:w="1701" w:type="dxa"/>
             <w:shd w:val="clear" w:color="auto" w:fill="auto"/>
             <w:vAlign w:val="center"/>
           </w:tcPr>
           <w:p>
             <w:pPr>
               <w:pStyle w:val="ListParagraph"/>
-              <w:ind w:left="-1440" w:firstLine="1440"/>
+              <w:ind w:left="0"/>
               <w:jc w:val="center"/>
               <w:rPr>
                 <w:rFonts w:ascii="Times New Roman" w:hAnsi="Times New Roman" w:cs="Times New Roman"/>
@@ -9145,7 +9140,7 @@
         </w:tc>
         <w:tc>
           <w:tcPr>
-            <w:tcW w:w="8586" w:type="dxa"/>
+            <w:tcW w:w="9214" w:type="dxa"/>
             <w:shd w:val="clear" w:color="auto" w:fill="auto"/>
           </w:tcPr>
           <w:p>
@@ -9602,7 +9597,7 @@
       <w:tr>
         <w:tc>
           <w:tcPr>
-            <w:tcW w:w="2329" w:type="dxa"/>
+            <w:tcW w:w="1701" w:type="dxa"/>
             <w:tcBorders>
               <w:top w:val="single" w:sz="4" w:space="0" w:color="auto"/>
               <w:left w:val="single" w:sz="4" w:space="0" w:color="auto"/>
@@ -9615,7 +9610,7 @@
           <w:p>
             <w:pPr>
               <w:pStyle w:val="ListParagraph"/>
-              <w:ind w:left="-1440" w:firstLine="1440"/>
+              <w:ind w:left="0"/>
               <w:jc w:val="center"/>
               <w:rPr>
                 <w:rFonts w:ascii="Times New Roman" w:hAnsi="Times New Roman" w:cs="Times New Roman"/>
@@ -9639,8 +9634,7 @@
           <w:p>
             <w:pPr>
               <w:pStyle w:val="ListParagraph"/>
-              <w:ind w:left="-1440" w:firstLine="1440"/>
-              <w:jc w:val="center"/>
+              <w:ind w:left="0"/>
               <w:rPr>
                 <w:rFonts w:ascii="Times New Roman" w:hAnsi="Times New Roman" w:cs="Times New Roman"/>
                 <w:b/>
@@ -9663,7 +9657,7 @@
         </w:tc>
         <w:tc>
           <w:tcPr>
-            <w:tcW w:w="8586" w:type="dxa"/>
+            <w:tcW w:w="9214" w:type="dxa"/>
             <w:tcBorders>
               <w:top w:val="single" w:sz="4" w:space="0" w:color="auto"/>
               <w:left w:val="single" w:sz="4" w:space="0" w:color="auto"/>
@@ -9756,7 +9750,7 @@
       <w:tr>
         <w:tc>
           <w:tcPr>
-            <w:tcW w:w="2329" w:type="dxa"/>
+            <w:tcW w:w="1701" w:type="dxa"/>
             <w:tcBorders>
               <w:top w:val="single" w:sz="4" w:space="0" w:color="auto"/>
               <w:left w:val="single" w:sz="4" w:space="0" w:color="auto"/>
@@ -9769,7 +9763,7 @@
           <w:p>
             <w:pPr>
               <w:pStyle w:val="ListParagraph"/>
-              <w:ind w:left="-1440" w:firstLine="1440"/>
+              <w:ind w:left="0"/>
               <w:jc w:val="center"/>
               <w:rPr>
                 <w:rFonts w:ascii="Times New Roman" w:hAnsi="Times New Roman" w:cs="Times New Roman"/>
@@ -9793,8 +9787,7 @@
           <w:p>
             <w:pPr>
               <w:pStyle w:val="ListParagraph"/>
-              <w:ind w:left="-1440" w:firstLine="1440"/>
-              <w:jc w:val="center"/>
+              <w:ind w:left="0"/>
               <w:rPr>
                 <w:rFonts w:ascii="Times New Roman" w:hAnsi="Times New Roman" w:cs="Times New Roman"/>
                 <w:b/>
@@ -9817,7 +9810,7 @@
         </w:tc>
         <w:tc>
           <w:tcPr>
-            <w:tcW w:w="8586" w:type="dxa"/>
+            <w:tcW w:w="9214" w:type="dxa"/>
             <w:tcBorders>
               <w:top w:val="single" w:sz="4" w:space="0" w:color="auto"/>
               <w:left w:val="single" w:sz="4" w:space="0" w:color="auto"/>
@@ -9909,7 +9902,7 @@
       <w:tr>
         <w:tc>
           <w:tcPr>
-            <w:tcW w:w="2329" w:type="dxa"/>
+            <w:tcW w:w="1701" w:type="dxa"/>
             <w:tcBorders>
               <w:top w:val="single" w:sz="4" w:space="0" w:color="auto"/>
               <w:left w:val="single" w:sz="4" w:space="0" w:color="auto"/>
@@ -9922,7 +9915,7 @@
           <w:p>
             <w:pPr>
               <w:pStyle w:val="ListParagraph"/>
-              <w:ind w:left="-1440" w:firstLine="1440"/>
+              <w:ind w:left="0"/>
               <w:jc w:val="center"/>
               <w:rPr>
                 <w:rFonts w:ascii="Times New Roman" w:hAnsi="Times New Roman" w:cs="Times New Roman"/>
@@ -9946,8 +9939,7 @@
           <w:p>
             <w:pPr>
               <w:pStyle w:val="ListParagraph"/>
-              <w:ind w:left="-1440" w:firstLine="1440"/>
-              <w:jc w:val="center"/>
+              <w:ind w:left="0"/>
               <w:rPr>
                 <w:rFonts w:ascii="Times New Roman" w:hAnsi="Times New Roman" w:cs="Times New Roman"/>
                 <w:b/>
@@ -9970,7 +9962,7 @@
         </w:tc>
         <w:tc>
           <w:tcPr>
-            <w:tcW w:w="8586" w:type="dxa"/>
+            <w:tcW w:w="9214" w:type="dxa"/>
             <w:tcBorders>
               <w:top w:val="single" w:sz="4" w:space="0" w:color="auto"/>
               <w:left w:val="single" w:sz="4" w:space="0" w:color="auto"/>
@@ -10062,7 +10054,7 @@
       <w:tr>
         <w:tc>
           <w:tcPr>
-            <w:tcW w:w="2329" w:type="dxa"/>
+            <w:tcW w:w="1701" w:type="dxa"/>
             <w:tcBorders>
               <w:top w:val="single" w:sz="4" w:space="0" w:color="auto"/>
               <w:left w:val="single" w:sz="4" w:space="0" w:color="auto"/>
@@ -10075,7 +10067,7 @@
           <w:p>
             <w:pPr>
               <w:pStyle w:val="ListParagraph"/>
-              <w:ind w:left="-1440" w:firstLine="1440"/>
+              <w:ind w:left="0"/>
               <w:jc w:val="center"/>
               <w:rPr>
                 <w:rFonts w:ascii="Times New Roman" w:hAnsi="Times New Roman" w:cs="Times New Roman"/>
@@ -10099,31 +10091,31 @@
           <w:p>
             <w:pPr>
               <w:pStyle w:val="ListParagraph"/>
-              <w:ind w:left="-1440" w:firstLine="1440"/>
-              <w:jc w:val="center"/>
-              <w:rPr>
-                <w:rFonts w:ascii="Times New Roman" w:hAnsi="Times New Roman" w:cs="Times New Roman"/>
-                <w:b/>
-                <w:color w:val="000000" w:themeColor="text1"/>
-                <w:sz w:val="20"/>
-                <w:szCs w:val="20"/>
-              </w:rPr>
-            </w:pPr>
-            <w:r>
-              <w:rPr>
-                <w:rFonts w:ascii="Times New Roman" w:hAnsi="Times New Roman" w:cs="Times New Roman"/>
-                <w:b/>
-                <w:color w:val="000000" w:themeColor="text1"/>
-                <w:sz w:val="20"/>
-                <w:szCs w:val="20"/>
-              </w:rPr>
+              <w:ind w:left="0"/>
+              <w:rPr>
+                <w:rFonts w:ascii="Times New Roman" w:hAnsi="Times New Roman" w:cs="Times New Roman"/>
+                <w:b/>
+                <w:color w:val="000000" w:themeColor="text1"/>
+                <w:sz w:val="20"/>
+                <w:szCs w:val="20"/>
+              </w:rPr>
+            </w:pPr>
+            <w:r>
+              <w:rPr>
+                <w:rFonts w:ascii="Times New Roman" w:hAnsi="Times New Roman" w:cs="Times New Roman"/>
+                <w:b/>
+                <w:color w:val="000000" w:themeColor="text1"/>
+                <w:sz w:val="20"/>
+                <w:szCs w:val="20"/>
+              </w:rPr>
+              <w:lastRenderedPageBreak/>
               <w:t>Account is not allowed to access the function.</w:t>
             </w:r>
           </w:p>
         </w:tc>
         <w:tc>
           <w:tcPr>
-            <w:tcW w:w="8586" w:type="dxa"/>
+            <w:tcW w:w="9214" w:type="dxa"/>
             <w:tcBorders>
               <w:top w:val="single" w:sz="4" w:space="0" w:color="auto"/>
               <w:left w:val="single" w:sz="4" w:space="0" w:color="auto"/>
@@ -10155,6 +10147,7 @@
                 <w:highlight w:val="white"/>
                 <w:lang w:val="vi-VN"/>
               </w:rPr>
+              <w:lastRenderedPageBreak/>
               <w:t>{</w:t>
             </w:r>
           </w:p>
@@ -10208,6 +10201,7 @@
                 <w:highlight w:val="white"/>
                 <w:lang w:val="vi-VN"/>
               </w:rPr>
+              <w:lastRenderedPageBreak/>
               <w:t>}</w:t>
             </w:r>
           </w:p>
@@ -10216,7 +10210,7 @@
       <w:tr>
         <w:tc>
           <w:tcPr>
-            <w:tcW w:w="2329" w:type="dxa"/>
+            <w:tcW w:w="1701" w:type="dxa"/>
             <w:tcBorders>
               <w:top w:val="single" w:sz="4" w:space="0" w:color="auto"/>
               <w:left w:val="single" w:sz="4" w:space="0" w:color="auto"/>
@@ -10229,7 +10223,7 @@
           <w:p>
             <w:pPr>
               <w:pStyle w:val="ListParagraph"/>
-              <w:ind w:left="-1440" w:firstLine="1440"/>
+              <w:ind w:left="0"/>
               <w:jc w:val="center"/>
               <w:rPr>
                 <w:rFonts w:ascii="Times New Roman" w:hAnsi="Times New Roman" w:cs="Times New Roman"/>
@@ -10247,14 +10241,14 @@
                 <w:sz w:val="20"/>
                 <w:szCs w:val="20"/>
               </w:rPr>
+              <w:lastRenderedPageBreak/>
               <w:t>404</w:t>
             </w:r>
           </w:p>
           <w:p>
             <w:pPr>
               <w:pStyle w:val="ListParagraph"/>
-              <w:ind w:left="-1440" w:firstLine="1440"/>
-              <w:jc w:val="center"/>
+              <w:ind w:left="0"/>
               <w:rPr>
                 <w:rFonts w:ascii="Times New Roman" w:hAnsi="Times New Roman" w:cs="Times New Roman"/>
                 <w:b/>
@@ -10277,7 +10271,7 @@
         </w:tc>
         <w:tc>
           <w:tcPr>
-            <w:tcW w:w="8586" w:type="dxa"/>
+            <w:tcW w:w="9214" w:type="dxa"/>
             <w:tcBorders>
               <w:top w:val="single" w:sz="4" w:space="0" w:color="auto"/>
               <w:left w:val="single" w:sz="4" w:space="0" w:color="auto"/>
@@ -10370,6 +10364,26 @@
     <w:p>
       <w:pPr>
         <w:ind w:left="360"/>
+        <w:rPr>
+          <w:rFonts w:ascii="Times New Roman" w:hAnsi="Times New Roman" w:cs="Times New Roman"/>
+          <w:color w:val="000000" w:themeColor="text1"/>
+          <w:sz w:val="20"/>
+          <w:szCs w:val="20"/>
+        </w:rPr>
+      </w:pPr>
+    </w:p>
+    <w:p>
+      <w:pPr>
+        <w:rPr>
+          <w:rFonts w:ascii="Times New Roman" w:hAnsi="Times New Roman" w:cs="Times New Roman"/>
+          <w:color w:val="000000" w:themeColor="text1"/>
+          <w:sz w:val="20"/>
+          <w:szCs w:val="20"/>
+        </w:rPr>
+      </w:pPr>
+    </w:p>
+    <w:p>
+      <w:pPr>
         <w:rPr>
           <w:rFonts w:ascii="Times New Roman" w:hAnsi="Times New Roman" w:cs="Times New Roman"/>
           <w:color w:val="000000" w:themeColor="text1"/>
@@ -10524,16 +10538,14 @@
       </w:tblPr>
       <w:tblGrid>
         <w:gridCol w:w="1562"/>
-        <w:gridCol w:w="800"/>
-        <w:gridCol w:w="985"/>
+        <w:gridCol w:w="1785"/>
         <w:gridCol w:w="1093"/>
         <w:gridCol w:w="6475"/>
       </w:tblGrid>
       <w:tr>
         <w:tc>
           <w:tcPr>
-            <w:tcW w:w="2362" w:type="dxa"/>
-            <w:gridSpan w:val="2"/>
+            <w:tcW w:w="1562" w:type="dxa"/>
             <w:shd w:val="clear" w:color="auto" w:fill="9CC2E5"/>
           </w:tcPr>
           <w:p>
@@ -10555,14 +10567,13 @@
                 <w:sz w:val="20"/>
                 <w:szCs w:val="20"/>
               </w:rPr>
-              <w:lastRenderedPageBreak/>
               <w:t>Method</w:t>
             </w:r>
           </w:p>
         </w:tc>
         <w:tc>
           <w:tcPr>
-            <w:tcW w:w="8553" w:type="dxa"/>
+            <w:tcW w:w="9353" w:type="dxa"/>
             <w:gridSpan w:val="3"/>
             <w:shd w:val="clear" w:color="auto" w:fill="9CC2E5"/>
           </w:tcPr>
@@ -10595,8 +10606,7 @@
       <w:tr>
         <w:tc>
           <w:tcPr>
-            <w:tcW w:w="2362" w:type="dxa"/>
-            <w:gridSpan w:val="2"/>
+            <w:tcW w:w="1562" w:type="dxa"/>
             <w:shd w:val="clear" w:color="auto" w:fill="auto"/>
           </w:tcPr>
           <w:p>
@@ -10626,7 +10636,7 @@
         </w:tc>
         <w:tc>
           <w:tcPr>
-            <w:tcW w:w="8553" w:type="dxa"/>
+            <w:tcW w:w="9353" w:type="dxa"/>
             <w:gridSpan w:val="3"/>
             <w:shd w:val="clear" w:color="auto" w:fill="auto"/>
           </w:tcPr>
@@ -10696,7 +10706,6 @@
         <w:tc>
           <w:tcPr>
             <w:tcW w:w="1785" w:type="dxa"/>
-            <w:gridSpan w:val="2"/>
             <w:shd w:val="clear" w:color="auto" w:fill="9CC2E5"/>
           </w:tcPr>
           <w:p>
@@ -10811,7 +10820,6 @@
         <w:tc>
           <w:tcPr>
             <w:tcW w:w="1785" w:type="dxa"/>
-            <w:gridSpan w:val="2"/>
             <w:shd w:val="clear" w:color="auto" w:fill="auto"/>
           </w:tcPr>
           <w:p>
@@ -10951,7 +10959,6 @@
         <w:tc>
           <w:tcPr>
             <w:tcW w:w="1785" w:type="dxa"/>
-            <w:gridSpan w:val="2"/>
             <w:shd w:val="clear" w:color="auto" w:fill="auto"/>
             <w:vAlign w:val="center"/>
           </w:tcPr>
@@ -11091,7 +11098,6 @@
         <w:tc>
           <w:tcPr>
             <w:tcW w:w="1785" w:type="dxa"/>
-            <w:gridSpan w:val="2"/>
             <w:shd w:val="clear" w:color="auto" w:fill="auto"/>
             <w:vAlign w:val="center"/>
           </w:tcPr>
@@ -11231,7 +11237,6 @@
         <w:tc>
           <w:tcPr>
             <w:tcW w:w="1785" w:type="dxa"/>
-            <w:gridSpan w:val="2"/>
             <w:shd w:val="clear" w:color="auto" w:fill="auto"/>
             <w:vAlign w:val="center"/>
           </w:tcPr>
@@ -11424,7 +11429,6 @@
         <w:tc>
           <w:tcPr>
             <w:tcW w:w="1785" w:type="dxa"/>
-            <w:gridSpan w:val="2"/>
             <w:shd w:val="clear" w:color="auto" w:fill="auto"/>
             <w:vAlign w:val="center"/>
           </w:tcPr>
@@ -11564,7 +11568,6 @@
         <w:tc>
           <w:tcPr>
             <w:tcW w:w="1785" w:type="dxa"/>
-            <w:gridSpan w:val="2"/>
             <w:shd w:val="clear" w:color="auto" w:fill="auto"/>
             <w:vAlign w:val="center"/>
           </w:tcPr>
@@ -11704,7 +11707,6 @@
         <w:tc>
           <w:tcPr>
             <w:tcW w:w="1785" w:type="dxa"/>
-            <w:gridSpan w:val="2"/>
             <w:shd w:val="clear" w:color="auto" w:fill="auto"/>
             <w:vAlign w:val="center"/>
           </w:tcPr>
@@ -11844,7 +11846,6 @@
         <w:tc>
           <w:tcPr>
             <w:tcW w:w="1785" w:type="dxa"/>
-            <w:gridSpan w:val="2"/>
             <w:shd w:val="clear" w:color="auto" w:fill="auto"/>
             <w:vAlign w:val="center"/>
           </w:tcPr>
@@ -11984,7 +11985,6 @@
         <w:tc>
           <w:tcPr>
             <w:tcW w:w="1785" w:type="dxa"/>
-            <w:gridSpan w:val="2"/>
             <w:shd w:val="clear" w:color="auto" w:fill="auto"/>
             <w:vAlign w:val="center"/>
           </w:tcPr>
@@ -12124,7 +12124,6 @@
         <w:tc>
           <w:tcPr>
             <w:tcW w:w="1785" w:type="dxa"/>
-            <w:gridSpan w:val="2"/>
             <w:shd w:val="clear" w:color="auto" w:fill="auto"/>
             <w:vAlign w:val="center"/>
           </w:tcPr>
@@ -12264,7 +12263,6 @@
         <w:tc>
           <w:tcPr>
             <w:tcW w:w="1785" w:type="dxa"/>
-            <w:gridSpan w:val="2"/>
             <w:shd w:val="clear" w:color="auto" w:fill="auto"/>
             <w:vAlign w:val="center"/>
           </w:tcPr>
@@ -12404,7 +12402,6 @@
         <w:tc>
           <w:tcPr>
             <w:tcW w:w="1785" w:type="dxa"/>
-            <w:gridSpan w:val="2"/>
             <w:shd w:val="clear" w:color="auto" w:fill="auto"/>
             <w:vAlign w:val="center"/>
           </w:tcPr>
@@ -12544,7 +12541,6 @@
         <w:tc>
           <w:tcPr>
             <w:tcW w:w="1785" w:type="dxa"/>
-            <w:gridSpan w:val="2"/>
             <w:shd w:val="clear" w:color="auto" w:fill="auto"/>
             <w:vAlign w:val="center"/>
           </w:tcPr>
@@ -12684,7 +12680,6 @@
         <w:tc>
           <w:tcPr>
             <w:tcW w:w="1785" w:type="dxa"/>
-            <w:gridSpan w:val="2"/>
             <w:shd w:val="clear" w:color="auto" w:fill="auto"/>
             <w:vAlign w:val="center"/>
           </w:tcPr>
@@ -12888,6 +12883,7 @@
                 <w:sz w:val="20"/>
                 <w:szCs w:val="20"/>
               </w:rPr>
+              <w:lastRenderedPageBreak/>
               <w:t>BODY</w:t>
             </w:r>
           </w:p>
@@ -12895,7 +12891,6 @@
         <w:tc>
           <w:tcPr>
             <w:tcW w:w="1785" w:type="dxa"/>
-            <w:gridSpan w:val="2"/>
             <w:shd w:val="clear" w:color="auto" w:fill="auto"/>
             <w:vAlign w:val="center"/>
           </w:tcPr>
@@ -13081,7 +13076,6 @@
         <w:tc>
           <w:tcPr>
             <w:tcW w:w="1785" w:type="dxa"/>
-            <w:gridSpan w:val="2"/>
             <w:shd w:val="clear" w:color="auto" w:fill="auto"/>
             <w:vAlign w:val="center"/>
           </w:tcPr>
@@ -13256,7 +13250,6 @@
         <w:tc>
           <w:tcPr>
             <w:tcW w:w="1785" w:type="dxa"/>
-            <w:gridSpan w:val="2"/>
             <w:shd w:val="clear" w:color="auto" w:fill="auto"/>
             <w:vAlign w:val="center"/>
           </w:tcPr>
@@ -13457,13 +13450,13 @@
         <w:tblLook w:val="04A0" w:firstRow="1" w:lastRow="0" w:firstColumn="1" w:lastColumn="0" w:noHBand="0" w:noVBand="1"/>
       </w:tblPr>
       <w:tblGrid>
-        <w:gridCol w:w="2329"/>
-        <w:gridCol w:w="8586"/>
+        <w:gridCol w:w="1560"/>
+        <w:gridCol w:w="9355"/>
       </w:tblGrid>
       <w:tr>
         <w:tc>
           <w:tcPr>
-            <w:tcW w:w="2329" w:type="dxa"/>
+            <w:tcW w:w="1560" w:type="dxa"/>
             <w:shd w:val="clear" w:color="auto" w:fill="9CC2E5"/>
           </w:tcPr>
           <w:p>
@@ -13491,7 +13484,7 @@
         </w:tc>
         <w:tc>
           <w:tcPr>
-            <w:tcW w:w="8586" w:type="dxa"/>
+            <w:tcW w:w="9355" w:type="dxa"/>
             <w:shd w:val="clear" w:color="auto" w:fill="9CC2E5"/>
           </w:tcPr>
           <w:p>
@@ -13521,14 +13514,14 @@
       <w:tr>
         <w:tc>
           <w:tcPr>
-            <w:tcW w:w="2329" w:type="dxa"/>
+            <w:tcW w:w="1560" w:type="dxa"/>
             <w:shd w:val="clear" w:color="auto" w:fill="auto"/>
             <w:vAlign w:val="center"/>
           </w:tcPr>
           <w:p>
             <w:pPr>
               <w:pStyle w:val="ListParagraph"/>
-              <w:ind w:left="-1440" w:firstLine="1440"/>
+              <w:ind w:left="0"/>
               <w:jc w:val="center"/>
               <w:rPr>
                 <w:rFonts w:ascii="Times New Roman" w:hAnsi="Times New Roman" w:cs="Times New Roman"/>
@@ -13552,7 +13545,7 @@
         </w:tc>
         <w:tc>
           <w:tcPr>
-            <w:tcW w:w="8586" w:type="dxa"/>
+            <w:tcW w:w="9355" w:type="dxa"/>
             <w:shd w:val="clear" w:color="auto" w:fill="auto"/>
           </w:tcPr>
           <w:p>
@@ -13822,7 +13815,6 @@
                 <w:highlight w:val="white"/>
                 <w:lang w:val="vi-VN"/>
               </w:rPr>
-              <w:lastRenderedPageBreak/>
               <w:t xml:space="preserve">      </w:t>
             </w:r>
             <w:r>
@@ -14110,14 +14102,14 @@
       <w:tr>
         <w:tc>
           <w:tcPr>
-            <w:tcW w:w="2329" w:type="dxa"/>
+            <w:tcW w:w="1560" w:type="dxa"/>
             <w:shd w:val="clear" w:color="auto" w:fill="auto"/>
             <w:vAlign w:val="center"/>
           </w:tcPr>
           <w:p>
             <w:pPr>
               <w:pStyle w:val="ListParagraph"/>
-              <w:ind w:left="-1440" w:firstLine="1440"/>
+              <w:ind w:left="0"/>
               <w:jc w:val="center"/>
               <w:rPr>
                 <w:rFonts w:ascii="Times New Roman" w:hAnsi="Times New Roman" w:cs="Times New Roman"/>
@@ -14135,23 +14127,24 @@
                 <w:sz w:val="20"/>
                 <w:szCs w:val="20"/>
               </w:rPr>
-              <w:lastRenderedPageBreak/>
               <w:t>400</w:t>
             </w:r>
           </w:p>
           <w:p>
             <w:pPr>
               <w:pStyle w:val="ListParagraph"/>
-              <w:ind w:left="-1440" w:firstLine="1440"/>
-              <w:rPr>
-                <w:rFonts w:ascii="Times New Roman" w:hAnsi="Times New Roman" w:cs="Times New Roman"/>
-                <w:sz w:val="20"/>
-                <w:szCs w:val="20"/>
-              </w:rPr>
-            </w:pPr>
-            <w:r>
-              <w:rPr>
-                <w:rFonts w:ascii="Times New Roman" w:hAnsi="Times New Roman" w:cs="Times New Roman"/>
+              <w:ind w:left="0"/>
+              <w:rPr>
+                <w:rFonts w:ascii="Times New Roman" w:hAnsi="Times New Roman" w:cs="Times New Roman"/>
+                <w:b/>
+                <w:sz w:val="20"/>
+                <w:szCs w:val="20"/>
+              </w:rPr>
+            </w:pPr>
+            <w:r>
+              <w:rPr>
+                <w:rFonts w:ascii="Times New Roman" w:hAnsi="Times New Roman" w:cs="Times New Roman"/>
+                <w:b/>
                 <w:sz w:val="20"/>
                 <w:szCs w:val="20"/>
               </w:rPr>
@@ -14161,16 +14154,17 @@
           <w:p>
             <w:pPr>
               <w:pStyle w:val="ListParagraph"/>
-              <w:ind w:left="-1440" w:firstLine="1440"/>
-              <w:rPr>
-                <w:rFonts w:ascii="Times New Roman" w:hAnsi="Times New Roman" w:cs="Times New Roman"/>
-                <w:sz w:val="20"/>
-                <w:szCs w:val="20"/>
-              </w:rPr>
-            </w:pPr>
-            <w:r>
-              <w:rPr>
-                <w:rFonts w:ascii="Times New Roman" w:hAnsi="Times New Roman" w:cs="Times New Roman"/>
+              <w:ind w:left="0"/>
+              <w:rPr>
+                <w:rFonts w:ascii="Times New Roman" w:hAnsi="Times New Roman" w:cs="Times New Roman"/>
+                <w:sz w:val="20"/>
+                <w:szCs w:val="20"/>
+              </w:rPr>
+            </w:pPr>
+            <w:r>
+              <w:rPr>
+                <w:rFonts w:ascii="Times New Roman" w:hAnsi="Times New Roman" w:cs="Times New Roman"/>
+                <w:b/>
                 <w:sz w:val="20"/>
                 <w:szCs w:val="20"/>
               </w:rPr>
@@ -14180,7 +14174,7 @@
         </w:tc>
         <w:tc>
           <w:tcPr>
-            <w:tcW w:w="8586" w:type="dxa"/>
+            <w:tcW w:w="9355" w:type="dxa"/>
             <w:shd w:val="clear" w:color="auto" w:fill="auto"/>
           </w:tcPr>
           <w:p>
@@ -14330,7 +14324,7 @@
       <w:tr>
         <w:tc>
           <w:tcPr>
-            <w:tcW w:w="2329" w:type="dxa"/>
+            <w:tcW w:w="1560" w:type="dxa"/>
             <w:tcBorders>
               <w:top w:val="single" w:sz="4" w:space="0" w:color="auto"/>
               <w:left w:val="single" w:sz="4" w:space="0" w:color="auto"/>
@@ -14343,7 +14337,7 @@
           <w:p>
             <w:pPr>
               <w:pStyle w:val="ListParagraph"/>
-              <w:ind w:left="-1440" w:firstLine="1440"/>
+              <w:ind w:left="0"/>
               <w:jc w:val="center"/>
               <w:rPr>
                 <w:rFonts w:ascii="Times New Roman" w:hAnsi="Times New Roman" w:cs="Times New Roman"/>
@@ -14390,7 +14384,7 @@
         </w:tc>
         <w:tc>
           <w:tcPr>
-            <w:tcW w:w="8586" w:type="dxa"/>
+            <w:tcW w:w="9355" w:type="dxa"/>
             <w:tcBorders>
               <w:top w:val="single" w:sz="4" w:space="0" w:color="auto"/>
               <w:left w:val="single" w:sz="4" w:space="0" w:color="auto"/>
@@ -14483,7 +14477,7 @@
       <w:tr>
         <w:tc>
           <w:tcPr>
-            <w:tcW w:w="2329" w:type="dxa"/>
+            <w:tcW w:w="1560" w:type="dxa"/>
             <w:tcBorders>
               <w:top w:val="single" w:sz="4" w:space="0" w:color="auto"/>
               <w:left w:val="single" w:sz="4" w:space="0" w:color="auto"/>
@@ -14496,7 +14490,7 @@
           <w:p>
             <w:pPr>
               <w:pStyle w:val="ListParagraph"/>
-              <w:ind w:left="-1440" w:firstLine="1440"/>
+              <w:ind w:left="0"/>
               <w:jc w:val="center"/>
               <w:rPr>
                 <w:rFonts w:ascii="Times New Roman" w:hAnsi="Times New Roman" w:cs="Times New Roman"/>
@@ -14520,7 +14514,7 @@
           <w:p>
             <w:pPr>
               <w:pStyle w:val="ListParagraph"/>
-              <w:ind w:left="-1440" w:firstLine="1440"/>
+              <w:ind w:left="0"/>
               <w:rPr>
                 <w:rFonts w:ascii="Times New Roman" w:hAnsi="Times New Roman" w:cs="Times New Roman"/>
                 <w:b/>
@@ -14543,7 +14537,7 @@
           <w:p>
             <w:pPr>
               <w:pStyle w:val="ListParagraph"/>
-              <w:ind w:left="-1440" w:firstLine="1440"/>
+              <w:ind w:left="0"/>
               <w:rPr>
                 <w:rFonts w:ascii="Times New Roman" w:hAnsi="Times New Roman" w:cs="Times New Roman"/>
                 <w:b/>
@@ -14566,7 +14560,7 @@
         </w:tc>
         <w:tc>
           <w:tcPr>
-            <w:tcW w:w="8586" w:type="dxa"/>
+            <w:tcW w:w="9355" w:type="dxa"/>
             <w:tcBorders>
               <w:top w:val="single" w:sz="4" w:space="0" w:color="auto"/>
               <w:left w:val="single" w:sz="4" w:space="0" w:color="auto"/>
@@ -14658,7 +14652,7 @@
       <w:tr>
         <w:tc>
           <w:tcPr>
-            <w:tcW w:w="2329" w:type="dxa"/>
+            <w:tcW w:w="1560" w:type="dxa"/>
             <w:tcBorders>
               <w:top w:val="single" w:sz="4" w:space="0" w:color="auto"/>
               <w:left w:val="single" w:sz="4" w:space="0" w:color="auto"/>
@@ -14671,7 +14665,7 @@
           <w:p>
             <w:pPr>
               <w:pStyle w:val="ListParagraph"/>
-              <w:ind w:left="-1440" w:firstLine="1440"/>
+              <w:ind w:left="0"/>
               <w:jc w:val="center"/>
               <w:rPr>
                 <w:rFonts w:ascii="Times New Roman" w:hAnsi="Times New Roman" w:cs="Times New Roman"/>
@@ -14695,7 +14689,7 @@
           <w:p>
             <w:pPr>
               <w:pStyle w:val="ListParagraph"/>
-              <w:ind w:left="-1440" w:firstLine="1440"/>
+              <w:ind w:left="0"/>
               <w:rPr>
                 <w:rFonts w:ascii="Times New Roman" w:hAnsi="Times New Roman" w:cs="Times New Roman"/>
                 <w:b/>
@@ -14718,7 +14712,7 @@
         </w:tc>
         <w:tc>
           <w:tcPr>
-            <w:tcW w:w="8586" w:type="dxa"/>
+            <w:tcW w:w="9355" w:type="dxa"/>
             <w:tcBorders>
               <w:top w:val="single" w:sz="4" w:space="0" w:color="auto"/>
               <w:left w:val="single" w:sz="4" w:space="0" w:color="auto"/>
@@ -14810,7 +14804,7 @@
       <w:tr>
         <w:tc>
           <w:tcPr>
-            <w:tcW w:w="2329" w:type="dxa"/>
+            <w:tcW w:w="1560" w:type="dxa"/>
             <w:tcBorders>
               <w:top w:val="single" w:sz="4" w:space="0" w:color="auto"/>
               <w:left w:val="single" w:sz="4" w:space="0" w:color="auto"/>
@@ -14823,7 +14817,7 @@
           <w:p>
             <w:pPr>
               <w:pStyle w:val="ListParagraph"/>
-              <w:ind w:left="-1440" w:firstLine="1440"/>
+              <w:ind w:left="0"/>
               <w:jc w:val="center"/>
               <w:rPr>
                 <w:rFonts w:ascii="Times New Roman" w:hAnsi="Times New Roman" w:cs="Times New Roman"/>
@@ -14847,8 +14841,7 @@
           <w:p>
             <w:pPr>
               <w:pStyle w:val="ListParagraph"/>
-              <w:ind w:left="-1440" w:firstLine="1440"/>
-              <w:jc w:val="center"/>
+              <w:ind w:left="0"/>
               <w:rPr>
                 <w:rFonts w:ascii="Times New Roman" w:hAnsi="Times New Roman" w:cs="Times New Roman"/>
                 <w:b/>
@@ -14871,7 +14864,7 @@
         </w:tc>
         <w:tc>
           <w:tcPr>
-            <w:tcW w:w="8586" w:type="dxa"/>
+            <w:tcW w:w="9355" w:type="dxa"/>
             <w:tcBorders>
               <w:top w:val="single" w:sz="4" w:space="0" w:color="auto"/>
               <w:left w:val="single" w:sz="4" w:space="0" w:color="auto"/>
@@ -14956,6 +14949,195 @@
                 <w:highlight w:val="white"/>
                 <w:lang w:val="vi-VN"/>
               </w:rPr>
+              <w:t>}</w:t>
+            </w:r>
+          </w:p>
+        </w:tc>
+      </w:tr>
+      <w:tr>
+        <w:tc>
+          <w:tcPr>
+            <w:tcW w:w="1560" w:type="dxa"/>
+            <w:tcBorders>
+              <w:top w:val="single" w:sz="4" w:space="0" w:color="auto"/>
+              <w:left w:val="single" w:sz="4" w:space="0" w:color="auto"/>
+              <w:bottom w:val="single" w:sz="4" w:space="0" w:color="auto"/>
+              <w:right w:val="single" w:sz="4" w:space="0" w:color="auto"/>
+            </w:tcBorders>
+            <w:shd w:val="clear" w:color="auto" w:fill="auto"/>
+            <w:vAlign w:val="center"/>
+          </w:tcPr>
+          <w:p>
+            <w:pPr>
+              <w:pStyle w:val="ListParagraph"/>
+              <w:ind w:left="0"/>
+              <w:jc w:val="center"/>
+              <w:rPr>
+                <w:rFonts w:ascii="Times New Roman" w:hAnsi="Times New Roman" w:cs="Times New Roman"/>
+                <w:b/>
+                <w:color w:val="FF0000"/>
+                <w:sz w:val="20"/>
+                <w:szCs w:val="20"/>
+              </w:rPr>
+            </w:pPr>
+            <w:r>
+              <w:rPr>
+                <w:rFonts w:ascii="Times New Roman" w:hAnsi="Times New Roman" w:cs="Times New Roman"/>
+                <w:b/>
+                <w:color w:val="FF0000"/>
+                <w:sz w:val="20"/>
+                <w:szCs w:val="20"/>
+              </w:rPr>
+              <w:t>403</w:t>
+            </w:r>
+          </w:p>
+          <w:p>
+            <w:pPr>
+              <w:pStyle w:val="ListParagraph"/>
+              <w:ind w:left="0"/>
+              <w:rPr>
+                <w:rFonts w:ascii="Times New Roman" w:hAnsi="Times New Roman" w:cs="Times New Roman"/>
+                <w:b/>
+                <w:color w:val="000000" w:themeColor="text1"/>
+                <w:sz w:val="20"/>
+                <w:szCs w:val="20"/>
+              </w:rPr>
+            </w:pPr>
+            <w:r>
+              <w:rPr>
+                <w:rFonts w:ascii="Times New Roman" w:hAnsi="Times New Roman" w:cs="Times New Roman"/>
+                <w:b/>
+                <w:color w:val="000000" w:themeColor="text1"/>
+                <w:sz w:val="20"/>
+                <w:szCs w:val="20"/>
+                <w:lang w:val="vi-VN"/>
+              </w:rPr>
+              <w:lastRenderedPageBreak/>
+              <w:t>Requester doesn’t have any relationship with the owner of note</w:t>
+            </w:r>
+            <w:r>
+              <w:rPr>
+                <w:rFonts w:ascii="Times New Roman" w:hAnsi="Times New Roman" w:cs="Times New Roman"/>
+                <w:b/>
+                <w:color w:val="000000" w:themeColor="text1"/>
+                <w:sz w:val="20"/>
+                <w:szCs w:val="20"/>
+              </w:rPr>
+              <w:t>.</w:t>
+            </w:r>
+          </w:p>
+        </w:tc>
+        <w:tc>
+          <w:tcPr>
+            <w:tcW w:w="9355" w:type="dxa"/>
+            <w:tcBorders>
+              <w:top w:val="single" w:sz="4" w:space="0" w:color="auto"/>
+              <w:left w:val="single" w:sz="4" w:space="0" w:color="auto"/>
+              <w:bottom w:val="single" w:sz="4" w:space="0" w:color="auto"/>
+              <w:right w:val="single" w:sz="4" w:space="0" w:color="auto"/>
+            </w:tcBorders>
+            <w:shd w:val="clear" w:color="auto" w:fill="auto"/>
+          </w:tcPr>
+          <w:p>
+            <w:pPr>
+              <w:autoSpaceDE w:val="0"/>
+              <w:autoSpaceDN w:val="0"/>
+              <w:adjustRightInd w:val="0"/>
+              <w:rPr>
+                <w:rFonts w:ascii="Consolas" w:hAnsi="Consolas" w:cs="Consolas"/>
+                <w:color w:val="000000"/>
+                <w:sz w:val="19"/>
+                <w:szCs w:val="19"/>
+                <w:highlight w:val="white"/>
+                <w:lang w:val="vi-VN"/>
+              </w:rPr>
+            </w:pPr>
+            <w:r>
+              <w:rPr>
+                <w:rFonts w:ascii="Consolas" w:hAnsi="Consolas" w:cs="Consolas"/>
+                <w:color w:val="000000"/>
+                <w:sz w:val="19"/>
+                <w:szCs w:val="19"/>
+                <w:highlight w:val="white"/>
+                <w:lang w:val="vi-VN"/>
+              </w:rPr>
+              <w:lastRenderedPageBreak/>
+              <w:t>{</w:t>
+            </w:r>
+          </w:p>
+          <w:p>
+            <w:pPr>
+              <w:autoSpaceDE w:val="0"/>
+              <w:autoSpaceDN w:val="0"/>
+              <w:adjustRightInd w:val="0"/>
+              <w:rPr>
+                <w:rFonts w:ascii="Consolas" w:hAnsi="Consolas" w:cs="Consolas"/>
+                <w:color w:val="000000"/>
+                <w:sz w:val="19"/>
+                <w:szCs w:val="19"/>
+                <w:highlight w:val="white"/>
+                <w:lang w:val="vi-VN"/>
+              </w:rPr>
+            </w:pPr>
+            <w:r>
+              <w:rPr>
+                <w:rFonts w:ascii="Consolas" w:hAnsi="Consolas" w:cs="Consolas"/>
+                <w:color w:val="000000"/>
+                <w:sz w:val="19"/>
+                <w:szCs w:val="19"/>
+                <w:highlight w:val="white"/>
+                <w:lang w:val="vi-VN"/>
+              </w:rPr>
+              <w:t xml:space="preserve">  "Error": "</w:t>
+            </w:r>
+            <w:r>
+              <w:rPr>
+                <w:rFonts w:ascii="Consolas" w:hAnsi="Consolas" w:cs="Consolas"/>
+                <w:color w:val="000000"/>
+                <w:sz w:val="19"/>
+                <w:szCs w:val="19"/>
+                <w:highlight w:val="white"/>
+                <w:lang w:val="vi-VN"/>
+              </w:rPr>
+              <w:t>W019</w:t>
+            </w:r>
+            <w:r>
+              <w:rPr>
+                <w:rFonts w:ascii="Consolas" w:hAnsi="Consolas" w:cs="Consolas"/>
+                <w:color w:val="000000"/>
+                <w:sz w:val="19"/>
+                <w:szCs w:val="19"/>
+                <w:highlight w:val="white"/>
+                <w:lang w:val="vi-VN"/>
+              </w:rPr>
+              <w:t>"</w:t>
+            </w:r>
+          </w:p>
+          <w:p>
+            <w:pPr>
+              <w:autoSpaceDE w:val="0"/>
+              <w:autoSpaceDN w:val="0"/>
+              <w:adjustRightInd w:val="0"/>
+              <w:rPr>
+                <w:rStyle w:val="sbrace"/>
+                <w:rFonts w:ascii="Consolas" w:hAnsi="Consolas" w:cs="Consolas"/>
+                <w:color w:val="000000"/>
+                <w:sz w:val="19"/>
+                <w:szCs w:val="19"/>
+                <w:highlight w:val="white"/>
+                <w:lang w:val="vi-VN"/>
+              </w:rPr>
+            </w:pPr>
+            <w:r>
+              <w:rPr>
+                <w:rFonts w:ascii="Consolas" w:hAnsi="Consolas" w:cs="Consolas"/>
+                <w:color w:val="000000"/>
+                <w:sz w:val="19"/>
+                <w:szCs w:val="19"/>
+                <w:highlight w:val="white"/>
+                <w:lang w:val="vi-VN"/>
+              </w:rPr>
+              <w:lastRenderedPageBreak/>
               <w:t>}</w:t>
             </w:r>
           </w:p>

</xml_diff>